<commit_message>
alterações referente a caixa e financeiro
</commit_message>
<xml_diff>
--- a/docs/ARTEFATOS(15-23)/Controlar_Fluxo_De_Caixa/Descrição dos processos_controlar_fluxo_de_caixa.docx
+++ b/docs/ARTEFATOS(15-23)/Controlar_Fluxo_De_Caixa/Descrição dos processos_controlar_fluxo_de_caixa.docx
@@ -93,7 +93,7 @@
         <w:widowControl w:val="1"/>
         <w:numPr>
           <w:ilvl w:val="0"/>
-          <w:numId w:val="3"/>
+          <w:numId w:val="5"/>
         </w:numPr>
         <w:pBdr>
           <w:top w:space="0" w:sz="0" w:val="nil"/>
@@ -137,25 +137,76 @@
         </w:rPr>
         <w:t xml:space="preserve">Realizar pagamento dos fornecedores</w:t>
       </w:r>
-      <w:r>
+    </w:p>
+    <w:p>
+      <w:pPr>
+        <w:keepNext w:val="0"/>
+        <w:keepLines w:val="0"/>
+        <w:widowControl w:val="1"/>
+        <w:pBdr>
+          <w:top w:space="0" w:sz="0" w:val="nil"/>
+          <w:left w:space="0" w:sz="0" w:val="nil"/>
+          <w:bottom w:space="0" w:sz="0" w:val="nil"/>
+          <w:right w:space="0" w:sz="0" w:val="nil"/>
+          <w:between w:space="0" w:sz="0" w:val="nil"/>
+        </w:pBdr>
+        <w:shd w:fill="auto" w:val="clear"/>
+        <w:spacing w:after="160" w:before="0" w:line="360" w:lineRule="auto"/>
+        <w:ind w:left="0" w:right="0" w:firstLine="0"/>
+        <w:jc w:val="both"/>
+        <w:rPr>
+          <w:rFonts w:ascii="Times New Roman" w:cs="Times New Roman" w:eastAsia="Times New Roman" w:hAnsi="Times New Roman"/>
+          <w:b w:val="1"/>
+          <w:sz w:val="28"/>
+          <w:szCs w:val="28"/>
+        </w:rPr>
+      </w:pPr>
+      <w:r>
+        <w:rPr>
+          <w:rtl w:val="0"/>
+        </w:rPr>
+      </w:r>
+    </w:p>
+    <w:p>
+      <w:pPr>
+        <w:keepNext w:val="0"/>
+        <w:keepLines w:val="0"/>
+        <w:widowControl w:val="1"/>
+        <w:pBdr>
+          <w:top w:space="0" w:sz="0" w:val="nil"/>
+          <w:left w:space="0" w:sz="0" w:val="nil"/>
+          <w:bottom w:space="0" w:sz="0" w:val="nil"/>
+          <w:right w:space="0" w:sz="0" w:val="nil"/>
+          <w:between w:space="0" w:sz="0" w:val="nil"/>
+        </w:pBdr>
+        <w:shd w:fill="auto" w:val="clear"/>
+        <w:spacing w:after="160" w:before="0" w:line="360" w:lineRule="auto"/>
+        <w:ind w:left="0" w:right="0" w:firstLine="0"/>
+        <w:jc w:val="both"/>
+        <w:rPr>
+          <w:rFonts w:ascii="Times New Roman" w:cs="Times New Roman" w:eastAsia="Times New Roman" w:hAnsi="Times New Roman"/>
+          <w:b w:val="1"/>
+          <w:sz w:val="28"/>
+          <w:szCs w:val="28"/>
+        </w:rPr>
+      </w:pPr>
+      <w:r>
+        <w:rPr>
+          <w:rFonts w:ascii="Times New Roman" w:cs="Times New Roman" w:eastAsia="Times New Roman" w:hAnsi="Times New Roman"/>
+          <w:b w:val="1"/>
+          <w:sz w:val="28"/>
+          <w:szCs w:val="28"/>
+        </w:rPr>
         <w:drawing>
-          <wp:anchor allowOverlap="1" behindDoc="0" distB="114300" distT="114300" distL="114300" distR="114300" hidden="0" layoutInCell="1" locked="0" relativeHeight="0" simplePos="0">
-            <wp:simplePos x="0" y="0"/>
-            <wp:positionH relativeFrom="column">
-              <wp:posOffset>1657350</wp:posOffset>
-            </wp:positionH>
-            <wp:positionV relativeFrom="paragraph">
-              <wp:posOffset>400050</wp:posOffset>
-            </wp:positionV>
-            <wp:extent cx="2486025" cy="3438525"/>
+          <wp:inline distB="114300" distT="114300" distL="114300" distR="114300">
+            <wp:extent cx="4486275" cy="3343275"/>
             <wp:effectExtent b="0" l="0" r="0" t="0"/>
-            <wp:wrapTopAndBottom distB="114300" distT="114300"/>
-            <wp:docPr id="8" name="image1.jpg"/>
+            <wp:docPr id="10" name="image2.jpg"/>
             <a:graphic>
               <a:graphicData uri="http://schemas.openxmlformats.org/drawingml/2006/picture">
                 <pic:pic>
                   <pic:nvPicPr>
-                    <pic:cNvPr id="0" name="image1.jpg"/>
+                    <pic:cNvPr id="0" name="image2.jpg"/>
                     <pic:cNvPicPr preferRelativeResize="0"/>
                   </pic:nvPicPr>
                   <pic:blipFill>
@@ -168,7 +219,7 @@
                   <pic:spPr>
                     <a:xfrm>
                       <a:off x="0" y="0"/>
-                      <a:ext cx="2486025" cy="3438525"/>
+                      <a:ext cx="4486275" cy="3343275"/>
                     </a:xfrm>
                     <a:prstGeom prst="rect"/>
                     <a:ln/>
@@ -176,9 +227,43 @@
                 </pic:pic>
               </a:graphicData>
             </a:graphic>
-          </wp:anchor>
+          </wp:inline>
         </w:drawing>
       </w:r>
+      <w:r>
+        <w:rPr>
+          <w:rtl w:val="0"/>
+        </w:rPr>
+      </w:r>
+    </w:p>
+    <w:p>
+      <w:pPr>
+        <w:keepNext w:val="0"/>
+        <w:keepLines w:val="0"/>
+        <w:widowControl w:val="1"/>
+        <w:pBdr>
+          <w:top w:space="0" w:sz="0" w:val="nil"/>
+          <w:left w:space="0" w:sz="0" w:val="nil"/>
+          <w:bottom w:space="0" w:sz="0" w:val="nil"/>
+          <w:right w:space="0" w:sz="0" w:val="nil"/>
+          <w:between w:space="0" w:sz="0" w:val="nil"/>
+        </w:pBdr>
+        <w:shd w:fill="auto" w:val="clear"/>
+        <w:spacing w:after="160" w:before="0" w:line="360" w:lineRule="auto"/>
+        <w:ind w:left="0" w:right="0" w:firstLine="0"/>
+        <w:jc w:val="both"/>
+        <w:rPr>
+          <w:rFonts w:ascii="Times New Roman" w:cs="Times New Roman" w:eastAsia="Times New Roman" w:hAnsi="Times New Roman"/>
+          <w:b w:val="1"/>
+          <w:sz w:val="28"/>
+          <w:szCs w:val="28"/>
+        </w:rPr>
+      </w:pPr>
+      <w:r>
+        <w:rPr>
+          <w:rtl w:val="0"/>
+        </w:rPr>
+      </w:r>
     </w:p>
     <w:p>
       <w:pPr>
@@ -198,18 +283,52 @@
         <w:jc w:val="both"/>
         <w:rPr>
           <w:rFonts w:ascii="Times New Roman" w:cs="Times New Roman" w:eastAsia="Times New Roman" w:hAnsi="Times New Roman"/>
-          <w:b w:val="1"/>
-          <w:i w:val="0"/>
-          <w:smallCaps w:val="0"/>
-          <w:strike w:val="0"/>
-          <w:color w:val="000000"/>
-          <w:sz w:val="24"/>
-          <w:szCs w:val="24"/>
-          <w:u w:val="none"/>
-          <w:shd w:fill="auto" w:val="clear"/>
-          <w:vertAlign w:val="baseline"/>
-        </w:rPr>
-      </w:pPr>
+          <w:b w:val="0"/>
+          <w:i w:val="0"/>
+          <w:smallCaps w:val="0"/>
+          <w:strike w:val="0"/>
+          <w:color w:val="000000"/>
+          <w:sz w:val="24"/>
+          <w:szCs w:val="24"/>
+          <w:u w:val="none"/>
+          <w:shd w:fill="auto" w:val="clear"/>
+          <w:vertAlign w:val="baseline"/>
+        </w:rPr>
+      </w:pPr>
+      <w:r>
+        <w:rPr>
+          <w:rFonts w:ascii="Times New Roman" w:cs="Times New Roman" w:eastAsia="Times New Roman" w:hAnsi="Times New Roman"/>
+          <w:b w:val="1"/>
+          <w:i w:val="0"/>
+          <w:smallCaps w:val="0"/>
+          <w:strike w:val="0"/>
+          <w:color w:val="000000"/>
+          <w:sz w:val="24"/>
+          <w:szCs w:val="24"/>
+          <w:u w:val="none"/>
+          <w:shd w:fill="auto" w:val="clear"/>
+          <w:vertAlign w:val="baseline"/>
+          <w:rtl w:val="0"/>
+        </w:rPr>
+        <w:t xml:space="preserve">Evento: </w:t>
+      </w:r>
+      <w:r>
+        <w:rPr>
+          <w:rFonts w:ascii="Times New Roman" w:cs="Times New Roman" w:eastAsia="Times New Roman" w:hAnsi="Times New Roman"/>
+          <w:b w:val="0"/>
+          <w:i w:val="0"/>
+          <w:smallCaps w:val="0"/>
+          <w:strike w:val="0"/>
+          <w:color w:val="000000"/>
+          <w:sz w:val="24"/>
+          <w:szCs w:val="24"/>
+          <w:highlight w:val="white"/>
+          <w:u w:val="none"/>
+          <w:vertAlign w:val="baseline"/>
+          <w:rtl w:val="0"/>
+        </w:rPr>
+        <w:t xml:space="preserve">Setor de compras efetua compra.</w:t>
+      </w:r>
       <w:r>
         <w:rPr>
           <w:rtl w:val="0"/>
@@ -261,7 +380,7 @@
           <w:vertAlign w:val="baseline"/>
           <w:rtl w:val="0"/>
         </w:rPr>
-        <w:t xml:space="preserve">Evento: </w:t>
+        <w:t xml:space="preserve">Objetivo: </w:t>
       </w:r>
       <w:r>
         <w:rPr>
@@ -273,17 +392,12 @@
           <w:color w:val="000000"/>
           <w:sz w:val="24"/>
           <w:szCs w:val="24"/>
-          <w:highlight w:val="white"/>
-          <w:u w:val="none"/>
-          <w:vertAlign w:val="baseline"/>
-          <w:rtl w:val="0"/>
-        </w:rPr>
-        <w:t xml:space="preserve">Setor de compras efetua compra.</w:t>
-      </w:r>
-      <w:r>
-        <w:rPr>
-          <w:rtl w:val="0"/>
-        </w:rPr>
+          <w:u w:val="none"/>
+          <w:shd w:fill="auto" w:val="clear"/>
+          <w:vertAlign w:val="baseline"/>
+          <w:rtl w:val="0"/>
+        </w:rPr>
+        <w:t xml:space="preserve">Realizar o pagamento das compras feitas pelo setor de compras.</w:t>
       </w:r>
     </w:p>
     <w:p>
@@ -304,6 +418,54 @@
         <w:jc w:val="both"/>
         <w:rPr>
           <w:rFonts w:ascii="Times New Roman" w:cs="Times New Roman" w:eastAsia="Times New Roman" w:hAnsi="Times New Roman"/>
+          <w:b w:val="1"/>
+          <w:i w:val="0"/>
+          <w:smallCaps w:val="0"/>
+          <w:strike w:val="0"/>
+          <w:color w:val="000000"/>
+          <w:sz w:val="24"/>
+          <w:szCs w:val="24"/>
+          <w:u w:val="none"/>
+          <w:shd w:fill="auto" w:val="clear"/>
+          <w:vertAlign w:val="baseline"/>
+        </w:rPr>
+      </w:pPr>
+      <w:r>
+        <w:rPr>
+          <w:rFonts w:ascii="Times New Roman" w:cs="Times New Roman" w:eastAsia="Times New Roman" w:hAnsi="Times New Roman"/>
+          <w:b w:val="1"/>
+          <w:i w:val="0"/>
+          <w:smallCaps w:val="0"/>
+          <w:strike w:val="0"/>
+          <w:color w:val="000000"/>
+          <w:sz w:val="24"/>
+          <w:szCs w:val="24"/>
+          <w:u w:val="none"/>
+          <w:shd w:fill="auto" w:val="clear"/>
+          <w:vertAlign w:val="baseline"/>
+          <w:rtl w:val="0"/>
+        </w:rPr>
+        <w:t xml:space="preserve">Trabalhadores Envolvidos:</w:t>
+      </w:r>
+    </w:p>
+    <w:p>
+      <w:pPr>
+        <w:keepNext w:val="0"/>
+        <w:keepLines w:val="0"/>
+        <w:widowControl w:val="1"/>
+        <w:pBdr>
+          <w:top w:space="0" w:sz="0" w:val="nil"/>
+          <w:left w:space="0" w:sz="0" w:val="nil"/>
+          <w:bottom w:space="0" w:sz="0" w:val="nil"/>
+          <w:right w:space="0" w:sz="0" w:val="nil"/>
+          <w:between w:space="0" w:sz="0" w:val="nil"/>
+        </w:pBdr>
+        <w:shd w:fill="auto" w:val="clear"/>
+        <w:spacing w:after="160" w:before="0" w:line="360" w:lineRule="auto"/>
+        <w:ind w:left="720" w:right="0" w:firstLine="0"/>
+        <w:jc w:val="both"/>
+        <w:rPr>
+          <w:rFonts w:ascii="Times New Roman" w:cs="Times New Roman" w:eastAsia="Times New Roman" w:hAnsi="Times New Roman"/>
           <w:b w:val="0"/>
           <w:i w:val="0"/>
           <w:smallCaps w:val="0"/>
@@ -319,132 +481,16 @@
       <w:r>
         <w:rPr>
           <w:rFonts w:ascii="Times New Roman" w:cs="Times New Roman" w:eastAsia="Times New Roman" w:hAnsi="Times New Roman"/>
-          <w:b w:val="1"/>
-          <w:i w:val="0"/>
-          <w:smallCaps w:val="0"/>
-          <w:strike w:val="0"/>
-          <w:color w:val="000000"/>
-          <w:sz w:val="24"/>
-          <w:szCs w:val="24"/>
-          <w:u w:val="none"/>
-          <w:shd w:fill="auto" w:val="clear"/>
-          <w:vertAlign w:val="baseline"/>
-          <w:rtl w:val="0"/>
-        </w:rPr>
-        <w:t xml:space="preserve">Objetivo: </w:t>
-      </w:r>
-      <w:r>
-        <w:rPr>
-          <w:rFonts w:ascii="Times New Roman" w:cs="Times New Roman" w:eastAsia="Times New Roman" w:hAnsi="Times New Roman"/>
-          <w:b w:val="0"/>
-          <w:i w:val="0"/>
-          <w:smallCaps w:val="0"/>
-          <w:strike w:val="0"/>
-          <w:color w:val="000000"/>
-          <w:sz w:val="24"/>
-          <w:szCs w:val="24"/>
-          <w:u w:val="none"/>
-          <w:shd w:fill="auto" w:val="clear"/>
-          <w:vertAlign w:val="baseline"/>
-          <w:rtl w:val="0"/>
-        </w:rPr>
-        <w:t xml:space="preserve">Realizar o pagamento das compras feitas pelo setor de compras.</w:t>
-      </w:r>
-    </w:p>
-    <w:p>
-      <w:pPr>
-        <w:keepNext w:val="0"/>
-        <w:keepLines w:val="0"/>
-        <w:widowControl w:val="1"/>
-        <w:pBdr>
-          <w:top w:space="0" w:sz="0" w:val="nil"/>
-          <w:left w:space="0" w:sz="0" w:val="nil"/>
-          <w:bottom w:space="0" w:sz="0" w:val="nil"/>
-          <w:right w:space="0" w:sz="0" w:val="nil"/>
-          <w:between w:space="0" w:sz="0" w:val="nil"/>
-        </w:pBdr>
-        <w:shd w:fill="auto" w:val="clear"/>
-        <w:spacing w:after="160" w:before="0" w:line="360" w:lineRule="auto"/>
-        <w:ind w:left="720" w:right="0" w:firstLine="0"/>
-        <w:jc w:val="both"/>
-        <w:rPr>
-          <w:rFonts w:ascii="Times New Roman" w:cs="Times New Roman" w:eastAsia="Times New Roman" w:hAnsi="Times New Roman"/>
-          <w:b w:val="1"/>
-          <w:i w:val="0"/>
-          <w:smallCaps w:val="0"/>
-          <w:strike w:val="0"/>
-          <w:color w:val="000000"/>
-          <w:sz w:val="24"/>
-          <w:szCs w:val="24"/>
-          <w:u w:val="none"/>
-          <w:shd w:fill="auto" w:val="clear"/>
-          <w:vertAlign w:val="baseline"/>
-        </w:rPr>
-      </w:pPr>
-      <w:r>
-        <w:rPr>
-          <w:rFonts w:ascii="Times New Roman" w:cs="Times New Roman" w:eastAsia="Times New Roman" w:hAnsi="Times New Roman"/>
-          <w:b w:val="1"/>
-          <w:i w:val="0"/>
-          <w:smallCaps w:val="0"/>
-          <w:strike w:val="0"/>
-          <w:color w:val="000000"/>
-          <w:sz w:val="24"/>
-          <w:szCs w:val="24"/>
-          <w:u w:val="none"/>
-          <w:shd w:fill="auto" w:val="clear"/>
-          <w:vertAlign w:val="baseline"/>
-          <w:rtl w:val="0"/>
-        </w:rPr>
-        <w:t xml:space="preserve">Trabalhadores Envolvidos:</w:t>
-      </w:r>
-    </w:p>
-    <w:p>
-      <w:pPr>
-        <w:keepNext w:val="0"/>
-        <w:keepLines w:val="0"/>
-        <w:widowControl w:val="1"/>
-        <w:pBdr>
-          <w:top w:space="0" w:sz="0" w:val="nil"/>
-          <w:left w:space="0" w:sz="0" w:val="nil"/>
-          <w:bottom w:space="0" w:sz="0" w:val="nil"/>
-          <w:right w:space="0" w:sz="0" w:val="nil"/>
-          <w:between w:space="0" w:sz="0" w:val="nil"/>
-        </w:pBdr>
-        <w:shd w:fill="auto" w:val="clear"/>
-        <w:spacing w:after="160" w:before="0" w:line="360" w:lineRule="auto"/>
-        <w:ind w:left="720" w:right="0" w:firstLine="0"/>
-        <w:jc w:val="both"/>
-        <w:rPr>
-          <w:rFonts w:ascii="Times New Roman" w:cs="Times New Roman" w:eastAsia="Times New Roman" w:hAnsi="Times New Roman"/>
-          <w:b w:val="0"/>
-          <w:i w:val="0"/>
-          <w:smallCaps w:val="0"/>
-          <w:strike w:val="0"/>
-          <w:color w:val="000000"/>
-          <w:sz w:val="24"/>
-          <w:szCs w:val="24"/>
-          <w:u w:val="none"/>
-          <w:shd w:fill="auto" w:val="clear"/>
-          <w:vertAlign w:val="baseline"/>
-        </w:rPr>
-      </w:pPr>
-      <w:r>
-        <w:rPr>
-          <w:rFonts w:ascii="Times New Roman" w:cs="Times New Roman" w:eastAsia="Times New Roman" w:hAnsi="Times New Roman"/>
-          <w:b w:val="0"/>
-          <w:i w:val="0"/>
-          <w:smallCaps w:val="0"/>
-          <w:strike w:val="0"/>
-          <w:color w:val="000000"/>
-          <w:sz w:val="24"/>
-          <w:szCs w:val="24"/>
-          <w:u w:val="none"/>
-          <w:shd w:fill="auto" w:val="clear"/>
-          <w:vertAlign w:val="baseline"/>
-          <w:rtl w:val="0"/>
-        </w:rPr>
-        <w:t xml:space="preserve">Dono</w:t>
+          <w:sz w:val="24"/>
+          <w:szCs w:val="24"/>
+          <w:rtl w:val="0"/>
+        </w:rPr>
+        <w:t xml:space="preserve">Proprietário</w:t>
+      </w:r>
+      <w:r>
+        <w:rPr>
+          <w:rtl w:val="0"/>
+        </w:rPr>
       </w:r>
     </w:p>
     <w:p>
@@ -454,7 +500,7 @@
         <w:widowControl w:val="1"/>
         <w:numPr>
           <w:ilvl w:val="0"/>
-          <w:numId w:val="2"/>
+          <w:numId w:val="4"/>
         </w:numPr>
         <w:pBdr>
           <w:top w:space="0" w:sz="0" w:val="nil"/>
@@ -484,6 +530,15 @@
       <w:r>
         <w:rPr>
           <w:rFonts w:ascii="Times New Roman" w:cs="Times New Roman" w:eastAsia="Times New Roman" w:hAnsi="Times New Roman"/>
+          <w:sz w:val="24"/>
+          <w:szCs w:val="24"/>
+          <w:rtl w:val="0"/>
+        </w:rPr>
+        <w:t xml:space="preserve">Proprietário</w:t>
+      </w:r>
+      <w:r>
+        <w:rPr>
+          <w:rFonts w:ascii="Times New Roman" w:cs="Times New Roman" w:eastAsia="Times New Roman" w:hAnsi="Times New Roman"/>
           <w:b w:val="0"/>
           <w:i w:val="0"/>
           <w:smallCaps w:val="0"/>
@@ -496,7 +551,7 @@
           <w:vertAlign w:val="baseline"/>
           <w:rtl w:val="0"/>
         </w:rPr>
-        <w:t xml:space="preserve">Dono recebe orçamento enviado pelo setor de compras.</w:t>
+        <w:t xml:space="preserve"> recebe orçamento enviado pelo setor de compras.</w:t>
       </w:r>
     </w:p>
     <w:p>
@@ -506,7 +561,7 @@
         <w:widowControl w:val="1"/>
         <w:numPr>
           <w:ilvl w:val="0"/>
-          <w:numId w:val="2"/>
+          <w:numId w:val="4"/>
         </w:numPr>
         <w:pBdr>
           <w:top w:space="0" w:sz="0" w:val="nil"/>
@@ -536,6 +591,15 @@
       <w:r>
         <w:rPr>
           <w:rFonts w:ascii="Times New Roman" w:cs="Times New Roman" w:eastAsia="Times New Roman" w:hAnsi="Times New Roman"/>
+          <w:sz w:val="24"/>
+          <w:szCs w:val="24"/>
+          <w:rtl w:val="0"/>
+        </w:rPr>
+        <w:t xml:space="preserve">Proprietário</w:t>
+      </w:r>
+      <w:r>
+        <w:rPr>
+          <w:rFonts w:ascii="Times New Roman" w:cs="Times New Roman" w:eastAsia="Times New Roman" w:hAnsi="Times New Roman"/>
           <w:b w:val="0"/>
           <w:i w:val="0"/>
           <w:smallCaps w:val="0"/>
@@ -548,16 +612,16 @@
           <w:vertAlign w:val="baseline"/>
           <w:rtl w:val="0"/>
         </w:rPr>
-        <w:t xml:space="preserve">Dono verifica na pasta de </w:t>
-      </w:r>
-      <w:r>
-        <w:rPr>
-          <w:rFonts w:ascii="Times New Roman" w:cs="Times New Roman" w:eastAsia="Times New Roman" w:hAnsi="Times New Roman"/>
-          <w:sz w:val="24"/>
-          <w:szCs w:val="24"/>
-          <w:rtl w:val="0"/>
-        </w:rPr>
-        <w:t xml:space="preserve">notas fiscais</w:t>
+        <w:t xml:space="preserve"> verifica todos os dias a pasta de </w:t>
+      </w:r>
+      <w:r>
+        <w:rPr>
+          <w:rFonts w:ascii="Times New Roman" w:cs="Times New Roman" w:eastAsia="Times New Roman" w:hAnsi="Times New Roman"/>
+          <w:sz w:val="24"/>
+          <w:szCs w:val="24"/>
+          <w:rtl w:val="0"/>
+        </w:rPr>
+        <w:t xml:space="preserve">notas fiscais, no intuito de confirmar</w:t>
       </w:r>
       <w:r>
         <w:rPr>
@@ -574,16 +638,16 @@
           <w:vertAlign w:val="baseline"/>
           <w:rtl w:val="0"/>
         </w:rPr>
-        <w:t xml:space="preserve"> se tem alguma nota fiscal para pagar. todos os d</w:t>
-      </w:r>
-      <w:r>
-        <w:rPr>
-          <w:rFonts w:ascii="Times New Roman" w:cs="Times New Roman" w:eastAsia="Times New Roman" w:hAnsi="Times New Roman"/>
-          <w:sz w:val="24"/>
-          <w:szCs w:val="24"/>
-          <w:rtl w:val="0"/>
-        </w:rPr>
-        <w:t xml:space="preserve">ias</w:t>
+        <w:t xml:space="preserve"> se tem alguma nota fiscal para pagar no dia</w:t>
+      </w:r>
+      <w:r>
+        <w:rPr>
+          <w:rFonts w:ascii="Times New Roman" w:cs="Times New Roman" w:eastAsia="Times New Roman" w:hAnsi="Times New Roman"/>
+          <w:sz w:val="24"/>
+          <w:szCs w:val="24"/>
+          <w:rtl w:val="0"/>
+        </w:rPr>
+        <w:t xml:space="preserve">.</w:t>
       </w:r>
       <w:r>
         <w:rPr>
@@ -598,7 +662,7 @@
         <w:widowControl w:val="1"/>
         <w:numPr>
           <w:ilvl w:val="0"/>
-          <w:numId w:val="2"/>
+          <w:numId w:val="4"/>
         </w:numPr>
         <w:pBdr>
           <w:top w:space="0" w:sz="0" w:val="nil"/>
@@ -649,7 +713,7 @@
           <w:szCs w:val="24"/>
           <w:rtl w:val="0"/>
         </w:rPr>
-        <w:t xml:space="preserve">Dono verifica na pasta de </w:t>
+        <w:t xml:space="preserve">Proprietário verifica na pasta de </w:t>
       </w:r>
       <w:r>
         <w:rPr>
@@ -666,7 +730,139 @@
           <w:vertAlign w:val="baseline"/>
           <w:rtl w:val="0"/>
         </w:rPr>
-        <w:t xml:space="preserve">boletos bancário se tem algum boleto bancário para pagar. Tem de 4,7,10,15 dias para pagar todos os dias</w:t>
+        <w:t xml:space="preserve">boletos bancário se tem algum boleto bancário </w:t>
+      </w:r>
+      <w:r>
+        <w:rPr>
+          <w:rFonts w:ascii="Times New Roman" w:cs="Times New Roman" w:eastAsia="Times New Roman" w:hAnsi="Times New Roman"/>
+          <w:sz w:val="24"/>
+          <w:szCs w:val="24"/>
+          <w:rtl w:val="0"/>
+        </w:rPr>
+        <w:t xml:space="preserve">ou duplicata</w:t>
+      </w:r>
+      <w:r>
+        <w:rPr>
+          <w:rFonts w:ascii="Times New Roman" w:cs="Times New Roman" w:eastAsia="Times New Roman" w:hAnsi="Times New Roman"/>
+          <w:b w:val="0"/>
+          <w:i w:val="0"/>
+          <w:smallCaps w:val="0"/>
+          <w:strike w:val="0"/>
+          <w:color w:val="000000"/>
+          <w:sz w:val="24"/>
+          <w:szCs w:val="24"/>
+          <w:u w:val="none"/>
+          <w:shd w:fill="auto" w:val="clear"/>
+          <w:vertAlign w:val="baseline"/>
+          <w:rtl w:val="0"/>
+        </w:rPr>
+        <w:t xml:space="preserve"> para pagar.</w:t>
+      </w:r>
+      <w:r>
+        <w:rPr>
+          <w:rtl w:val="0"/>
+        </w:rPr>
+      </w:r>
+    </w:p>
+    <w:p>
+      <w:pPr>
+        <w:keepNext w:val="0"/>
+        <w:keepLines w:val="0"/>
+        <w:widowControl w:val="1"/>
+        <w:numPr>
+          <w:ilvl w:val="3"/>
+          <w:numId w:val="4"/>
+        </w:numPr>
+        <w:pBdr>
+          <w:top w:space="0" w:sz="0" w:val="nil"/>
+          <w:left w:space="0" w:sz="0" w:val="nil"/>
+          <w:bottom w:space="0" w:sz="0" w:val="nil"/>
+          <w:right w:space="0" w:sz="0" w:val="nil"/>
+          <w:between w:space="0" w:sz="0" w:val="nil"/>
+        </w:pBdr>
+        <w:shd w:fill="auto" w:val="clear"/>
+        <w:spacing w:after="0" w:before="0" w:line="360" w:lineRule="auto"/>
+        <w:ind w:left="4320" w:right="0" w:hanging="360"/>
+        <w:jc w:val="both"/>
+        <w:rPr>
+          <w:rFonts w:ascii="Times New Roman" w:cs="Times New Roman" w:eastAsia="Times New Roman" w:hAnsi="Times New Roman"/>
+          <w:b w:val="0"/>
+          <w:i w:val="0"/>
+          <w:smallCaps w:val="0"/>
+          <w:strike w:val="0"/>
+          <w:color w:val="000000"/>
+          <w:sz w:val="24"/>
+          <w:szCs w:val="24"/>
+          <w:u w:val="none"/>
+          <w:shd w:fill="auto" w:val="clear"/>
+          <w:vertAlign w:val="baseline"/>
+        </w:rPr>
+      </w:pPr>
+      <w:r>
+        <w:rPr>
+          <w:rFonts w:ascii="Times New Roman" w:cs="Times New Roman" w:eastAsia="Times New Roman" w:hAnsi="Times New Roman"/>
+          <w:sz w:val="24"/>
+          <w:szCs w:val="24"/>
+          <w:rtl w:val="0"/>
+        </w:rPr>
+        <w:t xml:space="preserve">Verifica os prazos dos boletos bancários. A maioria dos boletos t</w:t>
+      </w:r>
+      <w:r>
+        <w:rPr>
+          <w:rFonts w:ascii="Times New Roman" w:cs="Times New Roman" w:eastAsia="Times New Roman" w:hAnsi="Times New Roman"/>
+          <w:b w:val="0"/>
+          <w:i w:val="0"/>
+          <w:smallCaps w:val="0"/>
+          <w:strike w:val="0"/>
+          <w:color w:val="000000"/>
+          <w:sz w:val="24"/>
+          <w:szCs w:val="24"/>
+          <w:u w:val="none"/>
+          <w:shd w:fill="auto" w:val="clear"/>
+          <w:vertAlign w:val="baseline"/>
+          <w:rtl w:val="0"/>
+        </w:rPr>
+        <w:t xml:space="preserve">em de 4,7,10</w:t>
+      </w:r>
+      <w:r>
+        <w:rPr>
+          <w:rFonts w:ascii="Times New Roman" w:cs="Times New Roman" w:eastAsia="Times New Roman" w:hAnsi="Times New Roman"/>
+          <w:sz w:val="24"/>
+          <w:szCs w:val="24"/>
+          <w:rtl w:val="0"/>
+        </w:rPr>
+        <w:t xml:space="preserve"> a </w:t>
+      </w:r>
+      <w:r>
+        <w:rPr>
+          <w:rFonts w:ascii="Times New Roman" w:cs="Times New Roman" w:eastAsia="Times New Roman" w:hAnsi="Times New Roman"/>
+          <w:b w:val="0"/>
+          <w:i w:val="0"/>
+          <w:smallCaps w:val="0"/>
+          <w:strike w:val="0"/>
+          <w:color w:val="000000"/>
+          <w:sz w:val="24"/>
+          <w:szCs w:val="24"/>
+          <w:u w:val="none"/>
+          <w:shd w:fill="auto" w:val="clear"/>
+          <w:vertAlign w:val="baseline"/>
+          <w:rtl w:val="0"/>
+        </w:rPr>
+        <w:t xml:space="preserve">15 dias para pagar</w:t>
+      </w:r>
+      <w:r>
+        <w:rPr>
+          <w:rFonts w:ascii="Times New Roman" w:cs="Times New Roman" w:eastAsia="Times New Roman" w:hAnsi="Times New Roman"/>
+          <w:sz w:val="24"/>
+          <w:szCs w:val="24"/>
+          <w:rtl w:val="0"/>
+        </w:rPr>
+        <w:t xml:space="preserve">.</w:t>
+      </w:r>
+      <w:r>
+        <w:rPr>
+          <w:rtl w:val="0"/>
+        </w:rPr>
       </w:r>
     </w:p>
     <w:p>
@@ -676,7 +872,7 @@
         <w:widowControl w:val="1"/>
         <w:numPr>
           <w:ilvl w:val="0"/>
-          <w:numId w:val="2"/>
+          <w:numId w:val="4"/>
         </w:numPr>
         <w:pBdr>
           <w:top w:space="0" w:sz="0" w:val="nil"/>
@@ -706,6 +902,15 @@
       <w:r>
         <w:rPr>
           <w:rFonts w:ascii="Times New Roman" w:cs="Times New Roman" w:eastAsia="Times New Roman" w:hAnsi="Times New Roman"/>
+          <w:sz w:val="24"/>
+          <w:szCs w:val="24"/>
+          <w:rtl w:val="0"/>
+        </w:rPr>
+        <w:t xml:space="preserve">Proprietário</w:t>
+      </w:r>
+      <w:r>
+        <w:rPr>
+          <w:rFonts w:ascii="Times New Roman" w:cs="Times New Roman" w:eastAsia="Times New Roman" w:hAnsi="Times New Roman"/>
           <w:b w:val="0"/>
           <w:i w:val="0"/>
           <w:smallCaps w:val="0"/>
@@ -718,7 +923,7 @@
           <w:vertAlign w:val="baseline"/>
           <w:rtl w:val="0"/>
         </w:rPr>
-        <w:t xml:space="preserve">Dono retira dinheiro do caixa para fazer o pagamento de todas as compras feitas pelo setor de compras. </w:t>
+        <w:t xml:space="preserve"> retira dinheiro do caixa para fazer o pagamento de todas as compras feitas pelo setor de compras. </w:t>
       </w:r>
     </w:p>
     <w:p>
@@ -740,15 +945,8 @@
         <w:rPr>
           <w:rFonts w:ascii="Times New Roman" w:cs="Times New Roman" w:eastAsia="Times New Roman" w:hAnsi="Times New Roman"/>
           <w:b w:val="1"/>
-          <w:i w:val="0"/>
-          <w:smallCaps w:val="0"/>
-          <w:strike w:val="0"/>
-          <w:color w:val="000000"/>
-          <w:sz w:val="24"/>
-          <w:szCs w:val="24"/>
-          <w:u w:val="none"/>
-          <w:shd w:fill="auto" w:val="clear"/>
-          <w:vertAlign w:val="baseline"/>
+          <w:sz w:val="24"/>
+          <w:szCs w:val="24"/>
         </w:rPr>
       </w:pPr>
       <w:r>
@@ -776,15 +974,472 @@
         <w:rPr>
           <w:rFonts w:ascii="Times New Roman" w:cs="Times New Roman" w:eastAsia="Times New Roman" w:hAnsi="Times New Roman"/>
           <w:b w:val="1"/>
-          <w:i w:val="0"/>
-          <w:smallCaps w:val="0"/>
-          <w:strike w:val="0"/>
-          <w:color w:val="000000"/>
-          <w:sz w:val="24"/>
-          <w:szCs w:val="24"/>
-          <w:u w:val="none"/>
-          <w:shd w:fill="auto" w:val="clear"/>
-          <w:vertAlign w:val="baseline"/>
+          <w:sz w:val="24"/>
+          <w:szCs w:val="24"/>
+        </w:rPr>
+      </w:pPr>
+      <w:r>
+        <w:rPr>
+          <w:rtl w:val="0"/>
+        </w:rPr>
+      </w:r>
+    </w:p>
+    <w:p>
+      <w:pPr>
+        <w:keepNext w:val="0"/>
+        <w:keepLines w:val="0"/>
+        <w:widowControl w:val="1"/>
+        <w:pBdr>
+          <w:top w:space="0" w:sz="0" w:val="nil"/>
+          <w:left w:space="0" w:sz="0" w:val="nil"/>
+          <w:bottom w:space="0" w:sz="0" w:val="nil"/>
+          <w:right w:space="0" w:sz="0" w:val="nil"/>
+          <w:between w:space="0" w:sz="0" w:val="nil"/>
+        </w:pBdr>
+        <w:shd w:fill="auto" w:val="clear"/>
+        <w:spacing w:after="160" w:before="0" w:line="360" w:lineRule="auto"/>
+        <w:ind w:left="0" w:right="0" w:firstLine="0"/>
+        <w:jc w:val="both"/>
+        <w:rPr>
+          <w:rFonts w:ascii="Times New Roman" w:cs="Times New Roman" w:eastAsia="Times New Roman" w:hAnsi="Times New Roman"/>
+          <w:b w:val="1"/>
+          <w:sz w:val="24"/>
+          <w:szCs w:val="24"/>
+        </w:rPr>
+      </w:pPr>
+      <w:r>
+        <w:rPr>
+          <w:rtl w:val="0"/>
+        </w:rPr>
+      </w:r>
+    </w:p>
+    <w:p>
+      <w:pPr>
+        <w:keepNext w:val="0"/>
+        <w:keepLines w:val="0"/>
+        <w:widowControl w:val="1"/>
+        <w:pBdr>
+          <w:top w:space="0" w:sz="0" w:val="nil"/>
+          <w:left w:space="0" w:sz="0" w:val="nil"/>
+          <w:bottom w:space="0" w:sz="0" w:val="nil"/>
+          <w:right w:space="0" w:sz="0" w:val="nil"/>
+          <w:between w:space="0" w:sz="0" w:val="nil"/>
+        </w:pBdr>
+        <w:shd w:fill="auto" w:val="clear"/>
+        <w:spacing w:after="160" w:before="0" w:line="360" w:lineRule="auto"/>
+        <w:ind w:left="0" w:right="0" w:firstLine="0"/>
+        <w:jc w:val="both"/>
+        <w:rPr>
+          <w:rFonts w:ascii="Times New Roman" w:cs="Times New Roman" w:eastAsia="Times New Roman" w:hAnsi="Times New Roman"/>
+          <w:b w:val="1"/>
+          <w:sz w:val="24"/>
+          <w:szCs w:val="24"/>
+        </w:rPr>
+      </w:pPr>
+      <w:r>
+        <w:rPr>
+          <w:rtl w:val="0"/>
+        </w:rPr>
+      </w:r>
+    </w:p>
+    <w:p>
+      <w:pPr>
+        <w:keepNext w:val="0"/>
+        <w:keepLines w:val="0"/>
+        <w:widowControl w:val="1"/>
+        <w:pBdr>
+          <w:top w:space="0" w:sz="0" w:val="nil"/>
+          <w:left w:space="0" w:sz="0" w:val="nil"/>
+          <w:bottom w:space="0" w:sz="0" w:val="nil"/>
+          <w:right w:space="0" w:sz="0" w:val="nil"/>
+          <w:between w:space="0" w:sz="0" w:val="nil"/>
+        </w:pBdr>
+        <w:shd w:fill="auto" w:val="clear"/>
+        <w:spacing w:after="160" w:before="0" w:line="360" w:lineRule="auto"/>
+        <w:ind w:left="0" w:right="0" w:firstLine="0"/>
+        <w:jc w:val="both"/>
+        <w:rPr>
+          <w:rFonts w:ascii="Times New Roman" w:cs="Times New Roman" w:eastAsia="Times New Roman" w:hAnsi="Times New Roman"/>
+          <w:b w:val="1"/>
+          <w:sz w:val="24"/>
+          <w:szCs w:val="24"/>
+        </w:rPr>
+      </w:pPr>
+      <w:r>
+        <w:rPr>
+          <w:rtl w:val="0"/>
+        </w:rPr>
+      </w:r>
+    </w:p>
+    <w:p>
+      <w:pPr>
+        <w:keepNext w:val="0"/>
+        <w:keepLines w:val="0"/>
+        <w:widowControl w:val="1"/>
+        <w:pBdr>
+          <w:top w:space="0" w:sz="0" w:val="nil"/>
+          <w:left w:space="0" w:sz="0" w:val="nil"/>
+          <w:bottom w:space="0" w:sz="0" w:val="nil"/>
+          <w:right w:space="0" w:sz="0" w:val="nil"/>
+          <w:between w:space="0" w:sz="0" w:val="nil"/>
+        </w:pBdr>
+        <w:shd w:fill="auto" w:val="clear"/>
+        <w:spacing w:after="160" w:before="0" w:line="360" w:lineRule="auto"/>
+        <w:ind w:left="0" w:right="0" w:firstLine="0"/>
+        <w:jc w:val="both"/>
+        <w:rPr>
+          <w:rFonts w:ascii="Times New Roman" w:cs="Times New Roman" w:eastAsia="Times New Roman" w:hAnsi="Times New Roman"/>
+          <w:b w:val="1"/>
+          <w:sz w:val="24"/>
+          <w:szCs w:val="24"/>
+        </w:rPr>
+      </w:pPr>
+      <w:r>
+        <w:rPr>
+          <w:rtl w:val="0"/>
+        </w:rPr>
+      </w:r>
+    </w:p>
+    <w:p>
+      <w:pPr>
+        <w:keepNext w:val="0"/>
+        <w:keepLines w:val="0"/>
+        <w:widowControl w:val="1"/>
+        <w:pBdr>
+          <w:top w:space="0" w:sz="0" w:val="nil"/>
+          <w:left w:space="0" w:sz="0" w:val="nil"/>
+          <w:bottom w:space="0" w:sz="0" w:val="nil"/>
+          <w:right w:space="0" w:sz="0" w:val="nil"/>
+          <w:between w:space="0" w:sz="0" w:val="nil"/>
+        </w:pBdr>
+        <w:shd w:fill="auto" w:val="clear"/>
+        <w:spacing w:after="160" w:before="0" w:line="360" w:lineRule="auto"/>
+        <w:ind w:left="0" w:right="0" w:firstLine="0"/>
+        <w:jc w:val="both"/>
+        <w:rPr>
+          <w:rFonts w:ascii="Times New Roman" w:cs="Times New Roman" w:eastAsia="Times New Roman" w:hAnsi="Times New Roman"/>
+          <w:b w:val="1"/>
+          <w:sz w:val="24"/>
+          <w:szCs w:val="24"/>
+        </w:rPr>
+      </w:pPr>
+      <w:r>
+        <w:rPr>
+          <w:rtl w:val="0"/>
+        </w:rPr>
+      </w:r>
+    </w:p>
+    <w:p>
+      <w:pPr>
+        <w:keepNext w:val="0"/>
+        <w:keepLines w:val="0"/>
+        <w:widowControl w:val="1"/>
+        <w:pBdr>
+          <w:top w:space="0" w:sz="0" w:val="nil"/>
+          <w:left w:space="0" w:sz="0" w:val="nil"/>
+          <w:bottom w:space="0" w:sz="0" w:val="nil"/>
+          <w:right w:space="0" w:sz="0" w:val="nil"/>
+          <w:between w:space="0" w:sz="0" w:val="nil"/>
+        </w:pBdr>
+        <w:shd w:fill="auto" w:val="clear"/>
+        <w:spacing w:after="160" w:before="0" w:line="360" w:lineRule="auto"/>
+        <w:ind w:left="0" w:right="0" w:firstLine="0"/>
+        <w:jc w:val="both"/>
+        <w:rPr>
+          <w:rFonts w:ascii="Times New Roman" w:cs="Times New Roman" w:eastAsia="Times New Roman" w:hAnsi="Times New Roman"/>
+          <w:b w:val="1"/>
+          <w:sz w:val="24"/>
+          <w:szCs w:val="24"/>
+        </w:rPr>
+      </w:pPr>
+      <w:r>
+        <w:rPr>
+          <w:rtl w:val="0"/>
+        </w:rPr>
+      </w:r>
+    </w:p>
+    <w:p>
+      <w:pPr>
+        <w:keepNext w:val="0"/>
+        <w:keepLines w:val="0"/>
+        <w:widowControl w:val="1"/>
+        <w:pBdr>
+          <w:top w:space="0" w:sz="0" w:val="nil"/>
+          <w:left w:space="0" w:sz="0" w:val="nil"/>
+          <w:bottom w:space="0" w:sz="0" w:val="nil"/>
+          <w:right w:space="0" w:sz="0" w:val="nil"/>
+          <w:between w:space="0" w:sz="0" w:val="nil"/>
+        </w:pBdr>
+        <w:shd w:fill="auto" w:val="clear"/>
+        <w:spacing w:after="160" w:before="0" w:line="360" w:lineRule="auto"/>
+        <w:ind w:left="0" w:right="0" w:firstLine="0"/>
+        <w:jc w:val="both"/>
+        <w:rPr>
+          <w:rFonts w:ascii="Times New Roman" w:cs="Times New Roman" w:eastAsia="Times New Roman" w:hAnsi="Times New Roman"/>
+          <w:b w:val="1"/>
+          <w:sz w:val="24"/>
+          <w:szCs w:val="24"/>
+        </w:rPr>
+      </w:pPr>
+      <w:r>
+        <w:rPr>
+          <w:rtl w:val="0"/>
+        </w:rPr>
+      </w:r>
+    </w:p>
+    <w:p>
+      <w:pPr>
+        <w:keepNext w:val="0"/>
+        <w:keepLines w:val="0"/>
+        <w:widowControl w:val="1"/>
+        <w:pBdr>
+          <w:top w:space="0" w:sz="0" w:val="nil"/>
+          <w:left w:space="0" w:sz="0" w:val="nil"/>
+          <w:bottom w:space="0" w:sz="0" w:val="nil"/>
+          <w:right w:space="0" w:sz="0" w:val="nil"/>
+          <w:between w:space="0" w:sz="0" w:val="nil"/>
+        </w:pBdr>
+        <w:shd w:fill="auto" w:val="clear"/>
+        <w:spacing w:after="160" w:before="0" w:line="360" w:lineRule="auto"/>
+        <w:ind w:left="0" w:right="0" w:firstLine="0"/>
+        <w:jc w:val="both"/>
+        <w:rPr>
+          <w:rFonts w:ascii="Times New Roman" w:cs="Times New Roman" w:eastAsia="Times New Roman" w:hAnsi="Times New Roman"/>
+          <w:b w:val="1"/>
+          <w:sz w:val="24"/>
+          <w:szCs w:val="24"/>
+        </w:rPr>
+      </w:pPr>
+      <w:r>
+        <w:rPr>
+          <w:rtl w:val="0"/>
+        </w:rPr>
+      </w:r>
+    </w:p>
+    <w:p>
+      <w:pPr>
+        <w:keepNext w:val="0"/>
+        <w:keepLines w:val="0"/>
+        <w:widowControl w:val="1"/>
+        <w:pBdr>
+          <w:top w:space="0" w:sz="0" w:val="nil"/>
+          <w:left w:space="0" w:sz="0" w:val="nil"/>
+          <w:bottom w:space="0" w:sz="0" w:val="nil"/>
+          <w:right w:space="0" w:sz="0" w:val="nil"/>
+          <w:between w:space="0" w:sz="0" w:val="nil"/>
+        </w:pBdr>
+        <w:shd w:fill="auto" w:val="clear"/>
+        <w:spacing w:after="160" w:before="0" w:line="360" w:lineRule="auto"/>
+        <w:ind w:left="0" w:right="0" w:firstLine="0"/>
+        <w:jc w:val="both"/>
+        <w:rPr>
+          <w:rFonts w:ascii="Times New Roman" w:cs="Times New Roman" w:eastAsia="Times New Roman" w:hAnsi="Times New Roman"/>
+          <w:b w:val="1"/>
+          <w:sz w:val="24"/>
+          <w:szCs w:val="24"/>
+        </w:rPr>
+      </w:pPr>
+      <w:r>
+        <w:rPr>
+          <w:rtl w:val="0"/>
+        </w:rPr>
+      </w:r>
+    </w:p>
+    <w:p>
+      <w:pPr>
+        <w:keepNext w:val="0"/>
+        <w:keepLines w:val="0"/>
+        <w:widowControl w:val="1"/>
+        <w:pBdr>
+          <w:top w:space="0" w:sz="0" w:val="nil"/>
+          <w:left w:space="0" w:sz="0" w:val="nil"/>
+          <w:bottom w:space="0" w:sz="0" w:val="nil"/>
+          <w:right w:space="0" w:sz="0" w:val="nil"/>
+          <w:between w:space="0" w:sz="0" w:val="nil"/>
+        </w:pBdr>
+        <w:shd w:fill="auto" w:val="clear"/>
+        <w:spacing w:after="160" w:before="0" w:line="360" w:lineRule="auto"/>
+        <w:ind w:left="0" w:right="0" w:firstLine="0"/>
+        <w:jc w:val="both"/>
+        <w:rPr>
+          <w:rFonts w:ascii="Times New Roman" w:cs="Times New Roman" w:eastAsia="Times New Roman" w:hAnsi="Times New Roman"/>
+          <w:b w:val="1"/>
+          <w:sz w:val="24"/>
+          <w:szCs w:val="24"/>
+        </w:rPr>
+      </w:pPr>
+      <w:r>
+        <w:rPr>
+          <w:rtl w:val="0"/>
+        </w:rPr>
+      </w:r>
+    </w:p>
+    <w:p>
+      <w:pPr>
+        <w:keepNext w:val="0"/>
+        <w:keepLines w:val="0"/>
+        <w:widowControl w:val="1"/>
+        <w:pBdr>
+          <w:top w:space="0" w:sz="0" w:val="nil"/>
+          <w:left w:space="0" w:sz="0" w:val="nil"/>
+          <w:bottom w:space="0" w:sz="0" w:val="nil"/>
+          <w:right w:space="0" w:sz="0" w:val="nil"/>
+          <w:between w:space="0" w:sz="0" w:val="nil"/>
+        </w:pBdr>
+        <w:shd w:fill="auto" w:val="clear"/>
+        <w:spacing w:after="160" w:before="0" w:line="360" w:lineRule="auto"/>
+        <w:ind w:left="0" w:right="0" w:firstLine="0"/>
+        <w:jc w:val="both"/>
+        <w:rPr>
+          <w:rFonts w:ascii="Times New Roman" w:cs="Times New Roman" w:eastAsia="Times New Roman" w:hAnsi="Times New Roman"/>
+          <w:b w:val="1"/>
+          <w:sz w:val="24"/>
+          <w:szCs w:val="24"/>
+        </w:rPr>
+      </w:pPr>
+      <w:r>
+        <w:rPr>
+          <w:rtl w:val="0"/>
+        </w:rPr>
+      </w:r>
+    </w:p>
+    <w:p>
+      <w:pPr>
+        <w:keepNext w:val="0"/>
+        <w:keepLines w:val="0"/>
+        <w:widowControl w:val="1"/>
+        <w:pBdr>
+          <w:top w:space="0" w:sz="0" w:val="nil"/>
+          <w:left w:space="0" w:sz="0" w:val="nil"/>
+          <w:bottom w:space="0" w:sz="0" w:val="nil"/>
+          <w:right w:space="0" w:sz="0" w:val="nil"/>
+          <w:between w:space="0" w:sz="0" w:val="nil"/>
+        </w:pBdr>
+        <w:shd w:fill="auto" w:val="clear"/>
+        <w:spacing w:after="160" w:before="0" w:line="360" w:lineRule="auto"/>
+        <w:ind w:left="0" w:right="0" w:firstLine="0"/>
+        <w:jc w:val="both"/>
+        <w:rPr>
+          <w:rFonts w:ascii="Times New Roman" w:cs="Times New Roman" w:eastAsia="Times New Roman" w:hAnsi="Times New Roman"/>
+          <w:b w:val="1"/>
+          <w:sz w:val="24"/>
+          <w:szCs w:val="24"/>
+        </w:rPr>
+      </w:pPr>
+      <w:r>
+        <w:rPr>
+          <w:rtl w:val="0"/>
+        </w:rPr>
+      </w:r>
+    </w:p>
+    <w:p>
+      <w:pPr>
+        <w:keepNext w:val="0"/>
+        <w:keepLines w:val="0"/>
+        <w:widowControl w:val="1"/>
+        <w:pBdr>
+          <w:top w:space="0" w:sz="0" w:val="nil"/>
+          <w:left w:space="0" w:sz="0" w:val="nil"/>
+          <w:bottom w:space="0" w:sz="0" w:val="nil"/>
+          <w:right w:space="0" w:sz="0" w:val="nil"/>
+          <w:between w:space="0" w:sz="0" w:val="nil"/>
+        </w:pBdr>
+        <w:shd w:fill="auto" w:val="clear"/>
+        <w:spacing w:after="160" w:before="0" w:line="360" w:lineRule="auto"/>
+        <w:ind w:left="0" w:right="0" w:firstLine="0"/>
+        <w:jc w:val="both"/>
+        <w:rPr>
+          <w:rFonts w:ascii="Times New Roman" w:cs="Times New Roman" w:eastAsia="Times New Roman" w:hAnsi="Times New Roman"/>
+          <w:b w:val="1"/>
+          <w:sz w:val="24"/>
+          <w:szCs w:val="24"/>
+        </w:rPr>
+      </w:pPr>
+      <w:r>
+        <w:rPr>
+          <w:rtl w:val="0"/>
+        </w:rPr>
+      </w:r>
+    </w:p>
+    <w:p>
+      <w:pPr>
+        <w:keepNext w:val="0"/>
+        <w:keepLines w:val="0"/>
+        <w:widowControl w:val="1"/>
+        <w:pBdr>
+          <w:top w:space="0" w:sz="0" w:val="nil"/>
+          <w:left w:space="0" w:sz="0" w:val="nil"/>
+          <w:bottom w:space="0" w:sz="0" w:val="nil"/>
+          <w:right w:space="0" w:sz="0" w:val="nil"/>
+          <w:between w:space="0" w:sz="0" w:val="nil"/>
+        </w:pBdr>
+        <w:shd w:fill="auto" w:val="clear"/>
+        <w:spacing w:after="160" w:before="0" w:line="360" w:lineRule="auto"/>
+        <w:ind w:left="0" w:right="0" w:firstLine="0"/>
+        <w:jc w:val="both"/>
+        <w:rPr>
+          <w:rFonts w:ascii="Times New Roman" w:cs="Times New Roman" w:eastAsia="Times New Roman" w:hAnsi="Times New Roman"/>
+          <w:b w:val="1"/>
+          <w:sz w:val="24"/>
+          <w:szCs w:val="24"/>
+        </w:rPr>
+      </w:pPr>
+      <w:r>
+        <w:rPr>
+          <w:rtl w:val="0"/>
+        </w:rPr>
+      </w:r>
+    </w:p>
+    <w:p>
+      <w:pPr>
+        <w:keepNext w:val="0"/>
+        <w:keepLines w:val="0"/>
+        <w:widowControl w:val="1"/>
+        <w:pBdr>
+          <w:top w:space="0" w:sz="0" w:val="nil"/>
+          <w:left w:space="0" w:sz="0" w:val="nil"/>
+          <w:bottom w:space="0" w:sz="0" w:val="nil"/>
+          <w:right w:space="0" w:sz="0" w:val="nil"/>
+          <w:between w:space="0" w:sz="0" w:val="nil"/>
+        </w:pBdr>
+        <w:shd w:fill="auto" w:val="clear"/>
+        <w:spacing w:after="160" w:before="0" w:line="360" w:lineRule="auto"/>
+        <w:ind w:left="0" w:right="0" w:firstLine="0"/>
+        <w:jc w:val="both"/>
+        <w:rPr>
+          <w:rFonts w:ascii="Times New Roman" w:cs="Times New Roman" w:eastAsia="Times New Roman" w:hAnsi="Times New Roman"/>
+          <w:b w:val="1"/>
+          <w:sz w:val="24"/>
+          <w:szCs w:val="24"/>
+        </w:rPr>
+      </w:pPr>
+      <w:r>
+        <w:rPr>
+          <w:rtl w:val="0"/>
+        </w:rPr>
+      </w:r>
+    </w:p>
+    <w:p>
+      <w:pPr>
+        <w:keepNext w:val="0"/>
+        <w:keepLines w:val="0"/>
+        <w:widowControl w:val="1"/>
+        <w:pBdr>
+          <w:top w:space="0" w:sz="0" w:val="nil"/>
+          <w:left w:space="0" w:sz="0" w:val="nil"/>
+          <w:bottom w:space="0" w:sz="0" w:val="nil"/>
+          <w:right w:space="0" w:sz="0" w:val="nil"/>
+          <w:between w:space="0" w:sz="0" w:val="nil"/>
+        </w:pBdr>
+        <w:shd w:fill="auto" w:val="clear"/>
+        <w:spacing w:after="160" w:before="0" w:line="360" w:lineRule="auto"/>
+        <w:ind w:left="0" w:right="0" w:firstLine="0"/>
+        <w:jc w:val="both"/>
+        <w:rPr>
+          <w:rFonts w:ascii="Times New Roman" w:cs="Times New Roman" w:eastAsia="Times New Roman" w:hAnsi="Times New Roman"/>
+          <w:b w:val="1"/>
+          <w:sz w:val="24"/>
+          <w:szCs w:val="24"/>
         </w:rPr>
       </w:pPr>
       <w:r>
@@ -800,7 +1455,7 @@
         <w:widowControl w:val="1"/>
         <w:numPr>
           <w:ilvl w:val="0"/>
-          <w:numId w:val="3"/>
+          <w:numId w:val="5"/>
         </w:numPr>
         <w:pBdr>
           <w:top w:space="0" w:sz="0" w:val="nil"/>
@@ -832,30 +1487,105 @@
         </w:rPr>
         <w:t xml:space="preserve">Realizar pagamento do salário</w:t>
       </w:r>
-      <w:r>
-        <w:rPr>
-          <w:rtl w:val="0"/>
-        </w:rPr>
-      </w:r>
-      <w:r>
+    </w:p>
+    <w:p>
+      <w:pPr>
+        <w:keepNext w:val="0"/>
+        <w:keepLines w:val="0"/>
+        <w:widowControl w:val="1"/>
+        <w:pBdr>
+          <w:top w:space="0" w:sz="0" w:val="nil"/>
+          <w:left w:space="0" w:sz="0" w:val="nil"/>
+          <w:bottom w:space="0" w:sz="0" w:val="nil"/>
+          <w:right w:space="0" w:sz="0" w:val="nil"/>
+          <w:between w:space="0" w:sz="0" w:val="nil"/>
+        </w:pBdr>
+        <w:shd w:fill="auto" w:val="clear"/>
+        <w:spacing w:after="160" w:before="0" w:line="360" w:lineRule="auto"/>
+        <w:ind w:left="0" w:right="0" w:firstLine="0"/>
+        <w:jc w:val="both"/>
+        <w:rPr>
+          <w:rFonts w:ascii="Times New Roman" w:cs="Times New Roman" w:eastAsia="Times New Roman" w:hAnsi="Times New Roman"/>
+          <w:b w:val="1"/>
+          <w:sz w:val="28"/>
+          <w:szCs w:val="28"/>
+        </w:rPr>
+      </w:pPr>
+      <w:r>
+        <w:rPr>
+          <w:rtl w:val="0"/>
+        </w:rPr>
+      </w:r>
+    </w:p>
+    <w:p>
+      <w:pPr>
+        <w:keepNext w:val="0"/>
+        <w:keepLines w:val="0"/>
+        <w:widowControl w:val="1"/>
+        <w:pBdr>
+          <w:top w:space="0" w:sz="0" w:val="nil"/>
+          <w:left w:space="0" w:sz="0" w:val="nil"/>
+          <w:bottom w:space="0" w:sz="0" w:val="nil"/>
+          <w:right w:space="0" w:sz="0" w:val="nil"/>
+          <w:between w:space="0" w:sz="0" w:val="nil"/>
+        </w:pBdr>
+        <w:shd w:fill="auto" w:val="clear"/>
+        <w:spacing w:after="160" w:before="0" w:line="360" w:lineRule="auto"/>
+        <w:ind w:left="0" w:right="0" w:firstLine="0"/>
+        <w:jc w:val="both"/>
+        <w:rPr>
+          <w:rFonts w:ascii="Times New Roman" w:cs="Times New Roman" w:eastAsia="Times New Roman" w:hAnsi="Times New Roman"/>
+          <w:b w:val="1"/>
+          <w:sz w:val="28"/>
+          <w:szCs w:val="28"/>
+        </w:rPr>
+      </w:pPr>
+      <w:r>
+        <w:rPr>
+          <w:rtl w:val="0"/>
+        </w:rPr>
+      </w:r>
+    </w:p>
+    <w:p>
+      <w:pPr>
+        <w:keepNext w:val="0"/>
+        <w:keepLines w:val="0"/>
+        <w:widowControl w:val="1"/>
+        <w:pBdr>
+          <w:top w:space="0" w:sz="0" w:val="nil"/>
+          <w:left w:space="0" w:sz="0" w:val="nil"/>
+          <w:bottom w:space="0" w:sz="0" w:val="nil"/>
+          <w:right w:space="0" w:sz="0" w:val="nil"/>
+          <w:between w:space="0" w:sz="0" w:val="nil"/>
+        </w:pBdr>
+        <w:shd w:fill="auto" w:val="clear"/>
+        <w:spacing w:after="160" w:before="0" w:line="360" w:lineRule="auto"/>
+        <w:ind w:left="0" w:right="0" w:firstLine="0"/>
+        <w:jc w:val="both"/>
+        <w:rPr>
+          <w:rFonts w:ascii="Times New Roman" w:cs="Times New Roman" w:eastAsia="Times New Roman" w:hAnsi="Times New Roman"/>
+          <w:b w:val="1"/>
+          <w:sz w:val="28"/>
+          <w:szCs w:val="28"/>
+        </w:rPr>
+      </w:pPr>
+      <w:r>
+        <w:rPr>
+          <w:rFonts w:ascii="Times New Roman" w:cs="Times New Roman" w:eastAsia="Times New Roman" w:hAnsi="Times New Roman"/>
+          <w:b w:val="1"/>
+          <w:sz w:val="28"/>
+          <w:szCs w:val="28"/>
+        </w:rPr>
         <w:drawing>
-          <wp:anchor allowOverlap="1" behindDoc="0" distB="114300" distT="114300" distL="114300" distR="114300" hidden="0" layoutInCell="1" locked="0" relativeHeight="0" simplePos="0">
-            <wp:simplePos x="0" y="0"/>
-            <wp:positionH relativeFrom="column">
-              <wp:posOffset>1790700</wp:posOffset>
-            </wp:positionH>
-            <wp:positionV relativeFrom="paragraph">
-              <wp:posOffset>438150</wp:posOffset>
-            </wp:positionV>
-            <wp:extent cx="2486025" cy="3438525"/>
+          <wp:inline distB="114300" distT="114300" distL="114300" distR="114300">
+            <wp:extent cx="2867025" cy="3248025"/>
             <wp:effectExtent b="0" l="0" r="0" t="0"/>
-            <wp:wrapTopAndBottom distB="114300" distT="114300"/>
-            <wp:docPr id="6" name="image4.jpg"/>
+            <wp:docPr id="12" name="image1.jpg"/>
             <a:graphic>
               <a:graphicData uri="http://schemas.openxmlformats.org/drawingml/2006/picture">
                 <pic:pic>
                   <pic:nvPicPr>
-                    <pic:cNvPr id="0" name="image4.jpg"/>
+                    <pic:cNvPr id="0" name="image1.jpg"/>
                     <pic:cNvPicPr preferRelativeResize="0"/>
                   </pic:nvPicPr>
                   <pic:blipFill>
@@ -868,7 +1598,7 @@
                   <pic:spPr>
                     <a:xfrm>
                       <a:off x="0" y="0"/>
-                      <a:ext cx="2486025" cy="3438525"/>
+                      <a:ext cx="2867025" cy="3248025"/>
                     </a:xfrm>
                     <a:prstGeom prst="rect"/>
                     <a:ln/>
@@ -876,38 +1606,65 @@
                 </pic:pic>
               </a:graphicData>
             </a:graphic>
-          </wp:anchor>
+          </wp:inline>
         </w:drawing>
       </w:r>
-    </w:p>
-    <w:p>
-      <w:pPr>
-        <w:keepNext w:val="0"/>
-        <w:keepLines w:val="0"/>
-        <w:widowControl w:val="1"/>
-        <w:pBdr>
-          <w:top w:space="0" w:sz="0" w:val="nil"/>
-          <w:left w:space="0" w:sz="0" w:val="nil"/>
-          <w:bottom w:space="0" w:sz="0" w:val="nil"/>
-          <w:right w:space="0" w:sz="0" w:val="nil"/>
-          <w:between w:space="0" w:sz="0" w:val="nil"/>
-        </w:pBdr>
-        <w:shd w:fill="auto" w:val="clear"/>
-        <w:spacing w:after="160" w:before="0" w:line="360" w:lineRule="auto"/>
-        <w:ind w:left="0" w:right="0" w:firstLine="720"/>
-        <w:jc w:val="both"/>
-        <w:rPr>
-          <w:rFonts w:ascii="Times New Roman" w:cs="Times New Roman" w:eastAsia="Times New Roman" w:hAnsi="Times New Roman"/>
-          <w:b w:val="1"/>
-          <w:i w:val="0"/>
-          <w:smallCaps w:val="0"/>
-          <w:strike w:val="0"/>
-          <w:color w:val="000000"/>
-          <w:sz w:val="24"/>
-          <w:szCs w:val="24"/>
-          <w:u w:val="none"/>
-          <w:shd w:fill="auto" w:val="clear"/>
-          <w:vertAlign w:val="baseline"/>
+      <w:r>
+        <w:rPr>
+          <w:rtl w:val="0"/>
+        </w:rPr>
+      </w:r>
+    </w:p>
+    <w:p>
+      <w:pPr>
+        <w:keepNext w:val="0"/>
+        <w:keepLines w:val="0"/>
+        <w:widowControl w:val="1"/>
+        <w:pBdr>
+          <w:top w:space="0" w:sz="0" w:val="nil"/>
+          <w:left w:space="0" w:sz="0" w:val="nil"/>
+          <w:bottom w:space="0" w:sz="0" w:val="nil"/>
+          <w:right w:space="0" w:sz="0" w:val="nil"/>
+          <w:between w:space="0" w:sz="0" w:val="nil"/>
+        </w:pBdr>
+        <w:shd w:fill="auto" w:val="clear"/>
+        <w:spacing w:after="160" w:before="0" w:line="360" w:lineRule="auto"/>
+        <w:ind w:left="0" w:right="0" w:firstLine="0"/>
+        <w:jc w:val="both"/>
+        <w:rPr>
+          <w:rFonts w:ascii="Times New Roman" w:cs="Times New Roman" w:eastAsia="Times New Roman" w:hAnsi="Times New Roman"/>
+          <w:b w:val="1"/>
+          <w:sz w:val="28"/>
+          <w:szCs w:val="28"/>
+        </w:rPr>
+      </w:pPr>
+      <w:r>
+        <w:rPr>
+          <w:rtl w:val="0"/>
+        </w:rPr>
+      </w:r>
+    </w:p>
+    <w:p>
+      <w:pPr>
+        <w:keepNext w:val="0"/>
+        <w:keepLines w:val="0"/>
+        <w:widowControl w:val="1"/>
+        <w:pBdr>
+          <w:top w:space="0" w:sz="0" w:val="nil"/>
+          <w:left w:space="0" w:sz="0" w:val="nil"/>
+          <w:bottom w:space="0" w:sz="0" w:val="nil"/>
+          <w:right w:space="0" w:sz="0" w:val="nil"/>
+          <w:between w:space="0" w:sz="0" w:val="nil"/>
+        </w:pBdr>
+        <w:shd w:fill="auto" w:val="clear"/>
+        <w:spacing w:after="160" w:before="0" w:line="360" w:lineRule="auto"/>
+        <w:ind w:left="0" w:right="0" w:firstLine="0"/>
+        <w:jc w:val="both"/>
+        <w:rPr>
+          <w:rFonts w:ascii="Times New Roman" w:cs="Times New Roman" w:eastAsia="Times New Roman" w:hAnsi="Times New Roman"/>
+          <w:b w:val="1"/>
+          <w:sz w:val="28"/>
+          <w:szCs w:val="28"/>
         </w:rPr>
       </w:pPr>
       <w:r>
@@ -966,6 +1723,15 @@
       <w:r>
         <w:rPr>
           <w:rFonts w:ascii="Times New Roman" w:cs="Times New Roman" w:eastAsia="Times New Roman" w:hAnsi="Times New Roman"/>
+          <w:sz w:val="24"/>
+          <w:szCs w:val="24"/>
+          <w:rtl w:val="0"/>
+        </w:rPr>
+        <w:t xml:space="preserve">Proprietário solicita criação da folha de pagamento</w:t>
+      </w:r>
+      <w:r>
+        <w:rPr>
+          <w:rFonts w:ascii="Times New Roman" w:cs="Times New Roman" w:eastAsia="Times New Roman" w:hAnsi="Times New Roman"/>
           <w:b w:val="0"/>
           <w:i w:val="0"/>
           <w:smallCaps w:val="0"/>
@@ -978,7 +1744,7 @@
           <w:vertAlign w:val="baseline"/>
           <w:rtl w:val="0"/>
         </w:rPr>
-        <w:t xml:space="preserve">Dono realiza o pagamento do salário para os funcionários.</w:t>
+        <w:t xml:space="preserve">.</w:t>
       </w:r>
       <w:r>
         <w:rPr>
@@ -1132,19 +1898,16 @@
       <w:r>
         <w:rPr>
           <w:rFonts w:ascii="Times New Roman" w:cs="Times New Roman" w:eastAsia="Times New Roman" w:hAnsi="Times New Roman"/>
-          <w:b w:val="0"/>
-          <w:i w:val="0"/>
-          <w:smallCaps w:val="0"/>
-          <w:strike w:val="0"/>
-          <w:color w:val="000000"/>
-          <w:sz w:val="24"/>
-          <w:szCs w:val="24"/>
-          <w:u w:val="none"/>
-          <w:shd w:fill="auto" w:val="clear"/>
-          <w:vertAlign w:val="baseline"/>
-          <w:rtl w:val="0"/>
-        </w:rPr>
-        <w:t xml:space="preserve">Dono</w:t>
+          <w:sz w:val="24"/>
+          <w:szCs w:val="24"/>
+          <w:rtl w:val="0"/>
+        </w:rPr>
+        <w:t xml:space="preserve">Proprietário</w:t>
+      </w:r>
+      <w:r>
+        <w:rPr>
+          <w:rtl w:val="0"/>
+        </w:rPr>
       </w:r>
     </w:p>
     <w:p>
@@ -1154,7 +1917,7 @@
         <w:widowControl w:val="1"/>
         <w:numPr>
           <w:ilvl w:val="0"/>
-          <w:numId w:val="4"/>
+          <w:numId w:val="1"/>
         </w:numPr>
         <w:pBdr>
           <w:top w:space="0" w:sz="0" w:val="nil"/>
@@ -1215,7 +1978,7 @@
         <w:widowControl w:val="1"/>
         <w:numPr>
           <w:ilvl w:val="0"/>
-          <w:numId w:val="4"/>
+          <w:numId w:val="1"/>
         </w:numPr>
         <w:pBdr>
           <w:top w:space="0" w:sz="0" w:val="nil"/>
@@ -1276,7 +2039,7 @@
         <w:widowControl w:val="1"/>
         <w:numPr>
           <w:ilvl w:val="0"/>
-          <w:numId w:val="4"/>
+          <w:numId w:val="1"/>
         </w:numPr>
         <w:pBdr>
           <w:top w:space="0" w:sz="0" w:val="nil"/>
@@ -1305,6 +2068,11 @@
         </w:rPr>
         <w:t xml:space="preserve">Contador monta folha de pagamento para os funcionários.</w:t>
       </w:r>
+      <w:r>
+        <w:rPr>
+          <w:rtl w:val="0"/>
+        </w:rPr>
+      </w:r>
     </w:p>
     <w:p>
       <w:pPr>
@@ -1313,7 +2081,7 @@
         <w:widowControl w:val="1"/>
         <w:numPr>
           <w:ilvl w:val="0"/>
-          <w:numId w:val="4"/>
+          <w:numId w:val="1"/>
         </w:numPr>
         <w:pBdr>
           <w:top w:space="0" w:sz="0" w:val="nil"/>
@@ -1342,6 +2110,11 @@
         </w:rPr>
         <w:t xml:space="preserve">Contador envia datas e folha de pagamento para os funcionários.</w:t>
       </w:r>
+      <w:r>
+        <w:rPr>
+          <w:rtl w:val="0"/>
+        </w:rPr>
+      </w:r>
     </w:p>
     <w:p>
       <w:pPr>
@@ -1350,7 +2123,7 @@
         <w:widowControl w:val="1"/>
         <w:numPr>
           <w:ilvl w:val="0"/>
-          <w:numId w:val="4"/>
+          <w:numId w:val="1"/>
         </w:numPr>
         <w:pBdr>
           <w:top w:space="0" w:sz="0" w:val="nil"/>
@@ -1384,7 +2157,7 @@
           <w:szCs w:val="24"/>
           <w:rtl w:val="0"/>
         </w:rPr>
-        <w:t xml:space="preserve">Dono r</w:t>
+        <w:t xml:space="preserve">Proprietário r</w:t>
       </w:r>
       <w:r>
         <w:rPr>
@@ -1401,7 +2174,21 @@
           <w:vertAlign w:val="baseline"/>
           <w:rtl w:val="0"/>
         </w:rPr>
-        <w:t xml:space="preserve">ealizar o pagamento em cima do cálculo das horas trabalhadas e do desconto do vale-transporte.</w:t>
+        <w:t xml:space="preserve">ealizar o pagamento </w:t>
+      </w:r>
+      <w:r>
+        <w:rPr>
+          <w:rFonts w:ascii="Times New Roman" w:cs="Times New Roman" w:eastAsia="Times New Roman" w:hAnsi="Times New Roman"/>
+          <w:sz w:val="24"/>
+          <w:szCs w:val="24"/>
+          <w:rtl w:val="0"/>
+        </w:rPr>
+        <w:t xml:space="preserve">dos funcionários.</w:t>
+      </w:r>
+      <w:r>
+        <w:rPr>
+          <w:rtl w:val="0"/>
+        </w:rPr>
       </w:r>
     </w:p>
     <w:p>
@@ -1495,15 +2282,501 @@
         <w:rPr>
           <w:rFonts w:ascii="Times New Roman" w:cs="Times New Roman" w:eastAsia="Times New Roman" w:hAnsi="Times New Roman"/>
           <w:b w:val="1"/>
-          <w:i w:val="0"/>
-          <w:smallCaps w:val="0"/>
-          <w:strike w:val="0"/>
-          <w:color w:val="000000"/>
-          <w:sz w:val="24"/>
-          <w:szCs w:val="24"/>
-          <w:u w:val="none"/>
-          <w:shd w:fill="auto" w:val="clear"/>
-          <w:vertAlign w:val="baseline"/>
+          <w:sz w:val="24"/>
+          <w:szCs w:val="24"/>
+        </w:rPr>
+      </w:pPr>
+      <w:r>
+        <w:rPr>
+          <w:rtl w:val="0"/>
+        </w:rPr>
+      </w:r>
+    </w:p>
+    <w:p>
+      <w:pPr>
+        <w:keepNext w:val="0"/>
+        <w:keepLines w:val="0"/>
+        <w:widowControl w:val="1"/>
+        <w:pBdr>
+          <w:top w:space="0" w:sz="0" w:val="nil"/>
+          <w:left w:space="0" w:sz="0" w:val="nil"/>
+          <w:bottom w:space="0" w:sz="0" w:val="nil"/>
+          <w:right w:space="0" w:sz="0" w:val="nil"/>
+          <w:between w:space="0" w:sz="0" w:val="nil"/>
+        </w:pBdr>
+        <w:shd w:fill="auto" w:val="clear"/>
+        <w:spacing w:after="160" w:before="0" w:line="360" w:lineRule="auto"/>
+        <w:ind w:left="0" w:right="0" w:firstLine="0"/>
+        <w:jc w:val="both"/>
+        <w:rPr>
+          <w:rFonts w:ascii="Times New Roman" w:cs="Times New Roman" w:eastAsia="Times New Roman" w:hAnsi="Times New Roman"/>
+          <w:b w:val="1"/>
+          <w:sz w:val="24"/>
+          <w:szCs w:val="24"/>
+        </w:rPr>
+      </w:pPr>
+      <w:r>
+        <w:rPr>
+          <w:rtl w:val="0"/>
+        </w:rPr>
+      </w:r>
+    </w:p>
+    <w:p>
+      <w:pPr>
+        <w:keepNext w:val="0"/>
+        <w:keepLines w:val="0"/>
+        <w:widowControl w:val="1"/>
+        <w:pBdr>
+          <w:top w:space="0" w:sz="0" w:val="nil"/>
+          <w:left w:space="0" w:sz="0" w:val="nil"/>
+          <w:bottom w:space="0" w:sz="0" w:val="nil"/>
+          <w:right w:space="0" w:sz="0" w:val="nil"/>
+          <w:between w:space="0" w:sz="0" w:val="nil"/>
+        </w:pBdr>
+        <w:shd w:fill="auto" w:val="clear"/>
+        <w:spacing w:after="160" w:before="0" w:line="360" w:lineRule="auto"/>
+        <w:ind w:left="0" w:right="0" w:firstLine="0"/>
+        <w:jc w:val="both"/>
+        <w:rPr>
+          <w:rFonts w:ascii="Times New Roman" w:cs="Times New Roman" w:eastAsia="Times New Roman" w:hAnsi="Times New Roman"/>
+          <w:b w:val="1"/>
+          <w:sz w:val="24"/>
+          <w:szCs w:val="24"/>
+        </w:rPr>
+      </w:pPr>
+      <w:r>
+        <w:rPr>
+          <w:rtl w:val="0"/>
+        </w:rPr>
+      </w:r>
+    </w:p>
+    <w:p>
+      <w:pPr>
+        <w:keepNext w:val="0"/>
+        <w:keepLines w:val="0"/>
+        <w:widowControl w:val="1"/>
+        <w:pBdr>
+          <w:top w:space="0" w:sz="0" w:val="nil"/>
+          <w:left w:space="0" w:sz="0" w:val="nil"/>
+          <w:bottom w:space="0" w:sz="0" w:val="nil"/>
+          <w:right w:space="0" w:sz="0" w:val="nil"/>
+          <w:between w:space="0" w:sz="0" w:val="nil"/>
+        </w:pBdr>
+        <w:shd w:fill="auto" w:val="clear"/>
+        <w:spacing w:after="160" w:before="0" w:line="360" w:lineRule="auto"/>
+        <w:ind w:left="0" w:right="0" w:firstLine="0"/>
+        <w:jc w:val="both"/>
+        <w:rPr>
+          <w:rFonts w:ascii="Times New Roman" w:cs="Times New Roman" w:eastAsia="Times New Roman" w:hAnsi="Times New Roman"/>
+          <w:b w:val="1"/>
+          <w:sz w:val="24"/>
+          <w:szCs w:val="24"/>
+        </w:rPr>
+      </w:pPr>
+      <w:r>
+        <w:rPr>
+          <w:rtl w:val="0"/>
+        </w:rPr>
+      </w:r>
+    </w:p>
+    <w:p>
+      <w:pPr>
+        <w:keepNext w:val="0"/>
+        <w:keepLines w:val="0"/>
+        <w:widowControl w:val="1"/>
+        <w:pBdr>
+          <w:top w:space="0" w:sz="0" w:val="nil"/>
+          <w:left w:space="0" w:sz="0" w:val="nil"/>
+          <w:bottom w:space="0" w:sz="0" w:val="nil"/>
+          <w:right w:space="0" w:sz="0" w:val="nil"/>
+          <w:between w:space="0" w:sz="0" w:val="nil"/>
+        </w:pBdr>
+        <w:shd w:fill="auto" w:val="clear"/>
+        <w:spacing w:after="160" w:before="0" w:line="360" w:lineRule="auto"/>
+        <w:ind w:left="0" w:right="0" w:firstLine="0"/>
+        <w:jc w:val="both"/>
+        <w:rPr>
+          <w:rFonts w:ascii="Times New Roman" w:cs="Times New Roman" w:eastAsia="Times New Roman" w:hAnsi="Times New Roman"/>
+          <w:b w:val="1"/>
+          <w:sz w:val="24"/>
+          <w:szCs w:val="24"/>
+        </w:rPr>
+      </w:pPr>
+      <w:r>
+        <w:rPr>
+          <w:rtl w:val="0"/>
+        </w:rPr>
+      </w:r>
+    </w:p>
+    <w:p>
+      <w:pPr>
+        <w:keepNext w:val="0"/>
+        <w:keepLines w:val="0"/>
+        <w:widowControl w:val="1"/>
+        <w:pBdr>
+          <w:top w:space="0" w:sz="0" w:val="nil"/>
+          <w:left w:space="0" w:sz="0" w:val="nil"/>
+          <w:bottom w:space="0" w:sz="0" w:val="nil"/>
+          <w:right w:space="0" w:sz="0" w:val="nil"/>
+          <w:between w:space="0" w:sz="0" w:val="nil"/>
+        </w:pBdr>
+        <w:shd w:fill="auto" w:val="clear"/>
+        <w:spacing w:after="160" w:before="0" w:line="360" w:lineRule="auto"/>
+        <w:ind w:left="0" w:right="0" w:firstLine="0"/>
+        <w:jc w:val="both"/>
+        <w:rPr>
+          <w:rFonts w:ascii="Times New Roman" w:cs="Times New Roman" w:eastAsia="Times New Roman" w:hAnsi="Times New Roman"/>
+          <w:b w:val="1"/>
+          <w:sz w:val="24"/>
+          <w:szCs w:val="24"/>
+        </w:rPr>
+      </w:pPr>
+      <w:r>
+        <w:rPr>
+          <w:rtl w:val="0"/>
+        </w:rPr>
+      </w:r>
+    </w:p>
+    <w:p>
+      <w:pPr>
+        <w:keepNext w:val="0"/>
+        <w:keepLines w:val="0"/>
+        <w:widowControl w:val="1"/>
+        <w:pBdr>
+          <w:top w:space="0" w:sz="0" w:val="nil"/>
+          <w:left w:space="0" w:sz="0" w:val="nil"/>
+          <w:bottom w:space="0" w:sz="0" w:val="nil"/>
+          <w:right w:space="0" w:sz="0" w:val="nil"/>
+          <w:between w:space="0" w:sz="0" w:val="nil"/>
+        </w:pBdr>
+        <w:shd w:fill="auto" w:val="clear"/>
+        <w:spacing w:after="160" w:before="0" w:line="360" w:lineRule="auto"/>
+        <w:ind w:left="0" w:right="0" w:firstLine="0"/>
+        <w:jc w:val="both"/>
+        <w:rPr>
+          <w:rFonts w:ascii="Times New Roman" w:cs="Times New Roman" w:eastAsia="Times New Roman" w:hAnsi="Times New Roman"/>
+          <w:b w:val="1"/>
+          <w:sz w:val="24"/>
+          <w:szCs w:val="24"/>
+        </w:rPr>
+      </w:pPr>
+      <w:r>
+        <w:rPr>
+          <w:rtl w:val="0"/>
+        </w:rPr>
+      </w:r>
+    </w:p>
+    <w:p>
+      <w:pPr>
+        <w:keepNext w:val="0"/>
+        <w:keepLines w:val="0"/>
+        <w:widowControl w:val="1"/>
+        <w:pBdr>
+          <w:top w:space="0" w:sz="0" w:val="nil"/>
+          <w:left w:space="0" w:sz="0" w:val="nil"/>
+          <w:bottom w:space="0" w:sz="0" w:val="nil"/>
+          <w:right w:space="0" w:sz="0" w:val="nil"/>
+          <w:between w:space="0" w:sz="0" w:val="nil"/>
+        </w:pBdr>
+        <w:shd w:fill="auto" w:val="clear"/>
+        <w:spacing w:after="160" w:before="0" w:line="360" w:lineRule="auto"/>
+        <w:ind w:left="0" w:right="0" w:firstLine="0"/>
+        <w:jc w:val="both"/>
+        <w:rPr>
+          <w:rFonts w:ascii="Times New Roman" w:cs="Times New Roman" w:eastAsia="Times New Roman" w:hAnsi="Times New Roman"/>
+          <w:b w:val="1"/>
+          <w:sz w:val="24"/>
+          <w:szCs w:val="24"/>
+        </w:rPr>
+      </w:pPr>
+      <w:r>
+        <w:rPr>
+          <w:rtl w:val="0"/>
+        </w:rPr>
+      </w:r>
+    </w:p>
+    <w:p>
+      <w:pPr>
+        <w:keepNext w:val="0"/>
+        <w:keepLines w:val="0"/>
+        <w:widowControl w:val="1"/>
+        <w:pBdr>
+          <w:top w:space="0" w:sz="0" w:val="nil"/>
+          <w:left w:space="0" w:sz="0" w:val="nil"/>
+          <w:bottom w:space="0" w:sz="0" w:val="nil"/>
+          <w:right w:space="0" w:sz="0" w:val="nil"/>
+          <w:between w:space="0" w:sz="0" w:val="nil"/>
+        </w:pBdr>
+        <w:shd w:fill="auto" w:val="clear"/>
+        <w:spacing w:after="160" w:before="0" w:line="360" w:lineRule="auto"/>
+        <w:ind w:left="0" w:right="0" w:firstLine="0"/>
+        <w:jc w:val="both"/>
+        <w:rPr>
+          <w:rFonts w:ascii="Times New Roman" w:cs="Times New Roman" w:eastAsia="Times New Roman" w:hAnsi="Times New Roman"/>
+          <w:b w:val="1"/>
+          <w:sz w:val="24"/>
+          <w:szCs w:val="24"/>
+        </w:rPr>
+      </w:pPr>
+      <w:r>
+        <w:rPr>
+          <w:rtl w:val="0"/>
+        </w:rPr>
+      </w:r>
+    </w:p>
+    <w:p>
+      <w:pPr>
+        <w:keepNext w:val="0"/>
+        <w:keepLines w:val="0"/>
+        <w:widowControl w:val="1"/>
+        <w:pBdr>
+          <w:top w:space="0" w:sz="0" w:val="nil"/>
+          <w:left w:space="0" w:sz="0" w:val="nil"/>
+          <w:bottom w:space="0" w:sz="0" w:val="nil"/>
+          <w:right w:space="0" w:sz="0" w:val="nil"/>
+          <w:between w:space="0" w:sz="0" w:val="nil"/>
+        </w:pBdr>
+        <w:shd w:fill="auto" w:val="clear"/>
+        <w:spacing w:after="160" w:before="0" w:line="360" w:lineRule="auto"/>
+        <w:ind w:left="0" w:right="0" w:firstLine="0"/>
+        <w:jc w:val="both"/>
+        <w:rPr>
+          <w:rFonts w:ascii="Times New Roman" w:cs="Times New Roman" w:eastAsia="Times New Roman" w:hAnsi="Times New Roman"/>
+          <w:b w:val="1"/>
+          <w:sz w:val="24"/>
+          <w:szCs w:val="24"/>
+        </w:rPr>
+      </w:pPr>
+      <w:r>
+        <w:rPr>
+          <w:rtl w:val="0"/>
+        </w:rPr>
+      </w:r>
+    </w:p>
+    <w:p>
+      <w:pPr>
+        <w:keepNext w:val="0"/>
+        <w:keepLines w:val="0"/>
+        <w:widowControl w:val="1"/>
+        <w:pBdr>
+          <w:top w:space="0" w:sz="0" w:val="nil"/>
+          <w:left w:space="0" w:sz="0" w:val="nil"/>
+          <w:bottom w:space="0" w:sz="0" w:val="nil"/>
+          <w:right w:space="0" w:sz="0" w:val="nil"/>
+          <w:between w:space="0" w:sz="0" w:val="nil"/>
+        </w:pBdr>
+        <w:shd w:fill="auto" w:val="clear"/>
+        <w:spacing w:after="160" w:before="0" w:line="360" w:lineRule="auto"/>
+        <w:ind w:left="0" w:right="0" w:firstLine="0"/>
+        <w:jc w:val="both"/>
+        <w:rPr>
+          <w:rFonts w:ascii="Times New Roman" w:cs="Times New Roman" w:eastAsia="Times New Roman" w:hAnsi="Times New Roman"/>
+          <w:b w:val="1"/>
+          <w:sz w:val="24"/>
+          <w:szCs w:val="24"/>
+        </w:rPr>
+      </w:pPr>
+      <w:r>
+        <w:rPr>
+          <w:rtl w:val="0"/>
+        </w:rPr>
+      </w:r>
+    </w:p>
+    <w:p>
+      <w:pPr>
+        <w:keepNext w:val="0"/>
+        <w:keepLines w:val="0"/>
+        <w:widowControl w:val="1"/>
+        <w:pBdr>
+          <w:top w:space="0" w:sz="0" w:val="nil"/>
+          <w:left w:space="0" w:sz="0" w:val="nil"/>
+          <w:bottom w:space="0" w:sz="0" w:val="nil"/>
+          <w:right w:space="0" w:sz="0" w:val="nil"/>
+          <w:between w:space="0" w:sz="0" w:val="nil"/>
+        </w:pBdr>
+        <w:shd w:fill="auto" w:val="clear"/>
+        <w:spacing w:after="160" w:before="0" w:line="360" w:lineRule="auto"/>
+        <w:ind w:left="0" w:right="0" w:firstLine="0"/>
+        <w:jc w:val="both"/>
+        <w:rPr>
+          <w:rFonts w:ascii="Times New Roman" w:cs="Times New Roman" w:eastAsia="Times New Roman" w:hAnsi="Times New Roman"/>
+          <w:b w:val="1"/>
+          <w:sz w:val="24"/>
+          <w:szCs w:val="24"/>
+        </w:rPr>
+      </w:pPr>
+      <w:r>
+        <w:rPr>
+          <w:rtl w:val="0"/>
+        </w:rPr>
+      </w:r>
+    </w:p>
+    <w:p>
+      <w:pPr>
+        <w:keepNext w:val="0"/>
+        <w:keepLines w:val="0"/>
+        <w:widowControl w:val="1"/>
+        <w:pBdr>
+          <w:top w:space="0" w:sz="0" w:val="nil"/>
+          <w:left w:space="0" w:sz="0" w:val="nil"/>
+          <w:bottom w:space="0" w:sz="0" w:val="nil"/>
+          <w:right w:space="0" w:sz="0" w:val="nil"/>
+          <w:between w:space="0" w:sz="0" w:val="nil"/>
+        </w:pBdr>
+        <w:shd w:fill="auto" w:val="clear"/>
+        <w:spacing w:after="160" w:before="0" w:line="360" w:lineRule="auto"/>
+        <w:ind w:left="0" w:right="0" w:firstLine="0"/>
+        <w:jc w:val="both"/>
+        <w:rPr>
+          <w:rFonts w:ascii="Times New Roman" w:cs="Times New Roman" w:eastAsia="Times New Roman" w:hAnsi="Times New Roman"/>
+          <w:b w:val="1"/>
+          <w:sz w:val="24"/>
+          <w:szCs w:val="24"/>
+        </w:rPr>
+      </w:pPr>
+      <w:r>
+        <w:rPr>
+          <w:rtl w:val="0"/>
+        </w:rPr>
+      </w:r>
+    </w:p>
+    <w:p>
+      <w:pPr>
+        <w:keepNext w:val="0"/>
+        <w:keepLines w:val="0"/>
+        <w:widowControl w:val="1"/>
+        <w:pBdr>
+          <w:top w:space="0" w:sz="0" w:val="nil"/>
+          <w:left w:space="0" w:sz="0" w:val="nil"/>
+          <w:bottom w:space="0" w:sz="0" w:val="nil"/>
+          <w:right w:space="0" w:sz="0" w:val="nil"/>
+          <w:between w:space="0" w:sz="0" w:val="nil"/>
+        </w:pBdr>
+        <w:shd w:fill="auto" w:val="clear"/>
+        <w:spacing w:after="160" w:before="0" w:line="360" w:lineRule="auto"/>
+        <w:ind w:left="0" w:right="0" w:firstLine="0"/>
+        <w:jc w:val="both"/>
+        <w:rPr>
+          <w:rFonts w:ascii="Times New Roman" w:cs="Times New Roman" w:eastAsia="Times New Roman" w:hAnsi="Times New Roman"/>
+          <w:b w:val="1"/>
+          <w:sz w:val="24"/>
+          <w:szCs w:val="24"/>
+        </w:rPr>
+      </w:pPr>
+      <w:r>
+        <w:rPr>
+          <w:rtl w:val="0"/>
+        </w:rPr>
+      </w:r>
+    </w:p>
+    <w:p>
+      <w:pPr>
+        <w:keepNext w:val="0"/>
+        <w:keepLines w:val="0"/>
+        <w:widowControl w:val="1"/>
+        <w:pBdr>
+          <w:top w:space="0" w:sz="0" w:val="nil"/>
+          <w:left w:space="0" w:sz="0" w:val="nil"/>
+          <w:bottom w:space="0" w:sz="0" w:val="nil"/>
+          <w:right w:space="0" w:sz="0" w:val="nil"/>
+          <w:between w:space="0" w:sz="0" w:val="nil"/>
+        </w:pBdr>
+        <w:shd w:fill="auto" w:val="clear"/>
+        <w:spacing w:after="160" w:before="0" w:line="360" w:lineRule="auto"/>
+        <w:ind w:left="0" w:right="0" w:firstLine="0"/>
+        <w:jc w:val="both"/>
+        <w:rPr>
+          <w:rFonts w:ascii="Times New Roman" w:cs="Times New Roman" w:eastAsia="Times New Roman" w:hAnsi="Times New Roman"/>
+          <w:b w:val="1"/>
+          <w:sz w:val="24"/>
+          <w:szCs w:val="24"/>
+        </w:rPr>
+      </w:pPr>
+      <w:r>
+        <w:rPr>
+          <w:rtl w:val="0"/>
+        </w:rPr>
+      </w:r>
+    </w:p>
+    <w:p>
+      <w:pPr>
+        <w:keepNext w:val="0"/>
+        <w:keepLines w:val="0"/>
+        <w:widowControl w:val="1"/>
+        <w:pBdr>
+          <w:top w:space="0" w:sz="0" w:val="nil"/>
+          <w:left w:space="0" w:sz="0" w:val="nil"/>
+          <w:bottom w:space="0" w:sz="0" w:val="nil"/>
+          <w:right w:space="0" w:sz="0" w:val="nil"/>
+          <w:between w:space="0" w:sz="0" w:val="nil"/>
+        </w:pBdr>
+        <w:shd w:fill="auto" w:val="clear"/>
+        <w:spacing w:after="160" w:before="0" w:line="360" w:lineRule="auto"/>
+        <w:ind w:left="0" w:right="0" w:firstLine="0"/>
+        <w:jc w:val="both"/>
+        <w:rPr>
+          <w:rFonts w:ascii="Times New Roman" w:cs="Times New Roman" w:eastAsia="Times New Roman" w:hAnsi="Times New Roman"/>
+          <w:b w:val="1"/>
+          <w:sz w:val="24"/>
+          <w:szCs w:val="24"/>
+        </w:rPr>
+      </w:pPr>
+      <w:r>
+        <w:rPr>
+          <w:rtl w:val="0"/>
+        </w:rPr>
+      </w:r>
+    </w:p>
+    <w:p>
+      <w:pPr>
+        <w:keepNext w:val="0"/>
+        <w:keepLines w:val="0"/>
+        <w:widowControl w:val="1"/>
+        <w:pBdr>
+          <w:top w:space="0" w:sz="0" w:val="nil"/>
+          <w:left w:space="0" w:sz="0" w:val="nil"/>
+          <w:bottom w:space="0" w:sz="0" w:val="nil"/>
+          <w:right w:space="0" w:sz="0" w:val="nil"/>
+          <w:between w:space="0" w:sz="0" w:val="nil"/>
+        </w:pBdr>
+        <w:shd w:fill="auto" w:val="clear"/>
+        <w:spacing w:after="160" w:before="0" w:line="360" w:lineRule="auto"/>
+        <w:ind w:left="0" w:right="0" w:firstLine="0"/>
+        <w:jc w:val="both"/>
+        <w:rPr>
+          <w:rFonts w:ascii="Times New Roman" w:cs="Times New Roman" w:eastAsia="Times New Roman" w:hAnsi="Times New Roman"/>
+          <w:b w:val="1"/>
+          <w:sz w:val="24"/>
+          <w:szCs w:val="24"/>
+        </w:rPr>
+      </w:pPr>
+      <w:r>
+        <w:rPr>
+          <w:rtl w:val="0"/>
+        </w:rPr>
+      </w:r>
+    </w:p>
+    <w:p>
+      <w:pPr>
+        <w:keepNext w:val="0"/>
+        <w:keepLines w:val="0"/>
+        <w:widowControl w:val="1"/>
+        <w:pBdr>
+          <w:top w:space="0" w:sz="0" w:val="nil"/>
+          <w:left w:space="0" w:sz="0" w:val="nil"/>
+          <w:bottom w:space="0" w:sz="0" w:val="nil"/>
+          <w:right w:space="0" w:sz="0" w:val="nil"/>
+          <w:between w:space="0" w:sz="0" w:val="nil"/>
+        </w:pBdr>
+        <w:shd w:fill="auto" w:val="clear"/>
+        <w:spacing w:after="160" w:before="0" w:line="360" w:lineRule="auto"/>
+        <w:ind w:left="0" w:right="0" w:firstLine="0"/>
+        <w:jc w:val="both"/>
+        <w:rPr>
+          <w:rFonts w:ascii="Times New Roman" w:cs="Times New Roman" w:eastAsia="Times New Roman" w:hAnsi="Times New Roman"/>
+          <w:b w:val="1"/>
+          <w:sz w:val="24"/>
+          <w:szCs w:val="24"/>
         </w:rPr>
       </w:pPr>
       <w:r>
@@ -1519,7 +2792,7 @@
         <w:widowControl w:val="1"/>
         <w:numPr>
           <w:ilvl w:val="0"/>
-          <w:numId w:val="3"/>
+          <w:numId w:val="5"/>
         </w:numPr>
         <w:pBdr>
           <w:top w:space="0" w:sz="0" w:val="nil"/>
@@ -1551,66 +2824,105 @@
         </w:rPr>
         <w:t xml:space="preserve">Realizar pagamento de impostos</w:t>
       </w:r>
-      <w:r>
-        <w:rPr>
-          <w:rtl w:val="0"/>
-        </w:rPr>
-      </w:r>
-    </w:p>
-    <w:p>
-      <w:pPr>
-        <w:keepNext w:val="0"/>
-        <w:keepLines w:val="0"/>
-        <w:widowControl w:val="1"/>
-        <w:pBdr>
-          <w:top w:space="0" w:sz="0" w:val="nil"/>
-          <w:left w:space="0" w:sz="0" w:val="nil"/>
-          <w:bottom w:space="0" w:sz="0" w:val="nil"/>
-          <w:right w:space="0" w:sz="0" w:val="nil"/>
-          <w:between w:space="0" w:sz="0" w:val="nil"/>
-        </w:pBdr>
-        <w:shd w:fill="auto" w:val="clear"/>
-        <w:spacing w:after="160" w:before="0" w:line="360" w:lineRule="auto"/>
-        <w:ind w:left="0" w:right="0" w:firstLine="720"/>
-        <w:jc w:val="both"/>
-        <w:rPr>
-          <w:rFonts w:ascii="Times New Roman" w:cs="Times New Roman" w:eastAsia="Times New Roman" w:hAnsi="Times New Roman"/>
-          <w:b w:val="1"/>
-          <w:i w:val="0"/>
-          <w:smallCaps w:val="0"/>
-          <w:strike w:val="0"/>
-          <w:color w:val="000000"/>
-          <w:sz w:val="24"/>
-          <w:szCs w:val="24"/>
-          <w:u w:val="none"/>
-          <w:shd w:fill="auto" w:val="clear"/>
-          <w:vertAlign w:val="baseline"/>
-        </w:rPr>
-      </w:pPr>
-      <w:r>
-        <w:rPr>
-          <w:rtl w:val="0"/>
-        </w:rPr>
-      </w:r>
-      <w:r>
+    </w:p>
+    <w:p>
+      <w:pPr>
+        <w:keepNext w:val="0"/>
+        <w:keepLines w:val="0"/>
+        <w:widowControl w:val="1"/>
+        <w:pBdr>
+          <w:top w:space="0" w:sz="0" w:val="nil"/>
+          <w:left w:space="0" w:sz="0" w:val="nil"/>
+          <w:bottom w:space="0" w:sz="0" w:val="nil"/>
+          <w:right w:space="0" w:sz="0" w:val="nil"/>
+          <w:between w:space="0" w:sz="0" w:val="nil"/>
+        </w:pBdr>
+        <w:shd w:fill="auto" w:val="clear"/>
+        <w:spacing w:after="160" w:before="0" w:line="360" w:lineRule="auto"/>
+        <w:ind w:left="0" w:right="0" w:firstLine="0"/>
+        <w:jc w:val="both"/>
+        <w:rPr>
+          <w:rFonts w:ascii="Times New Roman" w:cs="Times New Roman" w:eastAsia="Times New Roman" w:hAnsi="Times New Roman"/>
+          <w:b w:val="1"/>
+          <w:sz w:val="28"/>
+          <w:szCs w:val="28"/>
+        </w:rPr>
+      </w:pPr>
+      <w:r>
+        <w:rPr>
+          <w:rtl w:val="0"/>
+        </w:rPr>
+      </w:r>
+    </w:p>
+    <w:p>
+      <w:pPr>
+        <w:keepNext w:val="0"/>
+        <w:keepLines w:val="0"/>
+        <w:widowControl w:val="1"/>
+        <w:pBdr>
+          <w:top w:space="0" w:sz="0" w:val="nil"/>
+          <w:left w:space="0" w:sz="0" w:val="nil"/>
+          <w:bottom w:space="0" w:sz="0" w:val="nil"/>
+          <w:right w:space="0" w:sz="0" w:val="nil"/>
+          <w:between w:space="0" w:sz="0" w:val="nil"/>
+        </w:pBdr>
+        <w:shd w:fill="auto" w:val="clear"/>
+        <w:spacing w:after="160" w:before="0" w:line="360" w:lineRule="auto"/>
+        <w:ind w:left="0" w:right="0" w:firstLine="0"/>
+        <w:jc w:val="both"/>
+        <w:rPr>
+          <w:rFonts w:ascii="Times New Roman" w:cs="Times New Roman" w:eastAsia="Times New Roman" w:hAnsi="Times New Roman"/>
+          <w:b w:val="1"/>
+          <w:sz w:val="28"/>
+          <w:szCs w:val="28"/>
+        </w:rPr>
+      </w:pPr>
+      <w:r>
+        <w:rPr>
+          <w:rtl w:val="0"/>
+        </w:rPr>
+      </w:r>
+    </w:p>
+    <w:p>
+      <w:pPr>
+        <w:keepNext w:val="0"/>
+        <w:keepLines w:val="0"/>
+        <w:widowControl w:val="1"/>
+        <w:pBdr>
+          <w:top w:space="0" w:sz="0" w:val="nil"/>
+          <w:left w:space="0" w:sz="0" w:val="nil"/>
+          <w:bottom w:space="0" w:sz="0" w:val="nil"/>
+          <w:right w:space="0" w:sz="0" w:val="nil"/>
+          <w:between w:space="0" w:sz="0" w:val="nil"/>
+        </w:pBdr>
+        <w:shd w:fill="auto" w:val="clear"/>
+        <w:spacing w:after="160" w:before="0" w:line="360" w:lineRule="auto"/>
+        <w:ind w:left="0" w:right="0" w:firstLine="0"/>
+        <w:jc w:val="both"/>
+        <w:rPr>
+          <w:rFonts w:ascii="Times New Roman" w:cs="Times New Roman" w:eastAsia="Times New Roman" w:hAnsi="Times New Roman"/>
+          <w:b w:val="1"/>
+          <w:sz w:val="28"/>
+          <w:szCs w:val="28"/>
+        </w:rPr>
+      </w:pPr>
+      <w:r>
+        <w:rPr>
+          <w:rFonts w:ascii="Times New Roman" w:cs="Times New Roman" w:eastAsia="Times New Roman" w:hAnsi="Times New Roman"/>
+          <w:b w:val="1"/>
+          <w:sz w:val="28"/>
+          <w:szCs w:val="28"/>
+        </w:rPr>
         <w:drawing>
-          <wp:anchor allowOverlap="1" behindDoc="0" distB="114300" distT="114300" distL="114300" distR="114300" hidden="0" layoutInCell="1" locked="0" relativeHeight="0" simplePos="0">
-            <wp:simplePos x="0" y="0"/>
-            <wp:positionH relativeFrom="column">
-              <wp:posOffset>1781175</wp:posOffset>
-            </wp:positionH>
-            <wp:positionV relativeFrom="paragraph">
-              <wp:posOffset>114300</wp:posOffset>
-            </wp:positionV>
-            <wp:extent cx="2581275" cy="2571750"/>
+          <wp:inline distB="114300" distT="114300" distL="114300" distR="114300">
+            <wp:extent cx="5943600" cy="3187700"/>
             <wp:effectExtent b="0" l="0" r="0" t="0"/>
-            <wp:wrapTopAndBottom distB="114300" distT="114300"/>
-            <wp:docPr id="7" name="image2.jpg"/>
+            <wp:docPr id="11" name="image3.jpg"/>
             <a:graphic>
               <a:graphicData uri="http://schemas.openxmlformats.org/drawingml/2006/picture">
                 <pic:pic>
                   <pic:nvPicPr>
-                    <pic:cNvPr id="0" name="image2.jpg"/>
+                    <pic:cNvPr id="0" name="image3.jpg"/>
                     <pic:cNvPicPr preferRelativeResize="0"/>
                   </pic:nvPicPr>
                   <pic:blipFill>
@@ -1623,7 +2935,7 @@
                   <pic:spPr>
                     <a:xfrm>
                       <a:off x="0" y="0"/>
-                      <a:ext cx="2581275" cy="2571750"/>
+                      <a:ext cx="5943600" cy="3187700"/>
                     </a:xfrm>
                     <a:prstGeom prst="rect"/>
                     <a:ln/>
@@ -1631,9 +2943,43 @@
                 </pic:pic>
               </a:graphicData>
             </a:graphic>
-          </wp:anchor>
+          </wp:inline>
         </w:drawing>
       </w:r>
+      <w:r>
+        <w:rPr>
+          <w:rtl w:val="0"/>
+        </w:rPr>
+      </w:r>
+    </w:p>
+    <w:p>
+      <w:pPr>
+        <w:keepNext w:val="0"/>
+        <w:keepLines w:val="0"/>
+        <w:widowControl w:val="1"/>
+        <w:pBdr>
+          <w:top w:space="0" w:sz="0" w:val="nil"/>
+          <w:left w:space="0" w:sz="0" w:val="nil"/>
+          <w:bottom w:space="0" w:sz="0" w:val="nil"/>
+          <w:right w:space="0" w:sz="0" w:val="nil"/>
+          <w:between w:space="0" w:sz="0" w:val="nil"/>
+        </w:pBdr>
+        <w:shd w:fill="auto" w:val="clear"/>
+        <w:spacing w:after="160" w:before="0" w:line="360" w:lineRule="auto"/>
+        <w:ind w:left="0" w:right="0" w:firstLine="0"/>
+        <w:jc w:val="both"/>
+        <w:rPr>
+          <w:rFonts w:ascii="Times New Roman" w:cs="Times New Roman" w:eastAsia="Times New Roman" w:hAnsi="Times New Roman"/>
+          <w:b w:val="1"/>
+          <w:sz w:val="28"/>
+          <w:szCs w:val="28"/>
+        </w:rPr>
+      </w:pPr>
+      <w:r>
+        <w:rPr>
+          <w:rtl w:val="0"/>
+        </w:rPr>
+      </w:r>
     </w:p>
     <w:p>
       <w:pPr>
@@ -1685,6 +3031,15 @@
       <w:r>
         <w:rPr>
           <w:rFonts w:ascii="Times New Roman" w:cs="Times New Roman" w:eastAsia="Times New Roman" w:hAnsi="Times New Roman"/>
+          <w:sz w:val="24"/>
+          <w:szCs w:val="24"/>
+          <w:rtl w:val="0"/>
+        </w:rPr>
+        <w:t xml:space="preserve">Contador realiza cálculo dos impostos</w:t>
+      </w:r>
+      <w:r>
+        <w:rPr>
+          <w:rFonts w:ascii="Times New Roman" w:cs="Times New Roman" w:eastAsia="Times New Roman" w:hAnsi="Times New Roman"/>
           <w:b w:val="0"/>
           <w:i w:val="0"/>
           <w:smallCaps w:val="0"/>
@@ -1697,7 +3052,7 @@
           <w:vertAlign w:val="baseline"/>
           <w:rtl w:val="0"/>
         </w:rPr>
-        <w:t xml:space="preserve">Dono realiza o pagamento de todos os impostos.</w:t>
+        <w:t xml:space="preserve">.</w:t>
       </w:r>
       <w:r>
         <w:rPr>
@@ -1851,6 +3206,40 @@
       <w:r>
         <w:rPr>
           <w:rFonts w:ascii="Times New Roman" w:cs="Times New Roman" w:eastAsia="Times New Roman" w:hAnsi="Times New Roman"/>
+          <w:sz w:val="24"/>
+          <w:szCs w:val="24"/>
+          <w:rtl w:val="0"/>
+        </w:rPr>
+        <w:t xml:space="preserve">Proprietário</w:t>
+      </w:r>
+      <w:r>
+        <w:rPr>
+          <w:rtl w:val="0"/>
+        </w:rPr>
+      </w:r>
+    </w:p>
+    <w:p>
+      <w:pPr>
+        <w:keepNext w:val="0"/>
+        <w:keepLines w:val="0"/>
+        <w:widowControl w:val="1"/>
+        <w:numPr>
+          <w:ilvl w:val="0"/>
+          <w:numId w:val="2"/>
+        </w:numPr>
+        <w:pBdr>
+          <w:top w:space="0" w:sz="0" w:val="nil"/>
+          <w:left w:space="0" w:sz="0" w:val="nil"/>
+          <w:bottom w:space="0" w:sz="0" w:val="nil"/>
+          <w:right w:space="0" w:sz="0" w:val="nil"/>
+          <w:between w:space="0" w:sz="0" w:val="nil"/>
+        </w:pBdr>
+        <w:shd w:fill="auto" w:val="clear"/>
+        <w:spacing w:after="0" w:before="0" w:line="360" w:lineRule="auto"/>
+        <w:ind w:left="2160" w:right="0" w:hanging="360"/>
+        <w:jc w:val="both"/>
+        <w:rPr>
+          <w:rFonts w:ascii="Times New Roman" w:cs="Times New Roman" w:eastAsia="Times New Roman" w:hAnsi="Times New Roman"/>
           <w:b w:val="0"/>
           <w:i w:val="0"/>
           <w:smallCaps w:val="0"/>
@@ -1861,9 +3250,209 @@
           <w:u w:val="none"/>
           <w:shd w:fill="auto" w:val="clear"/>
           <w:vertAlign w:val="baseline"/>
-          <w:rtl w:val="0"/>
-        </w:rPr>
-        <w:t xml:space="preserve">Dono</w:t>
+        </w:rPr>
+      </w:pPr>
+      <w:r>
+        <w:rPr>
+          <w:rFonts w:ascii="Times New Roman" w:cs="Times New Roman" w:eastAsia="Times New Roman" w:hAnsi="Times New Roman"/>
+          <w:sz w:val="24"/>
+          <w:szCs w:val="24"/>
+          <w:rtl w:val="0"/>
+        </w:rPr>
+        <w:t xml:space="preserve">Proprietário</w:t>
+      </w:r>
+      <w:r>
+        <w:rPr>
+          <w:rFonts w:ascii="Times New Roman" w:cs="Times New Roman" w:eastAsia="Times New Roman" w:hAnsi="Times New Roman"/>
+          <w:b w:val="0"/>
+          <w:i w:val="0"/>
+          <w:smallCaps w:val="0"/>
+          <w:strike w:val="0"/>
+          <w:color w:val="000000"/>
+          <w:sz w:val="24"/>
+          <w:szCs w:val="24"/>
+          <w:u w:val="none"/>
+          <w:shd w:fill="auto" w:val="clear"/>
+          <w:vertAlign w:val="baseline"/>
+          <w:rtl w:val="0"/>
+        </w:rPr>
+        <w:t xml:space="preserve"> </w:t>
+      </w:r>
+      <w:r>
+        <w:rPr>
+          <w:rFonts w:ascii="Times New Roman" w:cs="Times New Roman" w:eastAsia="Times New Roman" w:hAnsi="Times New Roman"/>
+          <w:sz w:val="24"/>
+          <w:szCs w:val="24"/>
+          <w:rtl w:val="0"/>
+        </w:rPr>
+        <w:t xml:space="preserve">informa para o contador o valor do faturamento do mês</w:t>
+      </w:r>
+      <w:r>
+        <w:rPr>
+          <w:rFonts w:ascii="Times New Roman" w:cs="Times New Roman" w:eastAsia="Times New Roman" w:hAnsi="Times New Roman"/>
+          <w:b w:val="0"/>
+          <w:i w:val="0"/>
+          <w:smallCaps w:val="0"/>
+          <w:strike w:val="0"/>
+          <w:color w:val="000000"/>
+          <w:sz w:val="24"/>
+          <w:szCs w:val="24"/>
+          <w:u w:val="none"/>
+          <w:shd w:fill="auto" w:val="clear"/>
+          <w:vertAlign w:val="baseline"/>
+          <w:rtl w:val="0"/>
+        </w:rPr>
+        <w:t xml:space="preserve">.</w:t>
+      </w:r>
+    </w:p>
+    <w:p>
+      <w:pPr>
+        <w:keepNext w:val="0"/>
+        <w:keepLines w:val="0"/>
+        <w:widowControl w:val="1"/>
+        <w:numPr>
+          <w:ilvl w:val="0"/>
+          <w:numId w:val="2"/>
+        </w:numPr>
+        <w:pBdr>
+          <w:top w:space="0" w:sz="0" w:val="nil"/>
+          <w:left w:space="0" w:sz="0" w:val="nil"/>
+          <w:bottom w:space="0" w:sz="0" w:val="nil"/>
+          <w:right w:space="0" w:sz="0" w:val="nil"/>
+          <w:between w:space="0" w:sz="0" w:val="nil"/>
+        </w:pBdr>
+        <w:shd w:fill="auto" w:val="clear"/>
+        <w:spacing w:after="0" w:before="0" w:line="360" w:lineRule="auto"/>
+        <w:ind w:left="2160" w:right="0" w:hanging="360"/>
+        <w:jc w:val="both"/>
+        <w:rPr>
+          <w:rFonts w:ascii="Times New Roman" w:cs="Times New Roman" w:eastAsia="Times New Roman" w:hAnsi="Times New Roman"/>
+          <w:sz w:val="24"/>
+          <w:szCs w:val="24"/>
+          <w:u w:val="none"/>
+        </w:rPr>
+      </w:pPr>
+      <w:r>
+        <w:rPr>
+          <w:rFonts w:ascii="Times New Roman" w:cs="Times New Roman" w:eastAsia="Times New Roman" w:hAnsi="Times New Roman"/>
+          <w:sz w:val="24"/>
+          <w:szCs w:val="24"/>
+          <w:rtl w:val="0"/>
+        </w:rPr>
+        <w:t xml:space="preserve">Contador efetua cálculo dos impostos.</w:t>
+      </w:r>
+      <w:r>
+        <w:rPr>
+          <w:rtl w:val="0"/>
+        </w:rPr>
+      </w:r>
+    </w:p>
+    <w:p>
+      <w:pPr>
+        <w:keepNext w:val="0"/>
+        <w:keepLines w:val="0"/>
+        <w:widowControl w:val="1"/>
+        <w:numPr>
+          <w:ilvl w:val="0"/>
+          <w:numId w:val="2"/>
+        </w:numPr>
+        <w:pBdr>
+          <w:top w:space="0" w:sz="0" w:val="nil"/>
+          <w:left w:space="0" w:sz="0" w:val="nil"/>
+          <w:bottom w:space="0" w:sz="0" w:val="nil"/>
+          <w:right w:space="0" w:sz="0" w:val="nil"/>
+          <w:between w:space="0" w:sz="0" w:val="nil"/>
+        </w:pBdr>
+        <w:shd w:fill="auto" w:val="clear"/>
+        <w:spacing w:after="0" w:before="0" w:line="360" w:lineRule="auto"/>
+        <w:ind w:left="2160" w:right="0" w:hanging="360"/>
+        <w:jc w:val="both"/>
+        <w:rPr>
+          <w:rFonts w:ascii="Times New Roman" w:cs="Times New Roman" w:eastAsia="Times New Roman" w:hAnsi="Times New Roman"/>
+          <w:sz w:val="24"/>
+          <w:szCs w:val="24"/>
+          <w:u w:val="none"/>
+        </w:rPr>
+      </w:pPr>
+      <w:r>
+        <w:rPr>
+          <w:rFonts w:ascii="Times New Roman" w:cs="Times New Roman" w:eastAsia="Times New Roman" w:hAnsi="Times New Roman"/>
+          <w:sz w:val="24"/>
+          <w:szCs w:val="24"/>
+          <w:rtl w:val="0"/>
+        </w:rPr>
+        <w:t xml:space="preserve">Contador envia valor dos impostos para o Proprietário.</w:t>
+      </w:r>
+      <w:r>
+        <w:rPr>
+          <w:rtl w:val="0"/>
+        </w:rPr>
+      </w:r>
+    </w:p>
+    <w:p>
+      <w:pPr>
+        <w:keepNext w:val="0"/>
+        <w:keepLines w:val="0"/>
+        <w:widowControl w:val="1"/>
+        <w:numPr>
+          <w:ilvl w:val="0"/>
+          <w:numId w:val="2"/>
+        </w:numPr>
+        <w:pBdr>
+          <w:top w:space="0" w:sz="0" w:val="nil"/>
+          <w:left w:space="0" w:sz="0" w:val="nil"/>
+          <w:bottom w:space="0" w:sz="0" w:val="nil"/>
+          <w:right w:space="0" w:sz="0" w:val="nil"/>
+          <w:between w:space="0" w:sz="0" w:val="nil"/>
+        </w:pBdr>
+        <w:shd w:fill="auto" w:val="clear"/>
+        <w:spacing w:after="160" w:before="0" w:line="360" w:lineRule="auto"/>
+        <w:ind w:left="2160" w:right="0" w:hanging="360"/>
+        <w:jc w:val="both"/>
+        <w:rPr>
+          <w:rFonts w:ascii="Times New Roman" w:cs="Times New Roman" w:eastAsia="Times New Roman" w:hAnsi="Times New Roman"/>
+          <w:b w:val="0"/>
+          <w:i w:val="0"/>
+          <w:smallCaps w:val="0"/>
+          <w:strike w:val="0"/>
+          <w:color w:val="000000"/>
+          <w:sz w:val="24"/>
+          <w:szCs w:val="24"/>
+          <w:u w:val="none"/>
+          <w:shd w:fill="auto" w:val="clear"/>
+          <w:vertAlign w:val="baseline"/>
+        </w:rPr>
+      </w:pPr>
+      <w:r>
+        <w:rPr>
+          <w:rFonts w:ascii="Times New Roman" w:cs="Times New Roman" w:eastAsia="Times New Roman" w:hAnsi="Times New Roman"/>
+          <w:sz w:val="24"/>
+          <w:szCs w:val="24"/>
+          <w:rtl w:val="0"/>
+        </w:rPr>
+        <w:t xml:space="preserve">Proprietário </w:t>
+      </w:r>
+      <w:r>
+        <w:rPr>
+          <w:rFonts w:ascii="Times New Roman" w:cs="Times New Roman" w:eastAsia="Times New Roman" w:hAnsi="Times New Roman"/>
+          <w:b w:val="0"/>
+          <w:i w:val="0"/>
+          <w:smallCaps w:val="0"/>
+          <w:strike w:val="0"/>
+          <w:color w:val="000000"/>
+          <w:sz w:val="24"/>
+          <w:szCs w:val="24"/>
+          <w:u w:val="none"/>
+          <w:shd w:fill="auto" w:val="clear"/>
+          <w:vertAlign w:val="baseline"/>
+          <w:rtl w:val="0"/>
+        </w:rPr>
+        <w:t xml:space="preserve">realiza pagamento de todos os impostos.</w:t>
+      </w:r>
+      <w:r>
+        <w:rPr>
+          <w:rtl w:val="0"/>
+        </w:rPr>
       </w:r>
     </w:p>
     <w:p>
@@ -1883,425 +3472,6 @@
           <w:between w:space="0" w:sz="0" w:val="nil"/>
         </w:pBdr>
         <w:shd w:fill="auto" w:val="clear"/>
-        <w:spacing w:after="0" w:before="0" w:line="360" w:lineRule="auto"/>
-        <w:ind w:left="2160" w:right="0" w:hanging="360"/>
-        <w:jc w:val="both"/>
-        <w:rPr>
-          <w:rFonts w:ascii="Times New Roman" w:cs="Times New Roman" w:eastAsia="Times New Roman" w:hAnsi="Times New Roman"/>
-          <w:b w:val="0"/>
-          <w:i w:val="0"/>
-          <w:smallCaps w:val="0"/>
-          <w:strike w:val="0"/>
-          <w:color w:val="000000"/>
-          <w:sz w:val="24"/>
-          <w:szCs w:val="24"/>
-          <w:u w:val="none"/>
-          <w:shd w:fill="auto" w:val="clear"/>
-          <w:vertAlign w:val="baseline"/>
-        </w:rPr>
-      </w:pPr>
-      <w:r>
-        <w:rPr>
-          <w:rFonts w:ascii="Times New Roman" w:cs="Times New Roman" w:eastAsia="Times New Roman" w:hAnsi="Times New Roman"/>
-          <w:b w:val="0"/>
-          <w:i w:val="0"/>
-          <w:smallCaps w:val="0"/>
-          <w:strike w:val="0"/>
-          <w:color w:val="000000"/>
-          <w:sz w:val="24"/>
-          <w:szCs w:val="24"/>
-          <w:u w:val="none"/>
-          <w:shd w:fill="auto" w:val="clear"/>
-          <w:vertAlign w:val="baseline"/>
-          <w:rtl w:val="0"/>
-        </w:rPr>
-        <w:t xml:space="preserve">Dono consulta pasta de notas fiscais.</w:t>
-      </w:r>
-    </w:p>
-    <w:p>
-      <w:pPr>
-        <w:keepNext w:val="0"/>
-        <w:keepLines w:val="0"/>
-        <w:widowControl w:val="1"/>
-        <w:numPr>
-          <w:ilvl w:val="0"/>
-          <w:numId w:val="5"/>
-        </w:numPr>
-        <w:pBdr>
-          <w:top w:space="0" w:sz="0" w:val="nil"/>
-          <w:left w:space="0" w:sz="0" w:val="nil"/>
-          <w:bottom w:space="0" w:sz="0" w:val="nil"/>
-          <w:right w:space="0" w:sz="0" w:val="nil"/>
-          <w:between w:space="0" w:sz="0" w:val="nil"/>
-        </w:pBdr>
-        <w:shd w:fill="auto" w:val="clear"/>
-        <w:spacing w:after="0" w:before="0" w:line="360" w:lineRule="auto"/>
-        <w:ind w:left="2160" w:right="0" w:hanging="360"/>
-        <w:jc w:val="both"/>
-        <w:rPr>
-          <w:rFonts w:ascii="Times New Roman" w:cs="Times New Roman" w:eastAsia="Times New Roman" w:hAnsi="Times New Roman"/>
-          <w:b w:val="0"/>
-          <w:i w:val="0"/>
-          <w:smallCaps w:val="0"/>
-          <w:strike w:val="0"/>
-          <w:color w:val="000000"/>
-          <w:sz w:val="24"/>
-          <w:szCs w:val="24"/>
-          <w:u w:val="none"/>
-          <w:shd w:fill="auto" w:val="clear"/>
-          <w:vertAlign w:val="baseline"/>
-        </w:rPr>
-      </w:pPr>
-      <w:r>
-        <w:rPr>
-          <w:rFonts w:ascii="Times New Roman" w:cs="Times New Roman" w:eastAsia="Times New Roman" w:hAnsi="Times New Roman"/>
-          <w:sz w:val="24"/>
-          <w:szCs w:val="24"/>
-          <w:rtl w:val="0"/>
-        </w:rPr>
-        <w:t xml:space="preserve">Contador </w:t>
-      </w:r>
-      <w:r>
-        <w:rPr>
-          <w:rFonts w:ascii="Times New Roman" w:cs="Times New Roman" w:eastAsia="Times New Roman" w:hAnsi="Times New Roman"/>
-          <w:b w:val="0"/>
-          <w:i w:val="0"/>
-          <w:smallCaps w:val="0"/>
-          <w:strike w:val="0"/>
-          <w:color w:val="000000"/>
-          <w:sz w:val="24"/>
-          <w:szCs w:val="24"/>
-          <w:u w:val="none"/>
-          <w:shd w:fill="auto" w:val="clear"/>
-          <w:vertAlign w:val="baseline"/>
-          <w:rtl w:val="0"/>
-        </w:rPr>
-        <w:t xml:space="preserve">realiza declaração de imposto de renda.</w:t>
-      </w:r>
-    </w:p>
-    <w:p>
-      <w:pPr>
-        <w:keepNext w:val="0"/>
-        <w:keepLines w:val="0"/>
-        <w:widowControl w:val="1"/>
-        <w:numPr>
-          <w:ilvl w:val="0"/>
-          <w:numId w:val="5"/>
-        </w:numPr>
-        <w:pBdr>
-          <w:top w:space="0" w:sz="0" w:val="nil"/>
-          <w:left w:space="0" w:sz="0" w:val="nil"/>
-          <w:bottom w:space="0" w:sz="0" w:val="nil"/>
-          <w:right w:space="0" w:sz="0" w:val="nil"/>
-          <w:between w:space="0" w:sz="0" w:val="nil"/>
-        </w:pBdr>
-        <w:shd w:fill="auto" w:val="clear"/>
-        <w:spacing w:after="0" w:before="0" w:line="360" w:lineRule="auto"/>
-        <w:ind w:left="2160" w:right="0" w:hanging="360"/>
-        <w:jc w:val="both"/>
-        <w:rPr>
-          <w:rFonts w:ascii="Times New Roman" w:cs="Times New Roman" w:eastAsia="Times New Roman" w:hAnsi="Times New Roman"/>
-          <w:sz w:val="24"/>
-          <w:szCs w:val="24"/>
-          <w:u w:val="none"/>
-        </w:rPr>
-      </w:pPr>
-      <w:r>
-        <w:rPr>
-          <w:rFonts w:ascii="Times New Roman" w:cs="Times New Roman" w:eastAsia="Times New Roman" w:hAnsi="Times New Roman"/>
-          <w:sz w:val="24"/>
-          <w:szCs w:val="24"/>
-          <w:rtl w:val="0"/>
-        </w:rPr>
-        <w:t xml:space="preserve">Contador efetua cálculo dos impostos.</w:t>
-      </w:r>
-    </w:p>
-    <w:p>
-      <w:pPr>
-        <w:keepNext w:val="0"/>
-        <w:keepLines w:val="0"/>
-        <w:widowControl w:val="1"/>
-        <w:numPr>
-          <w:ilvl w:val="0"/>
-          <w:numId w:val="5"/>
-        </w:numPr>
-        <w:pBdr>
-          <w:top w:space="0" w:sz="0" w:val="nil"/>
-          <w:left w:space="0" w:sz="0" w:val="nil"/>
-          <w:bottom w:space="0" w:sz="0" w:val="nil"/>
-          <w:right w:space="0" w:sz="0" w:val="nil"/>
-          <w:between w:space="0" w:sz="0" w:val="nil"/>
-        </w:pBdr>
-        <w:shd w:fill="auto" w:val="clear"/>
-        <w:spacing w:after="0" w:before="0" w:line="360" w:lineRule="auto"/>
-        <w:ind w:left="2160" w:right="0" w:hanging="360"/>
-        <w:jc w:val="both"/>
-        <w:rPr>
-          <w:rFonts w:ascii="Times New Roman" w:cs="Times New Roman" w:eastAsia="Times New Roman" w:hAnsi="Times New Roman"/>
-          <w:sz w:val="24"/>
-          <w:szCs w:val="24"/>
-          <w:u w:val="none"/>
-        </w:rPr>
-      </w:pPr>
-      <w:r>
-        <w:rPr>
-          <w:rFonts w:ascii="Times New Roman" w:cs="Times New Roman" w:eastAsia="Times New Roman" w:hAnsi="Times New Roman"/>
-          <w:sz w:val="24"/>
-          <w:szCs w:val="24"/>
-          <w:rtl w:val="0"/>
-        </w:rPr>
-        <w:t xml:space="preserve">Contador envia valor para o Dono.</w:t>
-      </w:r>
-    </w:p>
-    <w:p>
-      <w:pPr>
-        <w:keepNext w:val="0"/>
-        <w:keepLines w:val="0"/>
-        <w:widowControl w:val="1"/>
-        <w:numPr>
-          <w:ilvl w:val="0"/>
-          <w:numId w:val="5"/>
-        </w:numPr>
-        <w:pBdr>
-          <w:top w:space="0" w:sz="0" w:val="nil"/>
-          <w:left w:space="0" w:sz="0" w:val="nil"/>
-          <w:bottom w:space="0" w:sz="0" w:val="nil"/>
-          <w:right w:space="0" w:sz="0" w:val="nil"/>
-          <w:between w:space="0" w:sz="0" w:val="nil"/>
-        </w:pBdr>
-        <w:shd w:fill="auto" w:val="clear"/>
-        <w:spacing w:after="160" w:before="0" w:line="360" w:lineRule="auto"/>
-        <w:ind w:left="2160" w:right="0" w:hanging="360"/>
-        <w:jc w:val="both"/>
-        <w:rPr>
-          <w:rFonts w:ascii="Times New Roman" w:cs="Times New Roman" w:eastAsia="Times New Roman" w:hAnsi="Times New Roman"/>
-          <w:b w:val="0"/>
-          <w:i w:val="0"/>
-          <w:smallCaps w:val="0"/>
-          <w:strike w:val="0"/>
-          <w:color w:val="000000"/>
-          <w:sz w:val="24"/>
-          <w:szCs w:val="24"/>
-          <w:u w:val="none"/>
-          <w:shd w:fill="auto" w:val="clear"/>
-          <w:vertAlign w:val="baseline"/>
-        </w:rPr>
-      </w:pPr>
-      <w:r>
-        <w:rPr>
-          <w:rFonts w:ascii="Times New Roman" w:cs="Times New Roman" w:eastAsia="Times New Roman" w:hAnsi="Times New Roman"/>
-          <w:b w:val="0"/>
-          <w:i w:val="0"/>
-          <w:smallCaps w:val="0"/>
-          <w:strike w:val="0"/>
-          <w:color w:val="000000"/>
-          <w:sz w:val="24"/>
-          <w:szCs w:val="24"/>
-          <w:u w:val="none"/>
-          <w:shd w:fill="auto" w:val="clear"/>
-          <w:vertAlign w:val="baseline"/>
-          <w:rtl w:val="0"/>
-        </w:rPr>
-        <w:t xml:space="preserve">E depois realiza pagamento de todos os impostos.</w:t>
-      </w:r>
-    </w:p>
-    <w:p>
-      <w:pPr>
-        <w:keepNext w:val="0"/>
-        <w:keepLines w:val="0"/>
-        <w:widowControl w:val="1"/>
-        <w:pBdr>
-          <w:top w:space="0" w:sz="0" w:val="nil"/>
-          <w:left w:space="0" w:sz="0" w:val="nil"/>
-          <w:bottom w:space="0" w:sz="0" w:val="nil"/>
-          <w:right w:space="0" w:sz="0" w:val="nil"/>
-          <w:between w:space="0" w:sz="0" w:val="nil"/>
-        </w:pBdr>
-        <w:shd w:fill="auto" w:val="clear"/>
-        <w:spacing w:after="160" w:before="0" w:line="360" w:lineRule="auto"/>
-        <w:ind w:left="0" w:right="0" w:firstLine="0"/>
-        <w:jc w:val="both"/>
-        <w:rPr>
-          <w:rFonts w:ascii="Times New Roman" w:cs="Times New Roman" w:eastAsia="Times New Roman" w:hAnsi="Times New Roman"/>
-          <w:b w:val="1"/>
-          <w:i w:val="0"/>
-          <w:smallCaps w:val="0"/>
-          <w:strike w:val="0"/>
-          <w:color w:val="000000"/>
-          <w:sz w:val="24"/>
-          <w:szCs w:val="24"/>
-          <w:u w:val="none"/>
-          <w:shd w:fill="auto" w:val="clear"/>
-          <w:vertAlign w:val="baseline"/>
-        </w:rPr>
-      </w:pPr>
-      <w:r>
-        <w:rPr>
-          <w:rtl w:val="0"/>
-        </w:rPr>
-      </w:r>
-    </w:p>
-    <w:p>
-      <w:pPr>
-        <w:keepNext w:val="0"/>
-        <w:keepLines w:val="0"/>
-        <w:widowControl w:val="1"/>
-        <w:pBdr>
-          <w:top w:space="0" w:sz="0" w:val="nil"/>
-          <w:left w:space="0" w:sz="0" w:val="nil"/>
-          <w:bottom w:space="0" w:sz="0" w:val="nil"/>
-          <w:right w:space="0" w:sz="0" w:val="nil"/>
-          <w:between w:space="0" w:sz="0" w:val="nil"/>
-        </w:pBdr>
-        <w:shd w:fill="auto" w:val="clear"/>
-        <w:spacing w:after="160" w:before="0" w:line="360" w:lineRule="auto"/>
-        <w:ind w:left="0" w:right="0" w:firstLine="0"/>
-        <w:jc w:val="both"/>
-        <w:rPr>
-          <w:rFonts w:ascii="Times New Roman" w:cs="Times New Roman" w:eastAsia="Times New Roman" w:hAnsi="Times New Roman"/>
-          <w:b w:val="1"/>
-          <w:i w:val="0"/>
-          <w:smallCaps w:val="0"/>
-          <w:strike w:val="0"/>
-          <w:color w:val="000000"/>
-          <w:sz w:val="24"/>
-          <w:szCs w:val="24"/>
-          <w:u w:val="none"/>
-          <w:shd w:fill="auto" w:val="clear"/>
-          <w:vertAlign w:val="baseline"/>
-        </w:rPr>
-      </w:pPr>
-      <w:r>
-        <w:rPr>
-          <w:rtl w:val="0"/>
-        </w:rPr>
-      </w:r>
-    </w:p>
-    <w:p>
-      <w:pPr>
-        <w:keepNext w:val="0"/>
-        <w:keepLines w:val="0"/>
-        <w:widowControl w:val="1"/>
-        <w:pBdr>
-          <w:top w:space="0" w:sz="0" w:val="nil"/>
-          <w:left w:space="0" w:sz="0" w:val="nil"/>
-          <w:bottom w:space="0" w:sz="0" w:val="nil"/>
-          <w:right w:space="0" w:sz="0" w:val="nil"/>
-          <w:between w:space="0" w:sz="0" w:val="nil"/>
-        </w:pBdr>
-        <w:shd w:fill="auto" w:val="clear"/>
-        <w:spacing w:after="160" w:before="0" w:line="360" w:lineRule="auto"/>
-        <w:ind w:left="0" w:right="0" w:firstLine="0"/>
-        <w:jc w:val="both"/>
-        <w:rPr>
-          <w:rFonts w:ascii="Times New Roman" w:cs="Times New Roman" w:eastAsia="Times New Roman" w:hAnsi="Times New Roman"/>
-          <w:b w:val="1"/>
-          <w:i w:val="0"/>
-          <w:smallCaps w:val="0"/>
-          <w:strike w:val="0"/>
-          <w:color w:val="000000"/>
-          <w:sz w:val="24"/>
-          <w:szCs w:val="24"/>
-          <w:u w:val="none"/>
-          <w:shd w:fill="auto" w:val="clear"/>
-          <w:vertAlign w:val="baseline"/>
-        </w:rPr>
-      </w:pPr>
-      <w:r>
-        <w:rPr>
-          <w:rtl w:val="0"/>
-        </w:rPr>
-      </w:r>
-    </w:p>
-    <w:p>
-      <w:pPr>
-        <w:keepNext w:val="0"/>
-        <w:keepLines w:val="0"/>
-        <w:widowControl w:val="1"/>
-        <w:pBdr>
-          <w:top w:space="0" w:sz="0" w:val="nil"/>
-          <w:left w:space="0" w:sz="0" w:val="nil"/>
-          <w:bottom w:space="0" w:sz="0" w:val="nil"/>
-          <w:right w:space="0" w:sz="0" w:val="nil"/>
-          <w:between w:space="0" w:sz="0" w:val="nil"/>
-        </w:pBdr>
-        <w:shd w:fill="auto" w:val="clear"/>
-        <w:spacing w:after="160" w:before="0" w:line="360" w:lineRule="auto"/>
-        <w:ind w:left="0" w:right="0" w:firstLine="0"/>
-        <w:jc w:val="both"/>
-        <w:rPr>
-          <w:rFonts w:ascii="Times New Roman" w:cs="Times New Roman" w:eastAsia="Times New Roman" w:hAnsi="Times New Roman"/>
-          <w:b w:val="1"/>
-          <w:i w:val="0"/>
-          <w:smallCaps w:val="0"/>
-          <w:strike w:val="0"/>
-          <w:color w:val="000000"/>
-          <w:sz w:val="24"/>
-          <w:szCs w:val="24"/>
-          <w:u w:val="none"/>
-          <w:shd w:fill="auto" w:val="clear"/>
-          <w:vertAlign w:val="baseline"/>
-        </w:rPr>
-      </w:pPr>
-      <w:r>
-        <w:rPr>
-          <w:rtl w:val="0"/>
-        </w:rPr>
-      </w:r>
-    </w:p>
-    <w:p>
-      <w:pPr>
-        <w:keepNext w:val="0"/>
-        <w:keepLines w:val="0"/>
-        <w:widowControl w:val="1"/>
-        <w:pBdr>
-          <w:top w:space="0" w:sz="0" w:val="nil"/>
-          <w:left w:space="0" w:sz="0" w:val="nil"/>
-          <w:bottom w:space="0" w:sz="0" w:val="nil"/>
-          <w:right w:space="0" w:sz="0" w:val="nil"/>
-          <w:between w:space="0" w:sz="0" w:val="nil"/>
-        </w:pBdr>
-        <w:shd w:fill="auto" w:val="clear"/>
-        <w:spacing w:after="160" w:before="0" w:line="360" w:lineRule="auto"/>
-        <w:ind w:left="0" w:right="0" w:firstLine="0"/>
-        <w:jc w:val="both"/>
-        <w:rPr>
-          <w:rFonts w:ascii="Times New Roman" w:cs="Times New Roman" w:eastAsia="Times New Roman" w:hAnsi="Times New Roman"/>
-          <w:b w:val="1"/>
-          <w:i w:val="0"/>
-          <w:smallCaps w:val="0"/>
-          <w:strike w:val="0"/>
-          <w:color w:val="000000"/>
-          <w:sz w:val="24"/>
-          <w:szCs w:val="24"/>
-          <w:u w:val="none"/>
-          <w:shd w:fill="auto" w:val="clear"/>
-          <w:vertAlign w:val="baseline"/>
-        </w:rPr>
-      </w:pPr>
-      <w:r>
-        <w:rPr>
-          <w:rtl w:val="0"/>
-        </w:rPr>
-      </w:r>
-    </w:p>
-    <w:p>
-      <w:pPr>
-        <w:keepNext w:val="0"/>
-        <w:keepLines w:val="0"/>
-        <w:widowControl w:val="1"/>
-        <w:numPr>
-          <w:ilvl w:val="0"/>
-          <w:numId w:val="3"/>
-        </w:numPr>
-        <w:pBdr>
-          <w:top w:space="0" w:sz="0" w:val="nil"/>
-          <w:left w:space="0" w:sz="0" w:val="nil"/>
-          <w:bottom w:space="0" w:sz="0" w:val="nil"/>
-          <w:right w:space="0" w:sz="0" w:val="nil"/>
-          <w:between w:space="0" w:sz="0" w:val="nil"/>
-        </w:pBdr>
-        <w:shd w:fill="auto" w:val="clear"/>
         <w:spacing w:after="160" w:before="0" w:line="360" w:lineRule="auto"/>
         <w:ind w:left="1440" w:right="0" w:hanging="360"/>
         <w:jc w:val="both"/>
@@ -2324,68 +3494,105 @@
         </w:rPr>
         <w:t xml:space="preserve">Receber pagamento dos bares</w:t>
       </w:r>
-      <w:r>
-        <w:rPr>
-          <w:rtl w:val="0"/>
-        </w:rPr>
-      </w:r>
-    </w:p>
-    <w:p>
-      <w:pPr>
-        <w:keepNext w:val="0"/>
-        <w:keepLines w:val="0"/>
-        <w:widowControl w:val="1"/>
-        <w:pBdr>
-          <w:top w:space="0" w:sz="0" w:val="nil"/>
-          <w:left w:space="0" w:sz="0" w:val="nil"/>
-          <w:bottom w:space="0" w:sz="0" w:val="nil"/>
-          <w:right w:space="0" w:sz="0" w:val="nil"/>
-          <w:between w:space="0" w:sz="0" w:val="nil"/>
-        </w:pBdr>
-        <w:shd w:fill="auto" w:val="clear"/>
-        <w:spacing w:after="160" w:before="0" w:line="360" w:lineRule="auto"/>
-        <w:ind w:left="0" w:right="0" w:firstLine="720"/>
-        <w:jc w:val="both"/>
-        <w:rPr>
-          <w:rFonts w:ascii="Times New Roman" w:cs="Times New Roman" w:eastAsia="Times New Roman" w:hAnsi="Times New Roman"/>
-          <w:b w:val="1"/>
-          <w:i w:val="0"/>
-          <w:smallCaps w:val="0"/>
-          <w:strike w:val="0"/>
-          <w:color w:val="000000"/>
-          <w:sz w:val="24"/>
-          <w:szCs w:val="24"/>
-          <w:u w:val="none"/>
-          <w:shd w:fill="auto" w:val="clear"/>
-          <w:vertAlign w:val="baseline"/>
-        </w:rPr>
-      </w:pPr>
-      <w:bookmarkStart w:colFirst="0" w:colLast="0" w:name="_heading=h.gjdgxs" w:id="0"/>
-      <w:bookmarkEnd w:id="0"/>
-      <w:r>
-        <w:rPr>
-          <w:rFonts w:ascii="Times New Roman" w:cs="Times New Roman" w:eastAsia="Times New Roman" w:hAnsi="Times New Roman"/>
-          <w:b w:val="1"/>
-          <w:i w:val="0"/>
-          <w:smallCaps w:val="0"/>
-          <w:strike w:val="0"/>
-          <w:color w:val="000000"/>
-          <w:sz w:val="24"/>
-          <w:szCs w:val="24"/>
-          <w:u w:val="none"/>
-          <w:shd w:fill="auto" w:val="clear"/>
-          <w:vertAlign w:val="baseline"/>
+    </w:p>
+    <w:p>
+      <w:pPr>
+        <w:keepNext w:val="0"/>
+        <w:keepLines w:val="0"/>
+        <w:widowControl w:val="1"/>
+        <w:pBdr>
+          <w:top w:space="0" w:sz="0" w:val="nil"/>
+          <w:left w:space="0" w:sz="0" w:val="nil"/>
+          <w:bottom w:space="0" w:sz="0" w:val="nil"/>
+          <w:right w:space="0" w:sz="0" w:val="nil"/>
+          <w:between w:space="0" w:sz="0" w:val="nil"/>
+        </w:pBdr>
+        <w:shd w:fill="auto" w:val="clear"/>
+        <w:spacing w:after="160" w:before="0" w:line="360" w:lineRule="auto"/>
+        <w:ind w:left="0" w:right="0" w:firstLine="0"/>
+        <w:jc w:val="both"/>
+        <w:rPr>
+          <w:rFonts w:ascii="Times New Roman" w:cs="Times New Roman" w:eastAsia="Times New Roman" w:hAnsi="Times New Roman"/>
+          <w:b w:val="1"/>
+          <w:sz w:val="28"/>
+          <w:szCs w:val="28"/>
+        </w:rPr>
+      </w:pPr>
+      <w:r>
+        <w:rPr>
+          <w:rtl w:val="0"/>
+        </w:rPr>
+      </w:r>
+    </w:p>
+    <w:p>
+      <w:pPr>
+        <w:keepNext w:val="0"/>
+        <w:keepLines w:val="0"/>
+        <w:widowControl w:val="1"/>
+        <w:pBdr>
+          <w:top w:space="0" w:sz="0" w:val="nil"/>
+          <w:left w:space="0" w:sz="0" w:val="nil"/>
+          <w:bottom w:space="0" w:sz="0" w:val="nil"/>
+          <w:right w:space="0" w:sz="0" w:val="nil"/>
+          <w:between w:space="0" w:sz="0" w:val="nil"/>
+        </w:pBdr>
+        <w:shd w:fill="auto" w:val="clear"/>
+        <w:spacing w:after="160" w:before="0" w:line="360" w:lineRule="auto"/>
+        <w:ind w:left="0" w:right="0" w:firstLine="0"/>
+        <w:jc w:val="both"/>
+        <w:rPr>
+          <w:rFonts w:ascii="Times New Roman" w:cs="Times New Roman" w:eastAsia="Times New Roman" w:hAnsi="Times New Roman"/>
+          <w:b w:val="1"/>
+          <w:sz w:val="28"/>
+          <w:szCs w:val="28"/>
+        </w:rPr>
+      </w:pPr>
+      <w:r>
+        <w:rPr>
+          <w:rtl w:val="0"/>
+        </w:rPr>
+      </w:r>
+    </w:p>
+    <w:p>
+      <w:pPr>
+        <w:keepNext w:val="0"/>
+        <w:keepLines w:val="0"/>
+        <w:widowControl w:val="1"/>
+        <w:pBdr>
+          <w:top w:space="0" w:sz="0" w:val="nil"/>
+          <w:left w:space="0" w:sz="0" w:val="nil"/>
+          <w:bottom w:space="0" w:sz="0" w:val="nil"/>
+          <w:right w:space="0" w:sz="0" w:val="nil"/>
+          <w:between w:space="0" w:sz="0" w:val="nil"/>
+        </w:pBdr>
+        <w:shd w:fill="auto" w:val="clear"/>
+        <w:spacing w:after="160" w:before="0" w:line="360" w:lineRule="auto"/>
+        <w:ind w:left="0" w:right="0" w:firstLine="0"/>
+        <w:jc w:val="both"/>
+        <w:rPr>
+          <w:rFonts w:ascii="Times New Roman" w:cs="Times New Roman" w:eastAsia="Times New Roman" w:hAnsi="Times New Roman"/>
+          <w:b w:val="1"/>
+          <w:sz w:val="28"/>
+          <w:szCs w:val="28"/>
+        </w:rPr>
+      </w:pPr>
+      <w:r>
+        <w:rPr>
+          <w:rFonts w:ascii="Times New Roman" w:cs="Times New Roman" w:eastAsia="Times New Roman" w:hAnsi="Times New Roman"/>
+          <w:b w:val="1"/>
+          <w:sz w:val="28"/>
+          <w:szCs w:val="28"/>
         </w:rPr>
         <w:drawing>
-          <wp:inline distB="0" distT="0" distL="0" distR="0">
-            <wp:extent cx="2676525" cy="3343275"/>
+          <wp:inline distB="114300" distT="114300" distL="114300" distR="114300">
+            <wp:extent cx="4219575" cy="3343275"/>
             <wp:effectExtent b="0" l="0" r="0" t="0"/>
-            <wp:docPr id="9" name="image3.png"/>
+            <wp:docPr id="13" name="image4.jpg"/>
             <a:graphic>
               <a:graphicData uri="http://schemas.openxmlformats.org/drawingml/2006/picture">
                 <pic:pic>
                   <pic:nvPicPr>
-                    <pic:cNvPr id="0" name="image3.png"/>
+                    <pic:cNvPr id="0" name="image4.jpg"/>
                     <pic:cNvPicPr preferRelativeResize="0"/>
                   </pic:nvPicPr>
                   <pic:blipFill>
@@ -2398,7 +3605,7 @@
                   <pic:spPr>
                     <a:xfrm>
                       <a:off x="0" y="0"/>
-                      <a:ext cx="2676525" cy="3343275"/>
+                      <a:ext cx="4219575" cy="3343275"/>
                     </a:xfrm>
                     <a:prstGeom prst="rect"/>
                     <a:ln/>
@@ -2429,6 +3636,35 @@
         </w:pBdr>
         <w:shd w:fill="auto" w:val="clear"/>
         <w:spacing w:after="160" w:before="0" w:line="360" w:lineRule="auto"/>
+        <w:ind w:left="0" w:right="0" w:firstLine="0"/>
+        <w:jc w:val="both"/>
+        <w:rPr>
+          <w:rFonts w:ascii="Times New Roman" w:cs="Times New Roman" w:eastAsia="Times New Roman" w:hAnsi="Times New Roman"/>
+          <w:b w:val="1"/>
+          <w:sz w:val="28"/>
+          <w:szCs w:val="28"/>
+        </w:rPr>
+      </w:pPr>
+      <w:r>
+        <w:rPr>
+          <w:rtl w:val="0"/>
+        </w:rPr>
+      </w:r>
+    </w:p>
+    <w:p>
+      <w:pPr>
+        <w:keepNext w:val="0"/>
+        <w:keepLines w:val="0"/>
+        <w:widowControl w:val="1"/>
+        <w:pBdr>
+          <w:top w:space="0" w:sz="0" w:val="nil"/>
+          <w:left w:space="0" w:sz="0" w:val="nil"/>
+          <w:bottom w:space="0" w:sz="0" w:val="nil"/>
+          <w:right w:space="0" w:sz="0" w:val="nil"/>
+          <w:between w:space="0" w:sz="0" w:val="nil"/>
+        </w:pBdr>
+        <w:shd w:fill="auto" w:val="clear"/>
+        <w:spacing w:after="160" w:before="0" w:line="360" w:lineRule="auto"/>
         <w:ind w:left="0" w:right="0" w:firstLine="720"/>
         <w:jc w:val="both"/>
         <w:rPr>
@@ -2631,19 +3867,16 @@
       <w:r>
         <w:rPr>
           <w:rFonts w:ascii="Times New Roman" w:cs="Times New Roman" w:eastAsia="Times New Roman" w:hAnsi="Times New Roman"/>
-          <w:b w:val="0"/>
-          <w:i w:val="0"/>
-          <w:smallCaps w:val="0"/>
-          <w:strike w:val="0"/>
-          <w:color w:val="000000"/>
-          <w:sz w:val="24"/>
-          <w:szCs w:val="24"/>
-          <w:u w:val="none"/>
-          <w:shd w:fill="auto" w:val="clear"/>
-          <w:vertAlign w:val="baseline"/>
-          <w:rtl w:val="0"/>
-        </w:rPr>
-        <w:t xml:space="preserve">Dono</w:t>
+          <w:sz w:val="24"/>
+          <w:szCs w:val="24"/>
+          <w:rtl w:val="0"/>
+        </w:rPr>
+        <w:t xml:space="preserve">Proprietário</w:t>
+      </w:r>
+      <w:r>
+        <w:rPr>
+          <w:rtl w:val="0"/>
+        </w:rPr>
       </w:r>
     </w:p>
     <w:p>
@@ -2653,7 +3886,7 @@
         <w:widowControl w:val="1"/>
         <w:numPr>
           <w:ilvl w:val="0"/>
-          <w:numId w:val="1"/>
+          <w:numId w:val="3"/>
         </w:numPr>
         <w:pBdr>
           <w:top w:space="0" w:sz="0" w:val="nil"/>
@@ -2683,6 +3916,15 @@
       <w:r>
         <w:rPr>
           <w:rFonts w:ascii="Times New Roman" w:cs="Times New Roman" w:eastAsia="Times New Roman" w:hAnsi="Times New Roman"/>
+          <w:sz w:val="24"/>
+          <w:szCs w:val="24"/>
+          <w:rtl w:val="0"/>
+        </w:rPr>
+        <w:t xml:space="preserve">Proprietário</w:t>
+      </w:r>
+      <w:r>
+        <w:rPr>
+          <w:rFonts w:ascii="Times New Roman" w:cs="Times New Roman" w:eastAsia="Times New Roman" w:hAnsi="Times New Roman"/>
           <w:b w:val="0"/>
           <w:i w:val="0"/>
           <w:smallCaps w:val="0"/>
@@ -2695,7 +3937,33 @@
           <w:vertAlign w:val="baseline"/>
           <w:rtl w:val="0"/>
         </w:rPr>
-        <w:t xml:space="preserve">Dono recebe de outros bares associados um valor de acordo com sua participação de lucro.</w:t>
+        <w:t xml:space="preserve"> recebe de bares associados(bares da família que ele é sócio</w:t>
+      </w:r>
+      <w:r>
+        <w:rPr>
+          <w:rFonts w:ascii="Times New Roman" w:cs="Times New Roman" w:eastAsia="Times New Roman" w:hAnsi="Times New Roman"/>
+          <w:sz w:val="24"/>
+          <w:szCs w:val="24"/>
+          <w:rtl w:val="0"/>
+        </w:rPr>
+        <w:t xml:space="preserve"> e outros bares que ele é proprietário</w:t>
+      </w:r>
+      <w:r>
+        <w:rPr>
+          <w:rFonts w:ascii="Times New Roman" w:cs="Times New Roman" w:eastAsia="Times New Roman" w:hAnsi="Times New Roman"/>
+          <w:b w:val="0"/>
+          <w:i w:val="0"/>
+          <w:smallCaps w:val="0"/>
+          <w:strike w:val="0"/>
+          <w:color w:val="000000"/>
+          <w:sz w:val="24"/>
+          <w:szCs w:val="24"/>
+          <w:u w:val="none"/>
+          <w:shd w:fill="auto" w:val="clear"/>
+          <w:vertAlign w:val="baseline"/>
+          <w:rtl w:val="0"/>
+        </w:rPr>
+        <w:t xml:space="preserve">) um valor de acordo com sua participação de lucro.</w:t>
       </w:r>
     </w:p>
     <w:p>
@@ -2705,7 +3973,7 @@
         <w:widowControl w:val="1"/>
         <w:numPr>
           <w:ilvl w:val="0"/>
-          <w:numId w:val="1"/>
+          <w:numId w:val="3"/>
         </w:numPr>
         <w:pBdr>
           <w:top w:space="0" w:sz="0" w:val="nil"/>
@@ -2735,6 +4003,15 @@
       <w:r>
         <w:rPr>
           <w:rFonts w:ascii="Times New Roman" w:cs="Times New Roman" w:eastAsia="Times New Roman" w:hAnsi="Times New Roman"/>
+          <w:sz w:val="24"/>
+          <w:szCs w:val="24"/>
+          <w:rtl w:val="0"/>
+        </w:rPr>
+        <w:t xml:space="preserve">Proprietário</w:t>
+      </w:r>
+      <w:r>
+        <w:rPr>
+          <w:rFonts w:ascii="Times New Roman" w:cs="Times New Roman" w:eastAsia="Times New Roman" w:hAnsi="Times New Roman"/>
           <w:b w:val="0"/>
           <w:i w:val="0"/>
           <w:smallCaps w:val="0"/>
@@ -2747,16 +4024,16 @@
           <w:vertAlign w:val="baseline"/>
           <w:rtl w:val="0"/>
         </w:rPr>
-        <w:t xml:space="preserve">Dono </w:t>
-      </w:r>
-      <w:r>
-        <w:rPr>
-          <w:rFonts w:ascii="Times New Roman" w:cs="Times New Roman" w:eastAsia="Times New Roman" w:hAnsi="Times New Roman"/>
-          <w:sz w:val="24"/>
-          <w:szCs w:val="24"/>
-          <w:rtl w:val="0"/>
-        </w:rPr>
-        <w:t xml:space="preserve">leva esse valor em consideração para realizar o cálculo de lucros.</w:t>
+        <w:t xml:space="preserve"> </w:t>
+      </w:r>
+      <w:r>
+        <w:rPr>
+          <w:rFonts w:ascii="Times New Roman" w:cs="Times New Roman" w:eastAsia="Times New Roman" w:hAnsi="Times New Roman"/>
+          <w:sz w:val="24"/>
+          <w:szCs w:val="24"/>
+          <w:rtl w:val="0"/>
+        </w:rPr>
+        <w:t xml:space="preserve">leva esse valor em consideração para realizar o cálculo de lucro do mês</w:t>
       </w:r>
       <w:r>
         <w:rPr>
@@ -2775,145 +4052,6 @@
         </w:rPr>
         <w:t xml:space="preserve">.</w:t>
       </w:r>
-    </w:p>
-    <w:p>
-      <w:pPr>
-        <w:keepNext w:val="0"/>
-        <w:keepLines w:val="0"/>
-        <w:widowControl w:val="1"/>
-        <w:pBdr>
-          <w:top w:space="0" w:sz="0" w:val="nil"/>
-          <w:left w:space="0" w:sz="0" w:val="nil"/>
-          <w:bottom w:space="0" w:sz="0" w:val="nil"/>
-          <w:right w:space="0" w:sz="0" w:val="nil"/>
-          <w:between w:space="0" w:sz="0" w:val="nil"/>
-        </w:pBdr>
-        <w:shd w:fill="auto" w:val="clear"/>
-        <w:spacing w:after="160" w:before="0" w:line="360" w:lineRule="auto"/>
-        <w:ind w:left="0" w:right="0" w:firstLine="0"/>
-        <w:jc w:val="both"/>
-        <w:rPr>
-          <w:rFonts w:ascii="Times New Roman" w:cs="Times New Roman" w:eastAsia="Times New Roman" w:hAnsi="Times New Roman"/>
-          <w:b w:val="1"/>
-          <w:i w:val="0"/>
-          <w:smallCaps w:val="0"/>
-          <w:strike w:val="0"/>
-          <w:color w:val="000000"/>
-          <w:sz w:val="24"/>
-          <w:szCs w:val="24"/>
-          <w:u w:val="none"/>
-          <w:shd w:fill="auto" w:val="clear"/>
-          <w:vertAlign w:val="baseline"/>
-        </w:rPr>
-      </w:pPr>
-      <w:r>
-        <w:rPr>
-          <w:rtl w:val="0"/>
-        </w:rPr>
-      </w:r>
-    </w:p>
-    <w:p>
-      <w:pPr>
-        <w:keepNext w:val="0"/>
-        <w:keepLines w:val="0"/>
-        <w:widowControl w:val="1"/>
-        <w:pBdr>
-          <w:top w:space="0" w:sz="0" w:val="nil"/>
-          <w:left w:space="0" w:sz="0" w:val="nil"/>
-          <w:bottom w:space="0" w:sz="0" w:val="nil"/>
-          <w:right w:space="0" w:sz="0" w:val="nil"/>
-          <w:between w:space="0" w:sz="0" w:val="nil"/>
-        </w:pBdr>
-        <w:shd w:fill="auto" w:val="clear"/>
-        <w:spacing w:after="160" w:before="0" w:line="360" w:lineRule="auto"/>
-        <w:ind w:left="0" w:right="0" w:firstLine="0"/>
-        <w:jc w:val="both"/>
-        <w:rPr>
-          <w:rFonts w:ascii="Times New Roman" w:cs="Times New Roman" w:eastAsia="Times New Roman" w:hAnsi="Times New Roman"/>
-          <w:b w:val="1"/>
-          <w:i w:val="0"/>
-          <w:smallCaps w:val="0"/>
-          <w:strike w:val="0"/>
-          <w:color w:val="000000"/>
-          <w:sz w:val="24"/>
-          <w:szCs w:val="24"/>
-          <w:u w:val="none"/>
-          <w:shd w:fill="auto" w:val="clear"/>
-          <w:vertAlign w:val="baseline"/>
-        </w:rPr>
-      </w:pPr>
-      <w:r>
-        <w:rPr>
-          <w:rtl w:val="0"/>
-        </w:rPr>
-      </w:r>
-    </w:p>
-    <w:p>
-      <w:pPr>
-        <w:keepNext w:val="0"/>
-        <w:keepLines w:val="0"/>
-        <w:widowControl w:val="1"/>
-        <w:pBdr>
-          <w:top w:space="0" w:sz="0" w:val="nil"/>
-          <w:left w:space="0" w:sz="0" w:val="nil"/>
-          <w:bottom w:space="0" w:sz="0" w:val="nil"/>
-          <w:right w:space="0" w:sz="0" w:val="nil"/>
-          <w:between w:space="0" w:sz="0" w:val="nil"/>
-        </w:pBdr>
-        <w:shd w:fill="auto" w:val="clear"/>
-        <w:spacing w:after="160" w:before="0" w:line="360" w:lineRule="auto"/>
-        <w:ind w:left="0" w:right="0" w:firstLine="0"/>
-        <w:jc w:val="both"/>
-        <w:rPr>
-          <w:rFonts w:ascii="Times New Roman" w:cs="Times New Roman" w:eastAsia="Times New Roman" w:hAnsi="Times New Roman"/>
-          <w:b w:val="1"/>
-          <w:i w:val="0"/>
-          <w:smallCaps w:val="0"/>
-          <w:strike w:val="0"/>
-          <w:color w:val="000000"/>
-          <w:sz w:val="24"/>
-          <w:szCs w:val="24"/>
-          <w:u w:val="none"/>
-          <w:shd w:fill="auto" w:val="clear"/>
-          <w:vertAlign w:val="baseline"/>
-        </w:rPr>
-      </w:pPr>
-      <w:r>
-        <w:rPr>
-          <w:rtl w:val="0"/>
-        </w:rPr>
-      </w:r>
-    </w:p>
-    <w:p>
-      <w:pPr>
-        <w:keepNext w:val="0"/>
-        <w:keepLines w:val="0"/>
-        <w:widowControl w:val="1"/>
-        <w:pBdr>
-          <w:top w:space="0" w:sz="0" w:val="nil"/>
-          <w:left w:space="0" w:sz="0" w:val="nil"/>
-          <w:bottom w:space="0" w:sz="0" w:val="nil"/>
-          <w:right w:space="0" w:sz="0" w:val="nil"/>
-          <w:between w:space="0" w:sz="0" w:val="nil"/>
-        </w:pBdr>
-        <w:shd w:fill="auto" w:val="clear"/>
-        <w:spacing w:after="160" w:before="0" w:line="360" w:lineRule="auto"/>
-        <w:ind w:left="0" w:right="0" w:firstLine="0"/>
-        <w:jc w:val="both"/>
-        <w:rPr>
-          <w:rFonts w:ascii="Times New Roman" w:cs="Times New Roman" w:eastAsia="Times New Roman" w:hAnsi="Times New Roman"/>
-          <w:b w:val="1"/>
-          <w:i w:val="0"/>
-          <w:smallCaps w:val="0"/>
-          <w:strike w:val="0"/>
-          <w:color w:val="000000"/>
-          <w:sz w:val="28"/>
-          <w:szCs w:val="28"/>
-          <w:u w:val="none"/>
-          <w:shd w:fill="auto" w:val="clear"/>
-          <w:vertAlign w:val="baseline"/>
-        </w:rPr>
-      </w:pPr>
       <w:r>
         <w:rPr>
           <w:rtl w:val="0"/>
@@ -2938,7 +4076,7 @@
       <w:lvlText w:val="%1."/>
       <w:lvlJc w:val="left"/>
       <w:pPr>
-        <w:ind w:left="2160" w:hanging="360"/>
+        <w:ind w:left="1440" w:hanging="360"/>
       </w:pPr>
       <w:rPr>
         <w:rFonts w:ascii="Times New Roman" w:cs="Times New Roman" w:eastAsia="Times New Roman" w:hAnsi="Times New Roman"/>
@@ -2953,7 +4091,7 @@
       <w:lvlText w:val="%2."/>
       <w:lvlJc w:val="left"/>
       <w:pPr>
-        <w:ind w:left="2880" w:hanging="360"/>
+        <w:ind w:left="2160" w:hanging="360"/>
       </w:pPr>
       <w:rPr>
         <w:u w:val="none"/>
@@ -2965,7 +4103,7 @@
       <w:lvlText w:val="%3."/>
       <w:lvlJc w:val="right"/>
       <w:pPr>
-        <w:ind w:left="3600" w:hanging="360"/>
+        <w:ind w:left="2880" w:hanging="360"/>
       </w:pPr>
       <w:rPr>
         <w:u w:val="none"/>
@@ -2977,7 +4115,7 @@
       <w:lvlText w:val="%4."/>
       <w:lvlJc w:val="left"/>
       <w:pPr>
-        <w:ind w:left="4320" w:hanging="360"/>
+        <w:ind w:left="3600" w:hanging="360"/>
       </w:pPr>
       <w:rPr>
         <w:u w:val="none"/>
@@ -2989,7 +4127,7 @@
       <w:lvlText w:val="%5."/>
       <w:lvlJc w:val="left"/>
       <w:pPr>
-        <w:ind w:left="5040" w:hanging="360"/>
+        <w:ind w:left="4320" w:hanging="360"/>
       </w:pPr>
       <w:rPr>
         <w:u w:val="none"/>
@@ -3001,7 +4139,7 @@
       <w:lvlText w:val="%6."/>
       <w:lvlJc w:val="right"/>
       <w:pPr>
-        <w:ind w:left="5760" w:hanging="360"/>
+        <w:ind w:left="5040" w:hanging="360"/>
       </w:pPr>
       <w:rPr>
         <w:u w:val="none"/>
@@ -3013,7 +4151,7 @@
       <w:lvlText w:val="%7."/>
       <w:lvlJc w:val="left"/>
       <w:pPr>
-        <w:ind w:left="6480" w:hanging="360"/>
+        <w:ind w:left="5760" w:hanging="360"/>
       </w:pPr>
       <w:rPr>
         <w:u w:val="none"/>
@@ -3025,7 +4163,7 @@
       <w:lvlText w:val="%8."/>
       <w:lvlJc w:val="left"/>
       <w:pPr>
-        <w:ind w:left="7200" w:hanging="360"/>
+        <w:ind w:left="6480" w:hanging="360"/>
       </w:pPr>
       <w:rPr>
         <w:u w:val="none"/>
@@ -3037,7 +4175,7 @@
       <w:lvlText w:val="%9."/>
       <w:lvlJc w:val="right"/>
       <w:pPr>
-        <w:ind w:left="7920" w:hanging="360"/>
+        <w:ind w:left="7200" w:hanging="360"/>
       </w:pPr>
       <w:rPr>
         <w:u w:val="none"/>
@@ -3051,7 +4189,7 @@
       <w:lvlText w:val="%1."/>
       <w:lvlJc w:val="left"/>
       <w:pPr>
-        <w:ind w:left="2160" w:hanging="360"/>
+        <w:ind w:left="1440" w:hanging="360"/>
       </w:pPr>
       <w:rPr>
         <w:rFonts w:ascii="Times New Roman" w:cs="Times New Roman" w:eastAsia="Times New Roman" w:hAnsi="Times New Roman"/>
@@ -3066,7 +4204,7 @@
       <w:lvlText w:val="%2."/>
       <w:lvlJc w:val="left"/>
       <w:pPr>
-        <w:ind w:left="2880" w:hanging="360"/>
+        <w:ind w:left="2160" w:hanging="360"/>
       </w:pPr>
       <w:rPr>
         <w:u w:val="none"/>
@@ -3078,7 +4216,7 @@
       <w:lvlText w:val="%3."/>
       <w:lvlJc w:val="right"/>
       <w:pPr>
-        <w:ind w:left="3600" w:hanging="360"/>
+        <w:ind w:left="2880" w:hanging="360"/>
       </w:pPr>
       <w:rPr>
         <w:u w:val="none"/>
@@ -3090,7 +4228,7 @@
       <w:lvlText w:val="%4."/>
       <w:lvlJc w:val="left"/>
       <w:pPr>
-        <w:ind w:left="4320" w:hanging="360"/>
+        <w:ind w:left="3600" w:hanging="360"/>
       </w:pPr>
       <w:rPr>
         <w:u w:val="none"/>
@@ -3102,7 +4240,7 @@
       <w:lvlText w:val="%5."/>
       <w:lvlJc w:val="left"/>
       <w:pPr>
-        <w:ind w:left="5040" w:hanging="360"/>
+        <w:ind w:left="4320" w:hanging="360"/>
       </w:pPr>
       <w:rPr>
         <w:u w:val="none"/>
@@ -3114,7 +4252,7 @@
       <w:lvlText w:val="%6."/>
       <w:lvlJc w:val="right"/>
       <w:pPr>
-        <w:ind w:left="5760" w:hanging="360"/>
+        <w:ind w:left="5040" w:hanging="360"/>
       </w:pPr>
       <w:rPr>
         <w:u w:val="none"/>
@@ -3126,7 +4264,7 @@
       <w:lvlText w:val="%7."/>
       <w:lvlJc w:val="left"/>
       <w:pPr>
-        <w:ind w:left="6480" w:hanging="360"/>
+        <w:ind w:left="5760" w:hanging="360"/>
       </w:pPr>
       <w:rPr>
         <w:u w:val="none"/>
@@ -3138,7 +4276,7 @@
       <w:lvlText w:val="%8."/>
       <w:lvlJc w:val="left"/>
       <w:pPr>
-        <w:ind w:left="7200" w:hanging="360"/>
+        <w:ind w:left="6480" w:hanging="360"/>
       </w:pPr>
       <w:rPr>
         <w:u w:val="none"/>
@@ -3150,7 +4288,7 @@
       <w:lvlText w:val="%9."/>
       <w:lvlJc w:val="right"/>
       <w:pPr>
-        <w:ind w:left="7920" w:hanging="360"/>
+        <w:ind w:left="7200" w:hanging="360"/>
       </w:pPr>
       <w:rPr>
         <w:u w:val="none"/>
@@ -3158,6 +4296,232 @@
     </w:lvl>
   </w:abstractNum>
   <w:abstractNum w:abstractNumId="3">
+    <w:lvl w:ilvl="0">
+      <w:start w:val="1"/>
+      <w:numFmt w:val="decimal"/>
+      <w:lvlText w:val="%1."/>
+      <w:lvlJc w:val="left"/>
+      <w:pPr>
+        <w:ind w:left="2160" w:hanging="360"/>
+      </w:pPr>
+      <w:rPr>
+        <w:rFonts w:ascii="Times New Roman" w:cs="Times New Roman" w:eastAsia="Times New Roman" w:hAnsi="Times New Roman"/>
+        <w:sz w:val="24"/>
+        <w:szCs w:val="24"/>
+        <w:u w:val="none"/>
+      </w:rPr>
+    </w:lvl>
+    <w:lvl w:ilvl="1">
+      <w:start w:val="1"/>
+      <w:numFmt w:val="lowerLetter"/>
+      <w:lvlText w:val="%2."/>
+      <w:lvlJc w:val="left"/>
+      <w:pPr>
+        <w:ind w:left="2880" w:hanging="360"/>
+      </w:pPr>
+      <w:rPr>
+        <w:u w:val="none"/>
+      </w:rPr>
+    </w:lvl>
+    <w:lvl w:ilvl="2">
+      <w:start w:val="1"/>
+      <w:numFmt w:val="lowerRoman"/>
+      <w:lvlText w:val="%3."/>
+      <w:lvlJc w:val="right"/>
+      <w:pPr>
+        <w:ind w:left="3600" w:hanging="360"/>
+      </w:pPr>
+      <w:rPr>
+        <w:u w:val="none"/>
+      </w:rPr>
+    </w:lvl>
+    <w:lvl w:ilvl="3">
+      <w:start w:val="1"/>
+      <w:numFmt w:val="decimal"/>
+      <w:lvlText w:val="%4."/>
+      <w:lvlJc w:val="left"/>
+      <w:pPr>
+        <w:ind w:left="4320" w:hanging="360"/>
+      </w:pPr>
+      <w:rPr>
+        <w:u w:val="none"/>
+      </w:rPr>
+    </w:lvl>
+    <w:lvl w:ilvl="4">
+      <w:start w:val="1"/>
+      <w:numFmt w:val="lowerLetter"/>
+      <w:lvlText w:val="%5."/>
+      <w:lvlJc w:val="left"/>
+      <w:pPr>
+        <w:ind w:left="5040" w:hanging="360"/>
+      </w:pPr>
+      <w:rPr>
+        <w:u w:val="none"/>
+      </w:rPr>
+    </w:lvl>
+    <w:lvl w:ilvl="5">
+      <w:start w:val="1"/>
+      <w:numFmt w:val="lowerRoman"/>
+      <w:lvlText w:val="%6."/>
+      <w:lvlJc w:val="right"/>
+      <w:pPr>
+        <w:ind w:left="5760" w:hanging="360"/>
+      </w:pPr>
+      <w:rPr>
+        <w:u w:val="none"/>
+      </w:rPr>
+    </w:lvl>
+    <w:lvl w:ilvl="6">
+      <w:start w:val="1"/>
+      <w:numFmt w:val="decimal"/>
+      <w:lvlText w:val="%7."/>
+      <w:lvlJc w:val="left"/>
+      <w:pPr>
+        <w:ind w:left="6480" w:hanging="360"/>
+      </w:pPr>
+      <w:rPr>
+        <w:u w:val="none"/>
+      </w:rPr>
+    </w:lvl>
+    <w:lvl w:ilvl="7">
+      <w:start w:val="1"/>
+      <w:numFmt w:val="lowerLetter"/>
+      <w:lvlText w:val="%8."/>
+      <w:lvlJc w:val="left"/>
+      <w:pPr>
+        <w:ind w:left="7200" w:hanging="360"/>
+      </w:pPr>
+      <w:rPr>
+        <w:u w:val="none"/>
+      </w:rPr>
+    </w:lvl>
+    <w:lvl w:ilvl="8">
+      <w:start w:val="1"/>
+      <w:numFmt w:val="lowerRoman"/>
+      <w:lvlText w:val="%9."/>
+      <w:lvlJc w:val="right"/>
+      <w:pPr>
+        <w:ind w:left="7920" w:hanging="360"/>
+      </w:pPr>
+      <w:rPr>
+        <w:u w:val="none"/>
+      </w:rPr>
+    </w:lvl>
+  </w:abstractNum>
+  <w:abstractNum w:abstractNumId="4">
+    <w:lvl w:ilvl="0">
+      <w:start w:val="1"/>
+      <w:numFmt w:val="decimal"/>
+      <w:lvlText w:val="%1."/>
+      <w:lvlJc w:val="left"/>
+      <w:pPr>
+        <w:ind w:left="2160" w:hanging="360"/>
+      </w:pPr>
+      <w:rPr>
+        <w:rFonts w:ascii="Times New Roman" w:cs="Times New Roman" w:eastAsia="Times New Roman" w:hAnsi="Times New Roman"/>
+        <w:sz w:val="24"/>
+        <w:szCs w:val="24"/>
+        <w:u w:val="none"/>
+      </w:rPr>
+    </w:lvl>
+    <w:lvl w:ilvl="1">
+      <w:start w:val="1"/>
+      <w:numFmt w:val="lowerLetter"/>
+      <w:lvlText w:val="%2."/>
+      <w:lvlJc w:val="left"/>
+      <w:pPr>
+        <w:ind w:left="2880" w:hanging="360"/>
+      </w:pPr>
+      <w:rPr>
+        <w:u w:val="none"/>
+      </w:rPr>
+    </w:lvl>
+    <w:lvl w:ilvl="2">
+      <w:start w:val="1"/>
+      <w:numFmt w:val="lowerRoman"/>
+      <w:lvlText w:val="%3."/>
+      <w:lvlJc w:val="right"/>
+      <w:pPr>
+        <w:ind w:left="3600" w:hanging="360"/>
+      </w:pPr>
+      <w:rPr>
+        <w:u w:val="none"/>
+      </w:rPr>
+    </w:lvl>
+    <w:lvl w:ilvl="3">
+      <w:start w:val="1"/>
+      <w:numFmt w:val="decimal"/>
+      <w:lvlText w:val="%4."/>
+      <w:lvlJc w:val="left"/>
+      <w:pPr>
+        <w:ind w:left="4320" w:hanging="360"/>
+      </w:pPr>
+      <w:rPr>
+        <w:u w:val="none"/>
+      </w:rPr>
+    </w:lvl>
+    <w:lvl w:ilvl="4">
+      <w:start w:val="1"/>
+      <w:numFmt w:val="lowerLetter"/>
+      <w:lvlText w:val="%5."/>
+      <w:lvlJc w:val="left"/>
+      <w:pPr>
+        <w:ind w:left="5040" w:hanging="360"/>
+      </w:pPr>
+      <w:rPr>
+        <w:u w:val="none"/>
+      </w:rPr>
+    </w:lvl>
+    <w:lvl w:ilvl="5">
+      <w:start w:val="1"/>
+      <w:numFmt w:val="lowerRoman"/>
+      <w:lvlText w:val="%6."/>
+      <w:lvlJc w:val="right"/>
+      <w:pPr>
+        <w:ind w:left="5760" w:hanging="360"/>
+      </w:pPr>
+      <w:rPr>
+        <w:u w:val="none"/>
+      </w:rPr>
+    </w:lvl>
+    <w:lvl w:ilvl="6">
+      <w:start w:val="1"/>
+      <w:numFmt w:val="decimal"/>
+      <w:lvlText w:val="%7."/>
+      <w:lvlJc w:val="left"/>
+      <w:pPr>
+        <w:ind w:left="6480" w:hanging="360"/>
+      </w:pPr>
+      <w:rPr>
+        <w:u w:val="none"/>
+      </w:rPr>
+    </w:lvl>
+    <w:lvl w:ilvl="7">
+      <w:start w:val="1"/>
+      <w:numFmt w:val="lowerLetter"/>
+      <w:lvlText w:val="%8."/>
+      <w:lvlJc w:val="left"/>
+      <w:pPr>
+        <w:ind w:left="7200" w:hanging="360"/>
+      </w:pPr>
+      <w:rPr>
+        <w:u w:val="none"/>
+      </w:rPr>
+    </w:lvl>
+    <w:lvl w:ilvl="8">
+      <w:start w:val="1"/>
+      <w:numFmt w:val="lowerRoman"/>
+      <w:lvlText w:val="%9."/>
+      <w:lvlJc w:val="right"/>
+      <w:pPr>
+        <w:ind w:left="7920" w:hanging="360"/>
+      </w:pPr>
+      <w:rPr>
+        <w:u w:val="none"/>
+      </w:rPr>
+    </w:lvl>
+  </w:abstractNum>
+  <w:abstractNum w:abstractNumId="5">
     <w:lvl w:ilvl="0">
       <w:start w:val="1"/>
       <w:numFmt w:val="decimal"/>
@@ -3210,232 +4574,6 @@
         <w:rFonts w:ascii="Times New Roman" w:cs="Times New Roman" w:eastAsia="Times New Roman" w:hAnsi="Times New Roman"/>
         <w:sz w:val="24"/>
         <w:szCs w:val="24"/>
-        <w:u w:val="none"/>
-      </w:rPr>
-    </w:lvl>
-    <w:lvl w:ilvl="4">
-      <w:start w:val="1"/>
-      <w:numFmt w:val="lowerLetter"/>
-      <w:lvlText w:val="%5."/>
-      <w:lvlJc w:val="left"/>
-      <w:pPr>
-        <w:ind w:left="4320" w:hanging="360"/>
-      </w:pPr>
-      <w:rPr>
-        <w:u w:val="none"/>
-      </w:rPr>
-    </w:lvl>
-    <w:lvl w:ilvl="5">
-      <w:start w:val="1"/>
-      <w:numFmt w:val="lowerRoman"/>
-      <w:lvlText w:val="%6."/>
-      <w:lvlJc w:val="right"/>
-      <w:pPr>
-        <w:ind w:left="5040" w:hanging="360"/>
-      </w:pPr>
-      <w:rPr>
-        <w:u w:val="none"/>
-      </w:rPr>
-    </w:lvl>
-    <w:lvl w:ilvl="6">
-      <w:start w:val="1"/>
-      <w:numFmt w:val="decimal"/>
-      <w:lvlText w:val="%7."/>
-      <w:lvlJc w:val="left"/>
-      <w:pPr>
-        <w:ind w:left="5760" w:hanging="360"/>
-      </w:pPr>
-      <w:rPr>
-        <w:u w:val="none"/>
-      </w:rPr>
-    </w:lvl>
-    <w:lvl w:ilvl="7">
-      <w:start w:val="1"/>
-      <w:numFmt w:val="lowerLetter"/>
-      <w:lvlText w:val="%8."/>
-      <w:lvlJc w:val="left"/>
-      <w:pPr>
-        <w:ind w:left="6480" w:hanging="360"/>
-      </w:pPr>
-      <w:rPr>
-        <w:u w:val="none"/>
-      </w:rPr>
-    </w:lvl>
-    <w:lvl w:ilvl="8">
-      <w:start w:val="1"/>
-      <w:numFmt w:val="lowerRoman"/>
-      <w:lvlText w:val="%9."/>
-      <w:lvlJc w:val="right"/>
-      <w:pPr>
-        <w:ind w:left="7200" w:hanging="360"/>
-      </w:pPr>
-      <w:rPr>
-        <w:u w:val="none"/>
-      </w:rPr>
-    </w:lvl>
-  </w:abstractNum>
-  <w:abstractNum w:abstractNumId="4">
-    <w:lvl w:ilvl="0">
-      <w:start w:val="1"/>
-      <w:numFmt w:val="decimal"/>
-      <w:lvlText w:val="%1."/>
-      <w:lvlJc w:val="left"/>
-      <w:pPr>
-        <w:ind w:left="1440" w:hanging="360"/>
-      </w:pPr>
-      <w:rPr>
-        <w:rFonts w:ascii="Times New Roman" w:cs="Times New Roman" w:eastAsia="Times New Roman" w:hAnsi="Times New Roman"/>
-        <w:sz w:val="24"/>
-        <w:szCs w:val="24"/>
-        <w:u w:val="none"/>
-      </w:rPr>
-    </w:lvl>
-    <w:lvl w:ilvl="1">
-      <w:start w:val="1"/>
-      <w:numFmt w:val="lowerLetter"/>
-      <w:lvlText w:val="%2."/>
-      <w:lvlJc w:val="left"/>
-      <w:pPr>
-        <w:ind w:left="2160" w:hanging="360"/>
-      </w:pPr>
-      <w:rPr>
-        <w:u w:val="none"/>
-      </w:rPr>
-    </w:lvl>
-    <w:lvl w:ilvl="2">
-      <w:start w:val="1"/>
-      <w:numFmt w:val="lowerRoman"/>
-      <w:lvlText w:val="%3."/>
-      <w:lvlJc w:val="right"/>
-      <w:pPr>
-        <w:ind w:left="2880" w:hanging="360"/>
-      </w:pPr>
-      <w:rPr>
-        <w:u w:val="none"/>
-      </w:rPr>
-    </w:lvl>
-    <w:lvl w:ilvl="3">
-      <w:start w:val="1"/>
-      <w:numFmt w:val="decimal"/>
-      <w:lvlText w:val="%4."/>
-      <w:lvlJc w:val="left"/>
-      <w:pPr>
-        <w:ind w:left="3600" w:hanging="360"/>
-      </w:pPr>
-      <w:rPr>
-        <w:u w:val="none"/>
-      </w:rPr>
-    </w:lvl>
-    <w:lvl w:ilvl="4">
-      <w:start w:val="1"/>
-      <w:numFmt w:val="lowerLetter"/>
-      <w:lvlText w:val="%5."/>
-      <w:lvlJc w:val="left"/>
-      <w:pPr>
-        <w:ind w:left="4320" w:hanging="360"/>
-      </w:pPr>
-      <w:rPr>
-        <w:u w:val="none"/>
-      </w:rPr>
-    </w:lvl>
-    <w:lvl w:ilvl="5">
-      <w:start w:val="1"/>
-      <w:numFmt w:val="lowerRoman"/>
-      <w:lvlText w:val="%6."/>
-      <w:lvlJc w:val="right"/>
-      <w:pPr>
-        <w:ind w:left="5040" w:hanging="360"/>
-      </w:pPr>
-      <w:rPr>
-        <w:u w:val="none"/>
-      </w:rPr>
-    </w:lvl>
-    <w:lvl w:ilvl="6">
-      <w:start w:val="1"/>
-      <w:numFmt w:val="decimal"/>
-      <w:lvlText w:val="%7."/>
-      <w:lvlJc w:val="left"/>
-      <w:pPr>
-        <w:ind w:left="5760" w:hanging="360"/>
-      </w:pPr>
-      <w:rPr>
-        <w:u w:val="none"/>
-      </w:rPr>
-    </w:lvl>
-    <w:lvl w:ilvl="7">
-      <w:start w:val="1"/>
-      <w:numFmt w:val="lowerLetter"/>
-      <w:lvlText w:val="%8."/>
-      <w:lvlJc w:val="left"/>
-      <w:pPr>
-        <w:ind w:left="6480" w:hanging="360"/>
-      </w:pPr>
-      <w:rPr>
-        <w:u w:val="none"/>
-      </w:rPr>
-    </w:lvl>
-    <w:lvl w:ilvl="8">
-      <w:start w:val="1"/>
-      <w:numFmt w:val="lowerRoman"/>
-      <w:lvlText w:val="%9."/>
-      <w:lvlJc w:val="right"/>
-      <w:pPr>
-        <w:ind w:left="7200" w:hanging="360"/>
-      </w:pPr>
-      <w:rPr>
-        <w:u w:val="none"/>
-      </w:rPr>
-    </w:lvl>
-  </w:abstractNum>
-  <w:abstractNum w:abstractNumId="5">
-    <w:lvl w:ilvl="0">
-      <w:start w:val="1"/>
-      <w:numFmt w:val="decimal"/>
-      <w:lvlText w:val="%1."/>
-      <w:lvlJc w:val="left"/>
-      <w:pPr>
-        <w:ind w:left="1440" w:hanging="360"/>
-      </w:pPr>
-      <w:rPr>
-        <w:rFonts w:ascii="Times New Roman" w:cs="Times New Roman" w:eastAsia="Times New Roman" w:hAnsi="Times New Roman"/>
-        <w:sz w:val="24"/>
-        <w:szCs w:val="24"/>
-        <w:u w:val="none"/>
-      </w:rPr>
-    </w:lvl>
-    <w:lvl w:ilvl="1">
-      <w:start w:val="1"/>
-      <w:numFmt w:val="lowerLetter"/>
-      <w:lvlText w:val="%2."/>
-      <w:lvlJc w:val="left"/>
-      <w:pPr>
-        <w:ind w:left="2160" w:hanging="360"/>
-      </w:pPr>
-      <w:rPr>
-        <w:u w:val="none"/>
-      </w:rPr>
-    </w:lvl>
-    <w:lvl w:ilvl="2">
-      <w:start w:val="1"/>
-      <w:numFmt w:val="lowerRoman"/>
-      <w:lvlText w:val="%3."/>
-      <w:lvlJc w:val="right"/>
-      <w:pPr>
-        <w:ind w:left="2880" w:hanging="360"/>
-      </w:pPr>
-      <w:rPr>
-        <w:u w:val="none"/>
-      </w:rPr>
-    </w:lvl>
-    <w:lvl w:ilvl="3">
-      <w:start w:val="1"/>
-      <w:numFmt w:val="decimal"/>
-      <w:lvlText w:val="%4."/>
-      <w:lvlJc w:val="left"/>
-      <w:pPr>
-        <w:ind w:left="3600" w:hanging="360"/>
-      </w:pPr>
-      <w:rPr>
         <w:u w:val="none"/>
       </w:rPr>
     </w:lvl>
@@ -3535,6 +4673,250 @@
       </w:pPr>
     </w:pPrDefault>
   </w:docDefaults>
+  <w:style w:type="paragraph" w:styleId="Normal" w:default="1">
+    <w:name w:val="normal"/>
+  </w:style>
+  <w:style w:type="table" w:styleId="TableNormal" w:default="1">
+    <w:name w:val="Table Normal"/>
+  </w:style>
+  <w:style w:type="paragraph" w:styleId="Heading1">
+    <w:name w:val="heading 1"/>
+    <w:basedOn w:val="Normal"/>
+    <w:next w:val="Normal"/>
+    <w:pPr>
+      <w:keepNext w:val="1"/>
+      <w:keepLines w:val="1"/>
+      <w:widowControl w:val="1"/>
+      <w:pBdr>
+        <w:top w:space="0" w:sz="0" w:val="nil"/>
+        <w:left w:space="0" w:sz="0" w:val="nil"/>
+        <w:bottom w:space="0" w:sz="0" w:val="nil"/>
+        <w:right w:space="0" w:sz="0" w:val="nil"/>
+        <w:between w:space="0" w:sz="0" w:val="nil"/>
+      </w:pBdr>
+      <w:shd w:fill="auto" w:val="clear"/>
+      <w:spacing w:after="120" w:before="480" w:line="240" w:lineRule="auto"/>
+      <w:ind w:left="0" w:right="0" w:firstLine="0"/>
+      <w:jc w:val="left"/>
+    </w:pPr>
+    <w:rPr>
+      <w:rFonts w:ascii="Calibri" w:cs="Calibri" w:eastAsia="Calibri" w:hAnsi="Calibri"/>
+      <w:b w:val="1"/>
+      <w:i w:val="0"/>
+      <w:smallCaps w:val="0"/>
+      <w:strike w:val="0"/>
+      <w:color w:val="000000"/>
+      <w:sz w:val="48"/>
+      <w:szCs w:val="48"/>
+      <w:u w:val="none"/>
+      <w:shd w:fill="auto" w:val="clear"/>
+      <w:vertAlign w:val="baseline"/>
+    </w:rPr>
+  </w:style>
+  <w:style w:type="paragraph" w:styleId="Heading2">
+    <w:name w:val="heading 2"/>
+    <w:basedOn w:val="Normal"/>
+    <w:next w:val="Normal"/>
+    <w:pPr>
+      <w:keepNext w:val="1"/>
+      <w:keepLines w:val="1"/>
+      <w:widowControl w:val="1"/>
+      <w:pBdr>
+        <w:top w:space="0" w:sz="0" w:val="nil"/>
+        <w:left w:space="0" w:sz="0" w:val="nil"/>
+        <w:bottom w:space="0" w:sz="0" w:val="nil"/>
+        <w:right w:space="0" w:sz="0" w:val="nil"/>
+        <w:between w:space="0" w:sz="0" w:val="nil"/>
+      </w:pBdr>
+      <w:shd w:fill="auto" w:val="clear"/>
+      <w:spacing w:after="80" w:before="360" w:line="240" w:lineRule="auto"/>
+      <w:ind w:left="0" w:right="0" w:firstLine="0"/>
+      <w:jc w:val="left"/>
+    </w:pPr>
+    <w:rPr>
+      <w:rFonts w:ascii="Calibri" w:cs="Calibri" w:eastAsia="Calibri" w:hAnsi="Calibri"/>
+      <w:b w:val="1"/>
+      <w:i w:val="0"/>
+      <w:smallCaps w:val="0"/>
+      <w:strike w:val="0"/>
+      <w:color w:val="000000"/>
+      <w:sz w:val="36"/>
+      <w:szCs w:val="36"/>
+      <w:u w:val="none"/>
+      <w:shd w:fill="auto" w:val="clear"/>
+      <w:vertAlign w:val="baseline"/>
+    </w:rPr>
+  </w:style>
+  <w:style w:type="paragraph" w:styleId="Heading3">
+    <w:name w:val="heading 3"/>
+    <w:basedOn w:val="Normal"/>
+    <w:next w:val="Normal"/>
+    <w:pPr>
+      <w:keepNext w:val="1"/>
+      <w:keepLines w:val="1"/>
+      <w:widowControl w:val="1"/>
+      <w:pBdr>
+        <w:top w:space="0" w:sz="0" w:val="nil"/>
+        <w:left w:space="0" w:sz="0" w:val="nil"/>
+        <w:bottom w:space="0" w:sz="0" w:val="nil"/>
+        <w:right w:space="0" w:sz="0" w:val="nil"/>
+        <w:between w:space="0" w:sz="0" w:val="nil"/>
+      </w:pBdr>
+      <w:shd w:fill="auto" w:val="clear"/>
+      <w:spacing w:after="80" w:before="280" w:line="240" w:lineRule="auto"/>
+      <w:ind w:left="0" w:right="0" w:firstLine="0"/>
+      <w:jc w:val="left"/>
+    </w:pPr>
+    <w:rPr>
+      <w:rFonts w:ascii="Calibri" w:cs="Calibri" w:eastAsia="Calibri" w:hAnsi="Calibri"/>
+      <w:b w:val="1"/>
+      <w:i w:val="0"/>
+      <w:smallCaps w:val="0"/>
+      <w:strike w:val="0"/>
+      <w:color w:val="000000"/>
+      <w:sz w:val="28"/>
+      <w:szCs w:val="28"/>
+      <w:u w:val="none"/>
+      <w:shd w:fill="auto" w:val="clear"/>
+      <w:vertAlign w:val="baseline"/>
+    </w:rPr>
+  </w:style>
+  <w:style w:type="paragraph" w:styleId="Heading4">
+    <w:name w:val="heading 4"/>
+    <w:basedOn w:val="Normal"/>
+    <w:next w:val="Normal"/>
+    <w:pPr>
+      <w:keepNext w:val="1"/>
+      <w:keepLines w:val="1"/>
+      <w:widowControl w:val="1"/>
+      <w:pBdr>
+        <w:top w:space="0" w:sz="0" w:val="nil"/>
+        <w:left w:space="0" w:sz="0" w:val="nil"/>
+        <w:bottom w:space="0" w:sz="0" w:val="nil"/>
+        <w:right w:space="0" w:sz="0" w:val="nil"/>
+        <w:between w:space="0" w:sz="0" w:val="nil"/>
+      </w:pBdr>
+      <w:shd w:fill="auto" w:val="clear"/>
+      <w:spacing w:after="40" w:before="240" w:line="240" w:lineRule="auto"/>
+      <w:ind w:left="0" w:right="0" w:firstLine="0"/>
+      <w:jc w:val="left"/>
+    </w:pPr>
+    <w:rPr>
+      <w:rFonts w:ascii="Calibri" w:cs="Calibri" w:eastAsia="Calibri" w:hAnsi="Calibri"/>
+      <w:b w:val="1"/>
+      <w:i w:val="0"/>
+      <w:smallCaps w:val="0"/>
+      <w:strike w:val="0"/>
+      <w:color w:val="000000"/>
+      <w:sz w:val="24"/>
+      <w:szCs w:val="24"/>
+      <w:u w:val="none"/>
+      <w:shd w:fill="auto" w:val="clear"/>
+      <w:vertAlign w:val="baseline"/>
+    </w:rPr>
+  </w:style>
+  <w:style w:type="paragraph" w:styleId="Heading5">
+    <w:name w:val="heading 5"/>
+    <w:basedOn w:val="Normal"/>
+    <w:next w:val="Normal"/>
+    <w:pPr>
+      <w:keepNext w:val="1"/>
+      <w:keepLines w:val="1"/>
+      <w:widowControl w:val="1"/>
+      <w:pBdr>
+        <w:top w:space="0" w:sz="0" w:val="nil"/>
+        <w:left w:space="0" w:sz="0" w:val="nil"/>
+        <w:bottom w:space="0" w:sz="0" w:val="nil"/>
+        <w:right w:space="0" w:sz="0" w:val="nil"/>
+        <w:between w:space="0" w:sz="0" w:val="nil"/>
+      </w:pBdr>
+      <w:shd w:fill="auto" w:val="clear"/>
+      <w:spacing w:after="40" w:before="220" w:line="240" w:lineRule="auto"/>
+      <w:ind w:left="0" w:right="0" w:firstLine="0"/>
+      <w:jc w:val="left"/>
+    </w:pPr>
+    <w:rPr>
+      <w:rFonts w:ascii="Calibri" w:cs="Calibri" w:eastAsia="Calibri" w:hAnsi="Calibri"/>
+      <w:b w:val="1"/>
+      <w:i w:val="0"/>
+      <w:smallCaps w:val="0"/>
+      <w:strike w:val="0"/>
+      <w:color w:val="000000"/>
+      <w:sz w:val="22"/>
+      <w:szCs w:val="22"/>
+      <w:u w:val="none"/>
+      <w:shd w:fill="auto" w:val="clear"/>
+      <w:vertAlign w:val="baseline"/>
+    </w:rPr>
+  </w:style>
+  <w:style w:type="paragraph" w:styleId="Heading6">
+    <w:name w:val="heading 6"/>
+    <w:basedOn w:val="Normal"/>
+    <w:next w:val="Normal"/>
+    <w:pPr>
+      <w:keepNext w:val="1"/>
+      <w:keepLines w:val="1"/>
+      <w:widowControl w:val="1"/>
+      <w:pBdr>
+        <w:top w:space="0" w:sz="0" w:val="nil"/>
+        <w:left w:space="0" w:sz="0" w:val="nil"/>
+        <w:bottom w:space="0" w:sz="0" w:val="nil"/>
+        <w:right w:space="0" w:sz="0" w:val="nil"/>
+        <w:between w:space="0" w:sz="0" w:val="nil"/>
+      </w:pBdr>
+      <w:shd w:fill="auto" w:val="clear"/>
+      <w:spacing w:after="40" w:before="200" w:line="240" w:lineRule="auto"/>
+      <w:ind w:left="0" w:right="0" w:firstLine="0"/>
+      <w:jc w:val="left"/>
+    </w:pPr>
+    <w:rPr>
+      <w:rFonts w:ascii="Calibri" w:cs="Calibri" w:eastAsia="Calibri" w:hAnsi="Calibri"/>
+      <w:b w:val="1"/>
+      <w:i w:val="0"/>
+      <w:smallCaps w:val="0"/>
+      <w:strike w:val="0"/>
+      <w:color w:val="000000"/>
+      <w:sz w:val="20"/>
+      <w:szCs w:val="20"/>
+      <w:u w:val="none"/>
+      <w:shd w:fill="auto" w:val="clear"/>
+      <w:vertAlign w:val="baseline"/>
+    </w:rPr>
+  </w:style>
+  <w:style w:type="paragraph" w:styleId="Title">
+    <w:name w:val="Title"/>
+    <w:basedOn w:val="Normal"/>
+    <w:next w:val="Normal"/>
+    <w:pPr>
+      <w:keepNext w:val="1"/>
+      <w:keepLines w:val="0"/>
+      <w:widowControl w:val="1"/>
+      <w:pBdr>
+        <w:top w:space="0" w:sz="0" w:val="nil"/>
+        <w:left w:space="0" w:sz="0" w:val="nil"/>
+        <w:bottom w:space="0" w:sz="0" w:val="nil"/>
+        <w:right w:space="0" w:sz="0" w:val="nil"/>
+        <w:between w:space="0" w:sz="0" w:val="nil"/>
+      </w:pBdr>
+      <w:shd w:fill="auto" w:val="clear"/>
+      <w:spacing w:after="120" w:before="240" w:line="259" w:lineRule="auto"/>
+      <w:ind w:left="0" w:right="0" w:firstLine="0"/>
+      <w:jc w:val="left"/>
+    </w:pPr>
+    <w:rPr>
+      <w:rFonts w:ascii="Liberation Sans" w:cs="Liberation Sans" w:eastAsia="Liberation Sans" w:hAnsi="Liberation Sans"/>
+      <w:b w:val="0"/>
+      <w:i w:val="0"/>
+      <w:smallCaps w:val="0"/>
+      <w:strike w:val="0"/>
+      <w:color w:val="000000"/>
+      <w:sz w:val="28"/>
+      <w:szCs w:val="28"/>
+      <w:u w:val="none"/>
+      <w:shd w:fill="auto" w:val="clear"/>
+      <w:vertAlign w:val="baseline"/>
+    </w:rPr>
+  </w:style>
   <w:style w:type="paragraph" w:styleId="Normal" w:default="1">
     <w:name w:val="normal"/>
   </w:style>
@@ -4150,6 +5532,40 @@
       <w:vertAlign w:val="baseline"/>
     </w:rPr>
   </w:style>
+  <w:style w:type="paragraph" w:styleId="Subtitle">
+    <w:name w:val="Subtitle"/>
+    <w:basedOn w:val="Normal"/>
+    <w:next w:val="Normal"/>
+    <w:pPr>
+      <w:keepNext w:val="1"/>
+      <w:keepLines w:val="1"/>
+      <w:widowControl w:val="1"/>
+      <w:pBdr>
+        <w:top w:space="0" w:sz="0" w:val="nil"/>
+        <w:left w:space="0" w:sz="0" w:val="nil"/>
+        <w:bottom w:space="0" w:sz="0" w:val="nil"/>
+        <w:right w:space="0" w:sz="0" w:val="nil"/>
+        <w:between w:space="0" w:sz="0" w:val="nil"/>
+      </w:pBdr>
+      <w:shd w:fill="auto" w:val="clear"/>
+      <w:spacing w:after="80" w:before="360" w:line="240" w:lineRule="auto"/>
+      <w:ind w:left="0" w:right="0" w:firstLine="0"/>
+      <w:jc w:val="left"/>
+    </w:pPr>
+    <w:rPr>
+      <w:rFonts w:ascii="Georgia" w:cs="Georgia" w:eastAsia="Georgia" w:hAnsi="Georgia"/>
+      <w:b w:val="0"/>
+      <w:i w:val="1"/>
+      <w:smallCaps w:val="0"/>
+      <w:strike w:val="0"/>
+      <w:color w:val="666666"/>
+      <w:sz w:val="48"/>
+      <w:szCs w:val="48"/>
+      <w:u w:val="none"/>
+      <w:shd w:fill="auto" w:val="clear"/>
+      <w:vertAlign w:val="baseline"/>
+    </w:rPr>
+  </w:style>
 </w:styles>
 </file>
 
@@ -4416,7 +5832,7 @@
 
 <file path=customXML/item1.xml><?xml version="1.0" encoding="utf-8"?>
 <go:gDocsCustomXmlDataStorage xmlns:go="http://customooxmlschemas.google.com/" xmlns:r="http://schemas.openxmlformats.org/officeDocument/2006/relationships">
-  <go:docsCustomData xmlns:go="http://customooxmlschemas.google.com/" roundtripDataSignature="AMtx7mgIA1PCrCeerhh+1rAwjkJS0VLaEw==">AMUW2mXG3ZOZzKVj5b3bEJlMx9/mGkGVzv2s1qNTxZ2TaKEA8+ZUnxzCk8ujktbp501Ir+vJ4oqpScNa2CY1RLkxUeuZQbkbgZ/1ECvvBuZXx/6sfapytbb4/RUCFljRxWGhGJp+01K/</go:docsCustomData>
+  <go:docsCustomData xmlns:go="http://customooxmlschemas.google.com/" roundtripDataSignature="AMtx7mipPWP4oSMiKRo4Vh8RgcPVY9y/3A==">AMUW2mXV3/1qN0qWxvWDEBVG2b54oOX6lc8qbhBrU6AiLAkwtiCbmB6i31JO7zeppN+U1asdNhYwZUNorKGFwLE8suxo4cCgnTbFlIuFUVkgd+Y+g4FjdYI=</go:docsCustomData>
 </go:gDocsCustomXmlDataStorage>
 </file>
 

</xml_diff>